<commit_message>
final update, ready to submit
</commit_message>
<xml_diff>
--- a/EX1/Ex1.docx
+++ b/EX1/Ex1.docx
@@ -5,142 +5,333 @@
     <w:p>
       <w:pPr>
         <w:pStyle w:val="Title"/>
+        <w:rPr>
+          <w:rFonts w:asciiTheme="majorBidi" w:hAnsiTheme="majorBidi"/>
+          <w:sz w:val="24"/>
+          <w:szCs w:val="24"/>
+        </w:rPr>
       </w:pPr>
     </w:p>
     <w:p>
       <w:pPr>
         <w:pStyle w:val="Title"/>
+        <w:rPr>
+          <w:rFonts w:asciiTheme="majorBidi" w:hAnsiTheme="majorBidi"/>
+          <w:sz w:val="24"/>
+          <w:szCs w:val="24"/>
+        </w:rPr>
       </w:pPr>
     </w:p>
     <w:p>
       <w:pPr>
         <w:pStyle w:val="Title"/>
+        <w:rPr>
+          <w:rFonts w:asciiTheme="majorBidi" w:hAnsiTheme="majorBidi"/>
+          <w:sz w:val="24"/>
+          <w:szCs w:val="24"/>
+        </w:rPr>
       </w:pPr>
     </w:p>
     <w:p>
       <w:pPr>
         <w:pStyle w:val="Title"/>
+        <w:rPr>
+          <w:rFonts w:asciiTheme="majorBidi" w:hAnsiTheme="majorBidi"/>
+          <w:sz w:val="24"/>
+          <w:szCs w:val="24"/>
+        </w:rPr>
       </w:pPr>
       <w:r>
+        <w:rPr>
+          <w:rFonts w:asciiTheme="majorBidi" w:hAnsiTheme="majorBidi"/>
+          <w:sz w:val="24"/>
+          <w:szCs w:val="24"/>
+        </w:rPr>
         <w:t xml:space="preserve">Excises 1 </w:t>
       </w:r>
     </w:p>
     <w:p>
       <w:pPr>
         <w:pStyle w:val="Subtitle"/>
+        <w:rPr>
+          <w:rFonts w:asciiTheme="majorBidi" w:hAnsiTheme="majorBidi" w:cstheme="majorBidi"/>
+          <w:sz w:val="24"/>
+          <w:szCs w:val="24"/>
+        </w:rPr>
       </w:pPr>
     </w:p>
     <w:p>
       <w:pPr>
         <w:pStyle w:val="Subtitle"/>
+        <w:rPr>
+          <w:rFonts w:asciiTheme="majorBidi" w:hAnsiTheme="majorBidi" w:cstheme="majorBidi"/>
+          <w:sz w:val="24"/>
+          <w:szCs w:val="24"/>
+        </w:rPr>
       </w:pPr>
       <w:r>
+        <w:rPr>
+          <w:rFonts w:asciiTheme="majorBidi" w:hAnsiTheme="majorBidi" w:cstheme="majorBidi"/>
+          <w:sz w:val="24"/>
+          <w:szCs w:val="24"/>
+        </w:rPr>
         <w:t xml:space="preserve">Applications of Accelerators </w:t>
       </w:r>
     </w:p>
     <w:p>
       <w:pPr>
         <w:pStyle w:val="Subtitle"/>
+        <w:rPr>
+          <w:rFonts w:asciiTheme="majorBidi" w:hAnsiTheme="majorBidi" w:cstheme="majorBidi"/>
+          <w:sz w:val="24"/>
+          <w:szCs w:val="24"/>
+        </w:rPr>
       </w:pPr>
       <w:r>
+        <w:rPr>
+          <w:rFonts w:asciiTheme="majorBidi" w:hAnsiTheme="majorBidi" w:cstheme="majorBidi"/>
+          <w:sz w:val="24"/>
+          <w:szCs w:val="24"/>
+        </w:rPr>
         <w:t>WS 2022-2023</w:t>
       </w:r>
     </w:p>
     <w:p>
       <w:pPr>
         <w:pStyle w:val="Subtitle"/>
+        <w:rPr>
+          <w:rFonts w:asciiTheme="majorBidi" w:hAnsiTheme="majorBidi" w:cstheme="majorBidi"/>
+          <w:sz w:val="24"/>
+          <w:szCs w:val="24"/>
+        </w:rPr>
       </w:pPr>
       <w:r>
+        <w:rPr>
+          <w:rFonts w:asciiTheme="majorBidi" w:hAnsiTheme="majorBidi" w:cstheme="majorBidi"/>
+          <w:sz w:val="24"/>
+          <w:szCs w:val="24"/>
+        </w:rPr>
         <w:t xml:space="preserve">Dr. Shahab </w:t>
       </w:r>
       <w:proofErr w:type="spellStart"/>
       <w:r>
+        <w:rPr>
+          <w:rFonts w:asciiTheme="majorBidi" w:hAnsiTheme="majorBidi" w:cstheme="majorBidi"/>
+          <w:sz w:val="24"/>
+          <w:szCs w:val="24"/>
+        </w:rPr>
         <w:t>Sanjari</w:t>
       </w:r>
       <w:proofErr w:type="spellEnd"/>
     </w:p>
-    <w:p/>
     <w:p>
       <w:pPr>
-        <w:pStyle w:val="Subtitle"/>
+        <w:rPr>
+          <w:rFonts w:asciiTheme="majorBidi" w:hAnsiTheme="majorBidi" w:cstheme="majorBidi"/>
+          <w:sz w:val="24"/>
+          <w:szCs w:val="24"/>
+        </w:rPr>
       </w:pPr>
     </w:p>
     <w:p>
       <w:pPr>
         <w:pStyle w:val="Subtitle"/>
+        <w:rPr>
+          <w:rFonts w:asciiTheme="majorBidi" w:hAnsiTheme="majorBidi" w:cstheme="majorBidi"/>
+          <w:sz w:val="24"/>
+          <w:szCs w:val="24"/>
+        </w:rPr>
       </w:pPr>
     </w:p>
     <w:p>
       <w:pPr>
         <w:pStyle w:val="Subtitle"/>
+        <w:rPr>
+          <w:rFonts w:asciiTheme="majorBidi" w:hAnsiTheme="majorBidi" w:cstheme="majorBidi"/>
+          <w:sz w:val="24"/>
+          <w:szCs w:val="24"/>
+        </w:rPr>
       </w:pPr>
     </w:p>
     <w:p>
       <w:pPr>
         <w:pStyle w:val="Subtitle"/>
+        <w:rPr>
+          <w:rFonts w:asciiTheme="majorBidi" w:hAnsiTheme="majorBidi" w:cstheme="majorBidi"/>
+          <w:sz w:val="24"/>
+          <w:szCs w:val="24"/>
+        </w:rPr>
       </w:pPr>
     </w:p>
     <w:p>
       <w:pPr>
         <w:pStyle w:val="Subtitle"/>
+        <w:rPr>
+          <w:rFonts w:asciiTheme="majorBidi" w:hAnsiTheme="majorBidi" w:cstheme="majorBidi"/>
+          <w:sz w:val="24"/>
+          <w:szCs w:val="24"/>
+        </w:rPr>
       </w:pPr>
     </w:p>
     <w:p>
       <w:pPr>
         <w:pStyle w:val="Subtitle"/>
+        <w:rPr>
+          <w:rFonts w:asciiTheme="majorBidi" w:hAnsiTheme="majorBidi" w:cstheme="majorBidi"/>
+          <w:sz w:val="24"/>
+          <w:szCs w:val="24"/>
+        </w:rPr>
       </w:pPr>
     </w:p>
     <w:p>
+      <w:pPr>
+        <w:pStyle w:val="Subtitle"/>
+        <w:rPr>
+          <w:rFonts w:asciiTheme="majorBidi" w:hAnsiTheme="majorBidi" w:cstheme="majorBidi"/>
+          <w:sz w:val="24"/>
+          <w:szCs w:val="24"/>
+        </w:rPr>
+      </w:pPr>
+    </w:p>
+    <w:p>
+      <w:pPr>
+        <w:rPr>
+          <w:rFonts w:asciiTheme="majorBidi" w:hAnsiTheme="majorBidi" w:cstheme="majorBidi"/>
+          <w:sz w:val="24"/>
+          <w:szCs w:val="24"/>
+        </w:rPr>
+      </w:pPr>
       <w:r>
+        <w:rPr>
+          <w:rFonts w:asciiTheme="majorBidi" w:hAnsiTheme="majorBidi" w:cstheme="majorBidi"/>
+          <w:sz w:val="24"/>
+          <w:szCs w:val="24"/>
+        </w:rPr>
         <w:t>Name of student</w:t>
       </w:r>
       <w:r>
+        <w:rPr>
+          <w:rFonts w:asciiTheme="majorBidi" w:hAnsiTheme="majorBidi" w:cstheme="majorBidi"/>
+          <w:sz w:val="24"/>
+          <w:szCs w:val="24"/>
+        </w:rPr>
         <w:t>:</w:t>
       </w:r>
       <w:r>
+        <w:rPr>
+          <w:rFonts w:asciiTheme="majorBidi" w:hAnsiTheme="majorBidi" w:cstheme="majorBidi"/>
+          <w:sz w:val="24"/>
+          <w:szCs w:val="24"/>
+        </w:rPr>
         <w:t xml:space="preserve"> Shymaa Ali Fathi Ali </w:t>
       </w:r>
     </w:p>
     <w:p>
+      <w:pPr>
+        <w:rPr>
+          <w:rFonts w:asciiTheme="majorBidi" w:hAnsiTheme="majorBidi" w:cstheme="majorBidi"/>
+          <w:sz w:val="24"/>
+          <w:szCs w:val="24"/>
+        </w:rPr>
+      </w:pPr>
       <w:r>
+        <w:rPr>
+          <w:rFonts w:asciiTheme="majorBidi" w:hAnsiTheme="majorBidi" w:cstheme="majorBidi"/>
+          <w:sz w:val="24"/>
+          <w:szCs w:val="24"/>
+        </w:rPr>
         <w:t xml:space="preserve">Date of </w:t>
       </w:r>
       <w:r>
+        <w:rPr>
+          <w:rFonts w:asciiTheme="majorBidi" w:hAnsiTheme="majorBidi" w:cstheme="majorBidi"/>
+          <w:sz w:val="24"/>
+          <w:szCs w:val="24"/>
+        </w:rPr>
         <w:t>assignment</w:t>
       </w:r>
       <w:r>
+        <w:rPr>
+          <w:rFonts w:asciiTheme="majorBidi" w:hAnsiTheme="majorBidi" w:cstheme="majorBidi"/>
+          <w:sz w:val="24"/>
+          <w:szCs w:val="24"/>
+        </w:rPr>
         <w:t>:</w:t>
       </w:r>
       <w:r>
+        <w:rPr>
+          <w:rFonts w:asciiTheme="majorBidi" w:hAnsiTheme="majorBidi" w:cstheme="majorBidi"/>
+          <w:sz w:val="24"/>
+          <w:szCs w:val="24"/>
+        </w:rPr>
         <w:t xml:space="preserve"> 27/09/2022</w:t>
       </w:r>
     </w:p>
     <w:p>
+      <w:pPr>
+        <w:rPr>
+          <w:rFonts w:asciiTheme="majorBidi" w:hAnsiTheme="majorBidi" w:cstheme="majorBidi"/>
+          <w:sz w:val="24"/>
+          <w:szCs w:val="24"/>
+        </w:rPr>
+      </w:pPr>
       <w:r>
+        <w:rPr>
+          <w:rFonts w:asciiTheme="majorBidi" w:hAnsiTheme="majorBidi" w:cstheme="majorBidi"/>
+          <w:sz w:val="24"/>
+          <w:szCs w:val="24"/>
+        </w:rPr>
         <w:t>Date of s</w:t>
       </w:r>
       <w:r>
+        <w:rPr>
+          <w:rFonts w:asciiTheme="majorBidi" w:hAnsiTheme="majorBidi" w:cstheme="majorBidi"/>
+          <w:sz w:val="24"/>
+          <w:szCs w:val="24"/>
+        </w:rPr>
         <w:t>ubmission:</w:t>
       </w:r>
     </w:p>
     <w:p>
+      <w:pPr>
+        <w:rPr>
+          <w:rFonts w:asciiTheme="majorBidi" w:hAnsiTheme="majorBidi" w:cstheme="majorBidi"/>
+          <w:sz w:val="24"/>
+          <w:szCs w:val="24"/>
+        </w:rPr>
+      </w:pPr>
       <w:r>
+        <w:rPr>
+          <w:rFonts w:asciiTheme="majorBidi" w:hAnsiTheme="majorBidi" w:cstheme="majorBidi"/>
+          <w:sz w:val="24"/>
+          <w:szCs w:val="24"/>
+        </w:rPr>
         <w:t>Deadline: 0</w:t>
       </w:r>
       <w:r>
+        <w:rPr>
+          <w:rFonts w:asciiTheme="majorBidi" w:hAnsiTheme="majorBidi" w:cstheme="majorBidi"/>
+          <w:sz w:val="24"/>
+          <w:szCs w:val="24"/>
+        </w:rPr>
         <w:t>5</w:t>
       </w:r>
       <w:r>
+        <w:rPr>
+          <w:rFonts w:asciiTheme="majorBidi" w:hAnsiTheme="majorBidi" w:cstheme="majorBidi"/>
+          <w:sz w:val="24"/>
+          <w:szCs w:val="24"/>
+        </w:rPr>
         <w:t>/09/2022</w:t>
       </w:r>
     </w:p>
     <w:p>
       <w:pPr>
         <w:rPr>
-          <w:rFonts w:asciiTheme="majorHAnsi" w:eastAsiaTheme="majorEastAsia" w:hAnsiTheme="majorHAnsi" w:cstheme="majorBidi"/>
+          <w:rFonts w:asciiTheme="majorBidi" w:eastAsiaTheme="majorEastAsia" w:hAnsiTheme="majorBidi" w:cstheme="majorBidi"/>
           <w:color w:val="008480" w:themeColor="accent1" w:themeShade="BF"/>
-          <w:sz w:val="38"/>
-          <w:szCs w:val="38"/>
+          <w:sz w:val="24"/>
+          <w:szCs w:val="24"/>
           <w:highlight w:val="lightGray"/>
         </w:rPr>
       </w:pPr>
@@ -148,10 +339,10 @@
     <w:p>
       <w:pPr>
         <w:rPr>
-          <w:rFonts w:asciiTheme="majorHAnsi" w:eastAsiaTheme="majorEastAsia" w:hAnsiTheme="majorHAnsi" w:cstheme="majorBidi"/>
+          <w:rFonts w:asciiTheme="majorBidi" w:eastAsiaTheme="majorEastAsia" w:hAnsiTheme="majorBidi" w:cstheme="majorBidi"/>
           <w:color w:val="008480" w:themeColor="accent1" w:themeShade="BF"/>
-          <w:sz w:val="38"/>
-          <w:szCs w:val="38"/>
+          <w:sz w:val="24"/>
+          <w:szCs w:val="24"/>
           <w:highlight w:val="lightGray"/>
         </w:rPr>
       </w:pPr>
@@ -159,10 +350,10 @@
     <w:p>
       <w:pPr>
         <w:rPr>
-          <w:rFonts w:ascii="Verdana" w:eastAsia="Times New Roman" w:hAnsi="Verdana" w:cs="Times New Roman"/>
+          <w:rFonts w:asciiTheme="majorBidi" w:eastAsia="Times New Roman" w:hAnsiTheme="majorBidi" w:cstheme="majorBidi"/>
           <w:color w:val="333333"/>
-          <w:sz w:val="21"/>
-          <w:szCs w:val="21"/>
+          <w:sz w:val="24"/>
+          <w:szCs w:val="24"/>
         </w:rPr>
       </w:pPr>
     </w:p>
@@ -172,8 +363,8 @@
         <w:rPr>
           <w:rFonts w:asciiTheme="majorBidi" w:hAnsiTheme="majorBidi"/>
           <w:color w:val="008480" w:themeColor="accent1" w:themeShade="BF"/>
-          <w:sz w:val="44"/>
-          <w:szCs w:val="36"/>
+          <w:sz w:val="24"/>
+          <w:szCs w:val="24"/>
           <w:highlight w:val="lightGray"/>
           <w:u w:val="single"/>
         </w:rPr>
@@ -181,10 +372,10 @@
       <w:r>
         <w:rPr>
           <w:rFonts w:asciiTheme="majorBidi" w:eastAsia="Times New Roman" w:hAnsiTheme="majorBidi"/>
-          <w:sz w:val="28"/>
+          <w:sz w:val="24"/>
+          <w:szCs w:val="24"/>
           <w:u w:val="single"/>
         </w:rPr>
-        <w:lastRenderedPageBreak/>
         <w:t>Solve the following questions:</w:t>
       </w:r>
     </w:p>
@@ -224,16 +415,16 @@
               <w:rPr>
                 <w:rFonts w:asciiTheme="majorBidi" w:eastAsia="Times New Roman" w:hAnsiTheme="majorBidi" w:cstheme="majorBidi"/>
                 <w:color w:val="333333"/>
-                <w:sz w:val="20"/>
-                <w:szCs w:val="20"/>
+                <w:sz w:val="24"/>
+                <w:szCs w:val="24"/>
               </w:rPr>
             </w:pPr>
             <w:r>
               <w:rPr>
                 <w:rFonts w:asciiTheme="majorBidi" w:eastAsia="Times New Roman" w:hAnsiTheme="majorBidi" w:cstheme="majorBidi"/>
                 <w:color w:val="333333"/>
-                <w:sz w:val="20"/>
-                <w:szCs w:val="20"/>
+                <w:sz w:val="24"/>
+                <w:szCs w:val="24"/>
               </w:rPr>
               <w:t>How much voltage is needed to accelerate an electron to an energy of 4e-4 [J]?</w:t>
             </w:r>
@@ -252,16 +443,16 @@
               <w:rPr>
                 <w:rFonts w:asciiTheme="majorBidi" w:eastAsia="Times New Roman" w:hAnsiTheme="majorBidi" w:cstheme="majorBidi"/>
                 <w:color w:val="333333"/>
-                <w:sz w:val="20"/>
-                <w:szCs w:val="20"/>
+                <w:sz w:val="24"/>
+                <w:szCs w:val="24"/>
               </w:rPr>
             </w:pPr>
             <w:r>
               <w:rPr>
                 <w:rFonts w:asciiTheme="majorBidi" w:eastAsia="Times New Roman" w:hAnsiTheme="majorBidi" w:cstheme="majorBidi"/>
                 <w:color w:val="333333"/>
-                <w:sz w:val="20"/>
-                <w:szCs w:val="20"/>
+                <w:sz w:val="24"/>
+                <w:szCs w:val="24"/>
               </w:rPr>
               <w:t>[1 point]</w:t>
             </w:r>
@@ -276,16 +467,16 @@
         <w:rPr>
           <w:rFonts w:asciiTheme="majorBidi" w:eastAsia="Times New Roman" w:hAnsiTheme="majorBidi" w:cstheme="majorBidi"/>
           <w:color w:val="0070C0"/>
-          <w:sz w:val="20"/>
-          <w:szCs w:val="20"/>
+          <w:sz w:val="24"/>
+          <w:szCs w:val="24"/>
         </w:rPr>
       </w:pPr>
       <w:r>
         <w:rPr>
           <w:rFonts w:asciiTheme="majorBidi" w:eastAsia="Times New Roman" w:hAnsiTheme="majorBidi" w:cstheme="majorBidi"/>
           <w:color w:val="0070C0"/>
-          <w:sz w:val="20"/>
-          <w:szCs w:val="20"/>
+          <w:sz w:val="24"/>
+          <w:szCs w:val="24"/>
         </w:rPr>
         <w:t xml:space="preserve">Electron mass = 9.1 e-31 kg </w:t>
       </w:r>
@@ -297,16 +488,16 @@
         <w:rPr>
           <w:rFonts w:asciiTheme="majorBidi" w:eastAsia="Times New Roman" w:hAnsiTheme="majorBidi" w:cstheme="majorBidi"/>
           <w:color w:val="0070C0"/>
-          <w:sz w:val="20"/>
-          <w:szCs w:val="20"/>
+          <w:sz w:val="24"/>
+          <w:szCs w:val="24"/>
         </w:rPr>
       </w:pPr>
       <w:r>
         <w:rPr>
           <w:rFonts w:asciiTheme="majorBidi" w:eastAsia="Times New Roman" w:hAnsiTheme="majorBidi" w:cstheme="majorBidi"/>
           <w:color w:val="0070C0"/>
-          <w:sz w:val="20"/>
-          <w:szCs w:val="20"/>
+          <w:sz w:val="24"/>
+          <w:szCs w:val="24"/>
         </w:rPr>
         <w:t>Electron charge =1.6 e-19 C</w:t>
       </w:r>
@@ -318,16 +509,16 @@
         <w:rPr>
           <w:rFonts w:asciiTheme="majorBidi" w:eastAsia="Times New Roman" w:hAnsiTheme="majorBidi" w:cstheme="majorBidi"/>
           <w:color w:val="0070C0"/>
-          <w:sz w:val="20"/>
-          <w:szCs w:val="20"/>
+          <w:sz w:val="24"/>
+          <w:szCs w:val="24"/>
         </w:rPr>
       </w:pPr>
       <w:r>
         <w:rPr>
           <w:rFonts w:asciiTheme="majorBidi" w:eastAsia="Times New Roman" w:hAnsiTheme="majorBidi" w:cstheme="majorBidi"/>
           <w:color w:val="0070C0"/>
-          <w:sz w:val="20"/>
-          <w:szCs w:val="20"/>
+          <w:sz w:val="24"/>
+          <w:szCs w:val="24"/>
         </w:rPr>
         <w:t>Electron wavelength = 6.4 e-15 m</w:t>
       </w:r>
@@ -339,16 +530,16 @@
         <w:rPr>
           <w:rFonts w:asciiTheme="majorBidi" w:eastAsia="Times New Roman" w:hAnsiTheme="majorBidi" w:cstheme="majorBidi"/>
           <w:color w:val="0070C0"/>
-          <w:sz w:val="20"/>
-          <w:szCs w:val="20"/>
+          <w:sz w:val="24"/>
+          <w:szCs w:val="24"/>
         </w:rPr>
       </w:pPr>
       <w:r>
         <w:rPr>
           <w:rFonts w:asciiTheme="majorBidi" w:eastAsia="Times New Roman" w:hAnsiTheme="majorBidi" w:cstheme="majorBidi"/>
           <w:color w:val="0070C0"/>
-          <w:sz w:val="20"/>
-          <w:szCs w:val="20"/>
+          <w:sz w:val="24"/>
+          <w:szCs w:val="24"/>
         </w:rPr>
         <w:t>Convert 4e-4 [J] to [eV] by dividing by the electron charge = 4e-4 / 1.6 e-19 = 2.5 e15 [eV]</w:t>
       </w:r>
@@ -360,8 +551,8 @@
         <w:rPr>
           <w:rFonts w:asciiTheme="majorBidi" w:eastAsia="Times New Roman" w:hAnsiTheme="majorBidi" w:cstheme="majorBidi"/>
           <w:color w:val="0070C0"/>
-          <w:sz w:val="20"/>
-          <w:szCs w:val="20"/>
+          <w:sz w:val="24"/>
+          <w:szCs w:val="24"/>
         </w:rPr>
       </w:pPr>
       <w:proofErr w:type="spellStart"/>
@@ -369,8 +560,8 @@
         <w:rPr>
           <w:rFonts w:asciiTheme="majorBidi" w:eastAsia="Times New Roman" w:hAnsiTheme="majorBidi" w:cstheme="majorBidi"/>
           <w:color w:val="0070C0"/>
-          <w:sz w:val="20"/>
-          <w:szCs w:val="20"/>
+          <w:sz w:val="24"/>
+          <w:szCs w:val="24"/>
           <w:lang w:val="de-DE"/>
         </w:rPr>
         <w:t>Voltage</w:t>
@@ -380,8 +571,8 @@
         <w:rPr>
           <w:rFonts w:asciiTheme="majorBidi" w:eastAsia="Times New Roman" w:hAnsiTheme="majorBidi" w:cstheme="majorBidi"/>
           <w:color w:val="0070C0"/>
-          <w:sz w:val="20"/>
-          <w:szCs w:val="20"/>
+          <w:sz w:val="24"/>
+          <w:szCs w:val="24"/>
           <w:lang w:val="de-DE"/>
         </w:rPr>
         <w:t xml:space="preserve"> = 2.5 e15 [eV] / 1 = 2.5 e15 [V]</w:t>
@@ -390,8 +581,8 @@
         <w:rPr>
           <w:rFonts w:asciiTheme="majorBidi" w:eastAsia="Times New Roman" w:hAnsiTheme="majorBidi" w:cstheme="majorBidi"/>
           <w:color w:val="0070C0"/>
-          <w:sz w:val="20"/>
-          <w:szCs w:val="20"/>
+          <w:sz w:val="24"/>
+          <w:szCs w:val="24"/>
         </w:rPr>
         <w:t xml:space="preserve"> </w:t>
       </w:r>
@@ -403,8 +594,8 @@
         <w:rPr>
           <w:rFonts w:asciiTheme="majorBidi" w:eastAsia="Times New Roman" w:hAnsiTheme="majorBidi" w:cstheme="majorBidi"/>
           <w:color w:val="0070C0"/>
-          <w:sz w:val="20"/>
-          <w:szCs w:val="20"/>
+          <w:sz w:val="24"/>
+          <w:szCs w:val="24"/>
         </w:rPr>
       </w:pPr>
     </w:p>
@@ -444,17 +635,18 @@
               <w:rPr>
                 <w:rFonts w:asciiTheme="majorBidi" w:eastAsia="Times New Roman" w:hAnsiTheme="majorBidi" w:cstheme="majorBidi"/>
                 <w:color w:val="333333"/>
-                <w:sz w:val="20"/>
-                <w:szCs w:val="20"/>
+                <w:sz w:val="24"/>
+                <w:szCs w:val="24"/>
               </w:rPr>
             </w:pPr>
             <w:r>
               <w:rPr>
                 <w:rFonts w:asciiTheme="majorBidi" w:eastAsia="Times New Roman" w:hAnsiTheme="majorBidi" w:cstheme="majorBidi"/>
                 <w:color w:val="333333"/>
-                <w:sz w:val="20"/>
-                <w:szCs w:val="20"/>
-              </w:rPr>
+                <w:sz w:val="24"/>
+                <w:szCs w:val="24"/>
+              </w:rPr>
+              <w:lastRenderedPageBreak/>
               <w:t>Write in your own words, which force is most suitable for particle acceleration and why?</w:t>
             </w:r>
           </w:p>
@@ -472,16 +664,16 @@
               <w:rPr>
                 <w:rFonts w:asciiTheme="majorBidi" w:eastAsia="Times New Roman" w:hAnsiTheme="majorBidi" w:cstheme="majorBidi"/>
                 <w:color w:val="333333"/>
-                <w:sz w:val="20"/>
-                <w:szCs w:val="20"/>
+                <w:sz w:val="24"/>
+                <w:szCs w:val="24"/>
               </w:rPr>
             </w:pPr>
             <w:r>
               <w:rPr>
                 <w:rFonts w:asciiTheme="majorBidi" w:eastAsia="Times New Roman" w:hAnsiTheme="majorBidi" w:cstheme="majorBidi"/>
                 <w:color w:val="333333"/>
-                <w:sz w:val="20"/>
-                <w:szCs w:val="20"/>
+                <w:sz w:val="24"/>
+                <w:szCs w:val="24"/>
               </w:rPr>
               <w:t>[1 point]</w:t>
             </w:r>
@@ -496,16 +688,16 @@
         <w:rPr>
           <w:rFonts w:asciiTheme="majorBidi" w:eastAsia="Times New Roman" w:hAnsiTheme="majorBidi" w:cstheme="majorBidi"/>
           <w:color w:val="0070C0"/>
-          <w:sz w:val="20"/>
-          <w:szCs w:val="20"/>
+          <w:sz w:val="24"/>
+          <w:szCs w:val="24"/>
         </w:rPr>
       </w:pPr>
       <w:r>
         <w:rPr>
           <w:rFonts w:asciiTheme="majorBidi" w:eastAsia="Times New Roman" w:hAnsiTheme="majorBidi" w:cstheme="majorBidi"/>
           <w:color w:val="0070C0"/>
-          <w:sz w:val="20"/>
-          <w:szCs w:val="20"/>
+          <w:sz w:val="24"/>
+          <w:szCs w:val="24"/>
         </w:rPr>
         <w:t xml:space="preserve">There are four </w:t>
       </w:r>
@@ -513,8 +705,8 @@
         <w:rPr>
           <w:rFonts w:asciiTheme="majorBidi" w:eastAsia="Times New Roman" w:hAnsiTheme="majorBidi" w:cstheme="majorBidi"/>
           <w:color w:val="0070C0"/>
-          <w:sz w:val="20"/>
-          <w:szCs w:val="20"/>
+          <w:sz w:val="24"/>
+          <w:szCs w:val="24"/>
         </w:rPr>
         <w:t>fundamental forces in the universe</w:t>
       </w:r>
@@ -522,8 +714,8 @@
         <w:rPr>
           <w:rFonts w:asciiTheme="majorBidi" w:eastAsia="Times New Roman" w:hAnsiTheme="majorBidi" w:cstheme="majorBidi"/>
           <w:color w:val="0070C0"/>
-          <w:sz w:val="20"/>
-          <w:szCs w:val="20"/>
+          <w:sz w:val="24"/>
+          <w:szCs w:val="24"/>
         </w:rPr>
         <w:t xml:space="preserve"> with different range</w:t>
       </w:r>
@@ -531,8 +723,8 @@
         <w:rPr>
           <w:rFonts w:asciiTheme="majorBidi" w:eastAsia="Times New Roman" w:hAnsiTheme="majorBidi" w:cstheme="majorBidi"/>
           <w:color w:val="0070C0"/>
-          <w:sz w:val="20"/>
-          <w:szCs w:val="20"/>
+          <w:sz w:val="24"/>
+          <w:szCs w:val="24"/>
         </w:rPr>
         <w:t>s</w:t>
       </w:r>
@@ -540,8 +732,8 @@
         <w:rPr>
           <w:rFonts w:asciiTheme="majorBidi" w:eastAsia="Times New Roman" w:hAnsiTheme="majorBidi" w:cstheme="majorBidi"/>
           <w:color w:val="0070C0"/>
-          <w:sz w:val="20"/>
-          <w:szCs w:val="20"/>
+          <w:sz w:val="24"/>
+          <w:szCs w:val="24"/>
         </w:rPr>
         <w:t xml:space="preserve"> and different </w:t>
       </w:r>
@@ -549,8 +741,8 @@
         <w:rPr>
           <w:rFonts w:asciiTheme="majorBidi" w:eastAsia="Times New Roman" w:hAnsiTheme="majorBidi" w:cstheme="majorBidi"/>
           <w:color w:val="0070C0"/>
-          <w:sz w:val="20"/>
-          <w:szCs w:val="20"/>
+          <w:sz w:val="24"/>
+          <w:szCs w:val="24"/>
         </w:rPr>
         <w:t>strengths</w:t>
       </w:r>
@@ -558,8 +750,8 @@
         <w:rPr>
           <w:rFonts w:asciiTheme="majorBidi" w:eastAsia="Times New Roman" w:hAnsiTheme="majorBidi" w:cstheme="majorBidi"/>
           <w:color w:val="0070C0"/>
-          <w:sz w:val="20"/>
-          <w:szCs w:val="20"/>
+          <w:sz w:val="24"/>
+          <w:szCs w:val="24"/>
         </w:rPr>
         <w:t>, the strong and</w:t>
       </w:r>
@@ -567,8 +759,8 @@
         <w:rPr>
           <w:rFonts w:asciiTheme="majorBidi" w:eastAsia="Times New Roman" w:hAnsiTheme="majorBidi" w:cstheme="majorBidi"/>
           <w:color w:val="0070C0"/>
-          <w:sz w:val="20"/>
-          <w:szCs w:val="20"/>
+          <w:sz w:val="24"/>
+          <w:szCs w:val="24"/>
         </w:rPr>
         <w:t xml:space="preserve"> w</w:t>
       </w:r>
@@ -576,8 +768,8 @@
         <w:rPr>
           <w:rFonts w:asciiTheme="majorBidi" w:eastAsia="Times New Roman" w:hAnsiTheme="majorBidi" w:cstheme="majorBidi"/>
           <w:color w:val="0070C0"/>
-          <w:sz w:val="20"/>
-          <w:szCs w:val="20"/>
+          <w:sz w:val="24"/>
+          <w:szCs w:val="24"/>
         </w:rPr>
         <w:t>e</w:t>
       </w:r>
@@ -585,8 +777,8 @@
         <w:rPr>
           <w:rFonts w:asciiTheme="majorBidi" w:eastAsia="Times New Roman" w:hAnsiTheme="majorBidi" w:cstheme="majorBidi"/>
           <w:color w:val="0070C0"/>
-          <w:sz w:val="20"/>
-          <w:szCs w:val="20"/>
+          <w:sz w:val="24"/>
+          <w:szCs w:val="24"/>
         </w:rPr>
         <w:t>ak forces of them have a short range</w:t>
       </w:r>
@@ -594,8 +786,8 @@
         <w:rPr>
           <w:rFonts w:asciiTheme="majorBidi" w:eastAsia="Times New Roman" w:hAnsiTheme="majorBidi" w:cstheme="majorBidi"/>
           <w:color w:val="0070C0"/>
-          <w:sz w:val="20"/>
-          <w:szCs w:val="20"/>
+          <w:sz w:val="24"/>
+          <w:szCs w:val="24"/>
         </w:rPr>
         <w:t>,</w:t>
       </w:r>
@@ -603,8 +795,8 @@
         <w:rPr>
           <w:rFonts w:asciiTheme="majorBidi" w:eastAsia="Times New Roman" w:hAnsiTheme="majorBidi" w:cstheme="majorBidi"/>
           <w:color w:val="0070C0"/>
-          <w:sz w:val="20"/>
-          <w:szCs w:val="20"/>
+          <w:sz w:val="24"/>
+          <w:szCs w:val="24"/>
         </w:rPr>
         <w:t xml:space="preserve"> therefore,</w:t>
       </w:r>
@@ -612,8 +804,8 @@
         <w:rPr>
           <w:rFonts w:asciiTheme="majorBidi" w:eastAsia="Times New Roman" w:hAnsiTheme="majorBidi" w:cstheme="majorBidi"/>
           <w:color w:val="0070C0"/>
-          <w:sz w:val="20"/>
-          <w:szCs w:val="20"/>
+          <w:sz w:val="24"/>
+          <w:szCs w:val="24"/>
         </w:rPr>
         <w:t xml:space="preserve"> cannot be used to accelerate</w:t>
       </w:r>
@@ -621,8 +813,8 @@
         <w:rPr>
           <w:rFonts w:asciiTheme="majorBidi" w:eastAsia="Times New Roman" w:hAnsiTheme="majorBidi" w:cstheme="majorBidi"/>
           <w:color w:val="0070C0"/>
-          <w:sz w:val="20"/>
-          <w:szCs w:val="20"/>
+          <w:sz w:val="24"/>
+          <w:szCs w:val="24"/>
         </w:rPr>
         <w:t xml:space="preserve"> particles</w:t>
       </w:r>
@@ -630,8 +822,8 @@
         <w:rPr>
           <w:rFonts w:asciiTheme="majorBidi" w:eastAsia="Times New Roman" w:hAnsiTheme="majorBidi" w:cstheme="majorBidi"/>
           <w:color w:val="0070C0"/>
-          <w:sz w:val="20"/>
-          <w:szCs w:val="20"/>
+          <w:sz w:val="24"/>
+          <w:szCs w:val="24"/>
         </w:rPr>
         <w:t>. The gravitational force also cannot be used since it is not strong enough</w:t>
       </w:r>
@@ -639,8 +831,8 @@
         <w:rPr>
           <w:rFonts w:asciiTheme="majorBidi" w:eastAsia="Times New Roman" w:hAnsiTheme="majorBidi" w:cstheme="majorBidi"/>
           <w:color w:val="0070C0"/>
-          <w:sz w:val="20"/>
-          <w:szCs w:val="20"/>
+          <w:sz w:val="24"/>
+          <w:szCs w:val="24"/>
         </w:rPr>
         <w:t xml:space="preserve"> due to the small mass of charged particles</w:t>
       </w:r>
@@ -648,8 +840,8 @@
         <w:rPr>
           <w:rFonts w:asciiTheme="majorBidi" w:eastAsia="Times New Roman" w:hAnsiTheme="majorBidi" w:cstheme="majorBidi"/>
           <w:color w:val="0070C0"/>
-          <w:sz w:val="20"/>
-          <w:szCs w:val="20"/>
+          <w:sz w:val="24"/>
+          <w:szCs w:val="24"/>
         </w:rPr>
         <w:t>. The final force</w:t>
       </w:r>
@@ -657,8 +849,8 @@
         <w:rPr>
           <w:rFonts w:asciiTheme="majorBidi" w:eastAsia="Times New Roman" w:hAnsiTheme="majorBidi" w:cstheme="majorBidi"/>
           <w:color w:val="0070C0"/>
-          <w:sz w:val="20"/>
-          <w:szCs w:val="20"/>
+          <w:sz w:val="24"/>
+          <w:szCs w:val="24"/>
         </w:rPr>
         <w:t>, the electromagnetic force, can be used to accelerate particles because it has a long range of effects and acts</w:t>
       </w:r>
@@ -666,8 +858,8 @@
         <w:rPr>
           <w:rFonts w:asciiTheme="majorBidi" w:eastAsia="Times New Roman" w:hAnsiTheme="majorBidi" w:cstheme="majorBidi"/>
           <w:color w:val="0070C0"/>
-          <w:sz w:val="20"/>
-          <w:szCs w:val="20"/>
+          <w:sz w:val="24"/>
+          <w:szCs w:val="24"/>
         </w:rPr>
         <w:t xml:space="preserve"> on the charged particles.</w:t>
       </w:r>
@@ -679,8 +871,8 @@
         <w:rPr>
           <w:rFonts w:asciiTheme="majorBidi" w:eastAsia="Times New Roman" w:hAnsiTheme="majorBidi" w:cstheme="majorBidi"/>
           <w:color w:val="333333"/>
-          <w:sz w:val="20"/>
-          <w:szCs w:val="20"/>
+          <w:sz w:val="24"/>
+          <w:szCs w:val="24"/>
         </w:rPr>
       </w:pPr>
     </w:p>
@@ -720,16 +912,16 @@
               <w:rPr>
                 <w:rFonts w:asciiTheme="majorBidi" w:eastAsia="Times New Roman" w:hAnsiTheme="majorBidi" w:cstheme="majorBidi"/>
                 <w:color w:val="333333"/>
-                <w:sz w:val="20"/>
-                <w:szCs w:val="20"/>
+                <w:sz w:val="24"/>
+                <w:szCs w:val="24"/>
               </w:rPr>
             </w:pPr>
             <w:r>
               <w:rPr>
                 <w:rFonts w:asciiTheme="majorBidi" w:eastAsia="Times New Roman" w:hAnsiTheme="majorBidi" w:cstheme="majorBidi"/>
                 <w:color w:val="333333"/>
-                <w:sz w:val="20"/>
-                <w:szCs w:val="20"/>
+                <w:sz w:val="24"/>
+                <w:szCs w:val="24"/>
               </w:rPr>
               <w:t>Warmup computational exercise: </w:t>
             </w:r>
@@ -746,16 +938,16 @@
               <w:rPr>
                 <w:rFonts w:asciiTheme="majorBidi" w:eastAsia="Times New Roman" w:hAnsiTheme="majorBidi" w:cstheme="majorBidi"/>
                 <w:color w:val="333333"/>
-                <w:sz w:val="20"/>
-                <w:szCs w:val="20"/>
+                <w:sz w:val="24"/>
+                <w:szCs w:val="24"/>
               </w:rPr>
             </w:pPr>
             <w:r>
               <w:rPr>
                 <w:rFonts w:asciiTheme="majorBidi" w:eastAsia="Times New Roman" w:hAnsiTheme="majorBidi" w:cstheme="majorBidi"/>
                 <w:color w:val="333333"/>
-                <w:sz w:val="20"/>
-                <w:szCs w:val="20"/>
+                <w:sz w:val="24"/>
+                <w:szCs w:val="24"/>
               </w:rPr>
               <w:t xml:space="preserve">Create a </w:t>
             </w:r>
@@ -764,8 +956,8 @@
               <w:rPr>
                 <w:rFonts w:asciiTheme="majorBidi" w:eastAsia="Times New Roman" w:hAnsiTheme="majorBidi" w:cstheme="majorBidi"/>
                 <w:color w:val="333333"/>
-                <w:sz w:val="20"/>
-                <w:szCs w:val="20"/>
+                <w:sz w:val="24"/>
+                <w:szCs w:val="24"/>
               </w:rPr>
               <w:t>GitHUB</w:t>
             </w:r>
@@ -774,8 +966,8 @@
               <w:rPr>
                 <w:rFonts w:asciiTheme="majorBidi" w:eastAsia="Times New Roman" w:hAnsiTheme="majorBidi" w:cstheme="majorBidi"/>
                 <w:color w:val="333333"/>
-                <w:sz w:val="20"/>
-                <w:szCs w:val="20"/>
+                <w:sz w:val="24"/>
+                <w:szCs w:val="24"/>
               </w:rPr>
               <w:t xml:space="preserve"> account.</w:t>
             </w:r>
@@ -792,16 +984,16 @@
               <w:rPr>
                 <w:rFonts w:asciiTheme="majorBidi" w:eastAsia="Times New Roman" w:hAnsiTheme="majorBidi" w:cstheme="majorBidi"/>
                 <w:color w:val="333333"/>
-                <w:sz w:val="20"/>
-                <w:szCs w:val="20"/>
+                <w:sz w:val="24"/>
+                <w:szCs w:val="24"/>
               </w:rPr>
             </w:pPr>
             <w:r>
               <w:rPr>
                 <w:rFonts w:asciiTheme="majorBidi" w:eastAsia="Times New Roman" w:hAnsiTheme="majorBidi" w:cstheme="majorBidi"/>
                 <w:color w:val="333333"/>
-                <w:sz w:val="20"/>
-                <w:szCs w:val="20"/>
+                <w:sz w:val="24"/>
+                <w:szCs w:val="24"/>
               </w:rPr>
               <w:t>Write a function in Python code that multiples 2 (two) 3x3 Matrices (</w:t>
             </w:r>
@@ -810,8 +1002,8 @@
               <w:rPr>
                 <w:rFonts w:asciiTheme="majorBidi" w:eastAsia="Times New Roman" w:hAnsiTheme="majorBidi" w:cstheme="majorBidi"/>
                 <w:color w:val="333333"/>
-                <w:sz w:val="20"/>
-                <w:szCs w:val="20"/>
+                <w:sz w:val="24"/>
+                <w:szCs w:val="24"/>
               </w:rPr>
               <w:t>ndarray</w:t>
             </w:r>
@@ -820,8 +1012,8 @@
               <w:rPr>
                 <w:rFonts w:asciiTheme="majorBidi" w:eastAsia="Times New Roman" w:hAnsiTheme="majorBidi" w:cstheme="majorBidi"/>
                 <w:color w:val="333333"/>
-                <w:sz w:val="20"/>
-                <w:szCs w:val="20"/>
+                <w:sz w:val="24"/>
+                <w:szCs w:val="24"/>
               </w:rPr>
               <w:t>) and returns the result.</w:t>
             </w:r>
@@ -838,16 +1030,16 @@
               <w:rPr>
                 <w:rFonts w:asciiTheme="majorBidi" w:eastAsia="Times New Roman" w:hAnsiTheme="majorBidi" w:cstheme="majorBidi"/>
                 <w:color w:val="333333"/>
-                <w:sz w:val="20"/>
-                <w:szCs w:val="20"/>
+                <w:sz w:val="24"/>
+                <w:szCs w:val="24"/>
               </w:rPr>
             </w:pPr>
             <w:r>
               <w:rPr>
                 <w:rFonts w:asciiTheme="majorBidi" w:eastAsia="Times New Roman" w:hAnsiTheme="majorBidi" w:cstheme="majorBidi"/>
                 <w:color w:val="333333"/>
-                <w:sz w:val="20"/>
-                <w:szCs w:val="20"/>
+                <w:sz w:val="24"/>
+                <w:szCs w:val="24"/>
               </w:rPr>
               <w:t>Call this function using two randomly generated 3 by 3 matrices and print the results.</w:t>
             </w:r>
@@ -864,16 +1056,16 @@
               <w:rPr>
                 <w:rFonts w:asciiTheme="majorBidi" w:eastAsia="Times New Roman" w:hAnsiTheme="majorBidi" w:cstheme="majorBidi"/>
                 <w:color w:val="333333"/>
-                <w:sz w:val="20"/>
-                <w:szCs w:val="20"/>
+                <w:sz w:val="24"/>
+                <w:szCs w:val="24"/>
               </w:rPr>
             </w:pPr>
             <w:r>
               <w:rPr>
                 <w:rFonts w:asciiTheme="majorBidi" w:eastAsia="Times New Roman" w:hAnsiTheme="majorBidi" w:cstheme="majorBidi"/>
                 <w:color w:val="333333"/>
-                <w:sz w:val="20"/>
-                <w:szCs w:val="20"/>
+                <w:sz w:val="24"/>
+                <w:szCs w:val="24"/>
               </w:rPr>
               <w:t xml:space="preserve">Place your code in your </w:t>
             </w:r>
@@ -882,8 +1074,8 @@
               <w:rPr>
                 <w:rFonts w:asciiTheme="majorBidi" w:eastAsia="Times New Roman" w:hAnsiTheme="majorBidi" w:cstheme="majorBidi"/>
                 <w:color w:val="333333"/>
-                <w:sz w:val="20"/>
-                <w:szCs w:val="20"/>
+                <w:sz w:val="24"/>
+                <w:szCs w:val="24"/>
               </w:rPr>
               <w:t>GitHUB</w:t>
             </w:r>
@@ -892,8 +1084,8 @@
               <w:rPr>
                 <w:rFonts w:asciiTheme="majorBidi" w:eastAsia="Times New Roman" w:hAnsiTheme="majorBidi" w:cstheme="majorBidi"/>
                 <w:color w:val="333333"/>
-                <w:sz w:val="20"/>
-                <w:szCs w:val="20"/>
+                <w:sz w:val="24"/>
+                <w:szCs w:val="24"/>
               </w:rPr>
               <w:t xml:space="preserve"> repository and submit the link in your exercise document. The code can also be in the form of a Jupiter-Notebook on your </w:t>
             </w:r>
@@ -902,8 +1094,8 @@
               <w:rPr>
                 <w:rFonts w:asciiTheme="majorBidi" w:eastAsia="Times New Roman" w:hAnsiTheme="majorBidi" w:cstheme="majorBidi"/>
                 <w:color w:val="333333"/>
-                <w:sz w:val="20"/>
-                <w:szCs w:val="20"/>
+                <w:sz w:val="24"/>
+                <w:szCs w:val="24"/>
               </w:rPr>
               <w:t>GitHUB</w:t>
             </w:r>
@@ -912,8 +1104,8 @@
               <w:rPr>
                 <w:rFonts w:asciiTheme="majorBidi" w:eastAsia="Times New Roman" w:hAnsiTheme="majorBidi" w:cstheme="majorBidi"/>
                 <w:color w:val="333333"/>
-                <w:sz w:val="20"/>
-                <w:szCs w:val="20"/>
+                <w:sz w:val="24"/>
+                <w:szCs w:val="24"/>
               </w:rPr>
               <w:t xml:space="preserve"> account.</w:t>
             </w:r>
@@ -932,16 +1124,16 @@
               <w:rPr>
                 <w:rFonts w:asciiTheme="majorBidi" w:eastAsia="Times New Roman" w:hAnsiTheme="majorBidi" w:cstheme="majorBidi"/>
                 <w:color w:val="333333"/>
-                <w:sz w:val="20"/>
-                <w:szCs w:val="20"/>
+                <w:sz w:val="24"/>
+                <w:szCs w:val="24"/>
               </w:rPr>
             </w:pPr>
             <w:r>
               <w:rPr>
                 <w:rFonts w:asciiTheme="majorBidi" w:eastAsia="Times New Roman" w:hAnsiTheme="majorBidi" w:cstheme="majorBidi"/>
                 <w:color w:val="333333"/>
-                <w:sz w:val="20"/>
-                <w:szCs w:val="20"/>
+                <w:sz w:val="24"/>
+                <w:szCs w:val="24"/>
               </w:rPr>
               <w:t>[2 point]</w:t>
             </w:r>
@@ -956,34 +1148,25 @@
         <w:rPr>
           <w:rFonts w:asciiTheme="majorBidi" w:eastAsia="Times New Roman" w:hAnsiTheme="majorBidi" w:cstheme="majorBidi"/>
           <w:color w:val="333333"/>
-          <w:sz w:val="20"/>
-          <w:szCs w:val="20"/>
+          <w:sz w:val="24"/>
+          <w:szCs w:val="24"/>
         </w:rPr>
       </w:pPr>
       <w:r>
         <w:rPr>
           <w:rFonts w:asciiTheme="majorBidi" w:eastAsia="Times New Roman" w:hAnsiTheme="majorBidi" w:cstheme="majorBidi"/>
           <w:color w:val="333333"/>
-          <w:sz w:val="20"/>
-          <w:szCs w:val="20"/>
+          <w:sz w:val="24"/>
+          <w:szCs w:val="24"/>
         </w:rPr>
-        <w:t xml:space="preserve">GitHub repository link: </w:t>
+        <w:t>GitHub repository link: https://github.com/ShymaaAli/Applications-of-Accelerators-Exercises</w:t>
       </w:r>
       <w:r>
         <w:rPr>
           <w:rFonts w:asciiTheme="majorBidi" w:eastAsia="Times New Roman" w:hAnsiTheme="majorBidi" w:cstheme="majorBidi"/>
           <w:color w:val="333333"/>
-          <w:sz w:val="20"/>
-          <w:szCs w:val="20"/>
-        </w:rPr>
-        <w:t>https://github.com/ShymaaAli/Applications-of-Accelerators-Exercises</w:t>
-      </w:r>
-      <w:r>
-        <w:rPr>
-          <w:rFonts w:asciiTheme="majorBidi" w:eastAsia="Times New Roman" w:hAnsiTheme="majorBidi" w:cstheme="majorBidi"/>
-          <w:color w:val="333333"/>
-          <w:sz w:val="20"/>
-          <w:szCs w:val="20"/>
+          <w:sz w:val="24"/>
+          <w:szCs w:val="24"/>
         </w:rPr>
         <w:t xml:space="preserve"> </w:t>
       </w:r>
@@ -992,14 +1175,6 @@
       <w:tblPr>
         <w:tblStyle w:val="TableGrid"/>
         <w:tblW w:w="0" w:type="auto"/>
-        <w:tblBorders>
-          <w:top w:val="none" w:sz="0" w:space="0" w:color="auto"/>
-          <w:left w:val="none" w:sz="0" w:space="0" w:color="auto"/>
-          <w:bottom w:val="none" w:sz="0" w:space="0" w:color="auto"/>
-          <w:right w:val="none" w:sz="0" w:space="0" w:color="auto"/>
-          <w:insideH w:val="none" w:sz="0" w:space="0" w:color="auto"/>
-          <w:insideV w:val="none" w:sz="0" w:space="0" w:color="auto"/>
-        </w:tblBorders>
         <w:tblLook w:val="04A0" w:firstRow="1" w:lastRow="0" w:firstColumn="1" w:lastColumn="0" w:noHBand="0" w:noVBand="1"/>
       </w:tblPr>
       <w:tblGrid>
@@ -1013,749 +1188,687 @@
           <w:p>
             <w:pPr>
               <w:spacing w:before="120" w:after="120"/>
-              <w:jc w:val="left"/>
-              <w:rPr>
-                <w:rFonts w:asciiTheme="majorBidi" w:eastAsia="Times New Roman" w:hAnsiTheme="majorBidi" w:cstheme="majorBidi"/>
-                <w:color w:val="333333"/>
-                <w:sz w:val="20"/>
-                <w:szCs w:val="20"/>
+              <w:rPr>
+                <w:rFonts w:asciiTheme="majorBidi" w:eastAsiaTheme="majorEastAsia" w:hAnsiTheme="majorBidi" w:cstheme="majorBidi"/>
+                <w:color w:val="008480" w:themeColor="accent1" w:themeShade="BF"/>
+                <w:sz w:val="24"/>
+                <w:szCs w:val="24"/>
+              </w:rPr>
+            </w:pPr>
+            <w:r>
+              <w:rPr>
+                <w:rFonts w:asciiTheme="majorBidi" w:eastAsiaTheme="majorEastAsia" w:hAnsiTheme="majorBidi" w:cstheme="majorBidi"/>
+                <w:color w:val="008480" w:themeColor="accent1" w:themeShade="BF"/>
+                <w:sz w:val="24"/>
+                <w:szCs w:val="24"/>
+              </w:rPr>
+              <w:t>#!/usr/bin/env python</w:t>
+            </w:r>
+          </w:p>
+          <w:p>
+            <w:pPr>
+              <w:spacing w:before="120" w:after="120"/>
+              <w:rPr>
+                <w:rFonts w:asciiTheme="majorBidi" w:eastAsiaTheme="majorEastAsia" w:hAnsiTheme="majorBidi" w:cstheme="majorBidi"/>
+                <w:color w:val="008480" w:themeColor="accent1" w:themeShade="BF"/>
+                <w:sz w:val="24"/>
+                <w:szCs w:val="24"/>
               </w:rPr>
             </w:pPr>
           </w:p>
           <w:p>
             <w:pPr>
-              <w:shd w:val="clear" w:color="auto" w:fill="1E1E1E"/>
-              <w:spacing w:line="285" w:lineRule="atLeast"/>
-              <w:jc w:val="left"/>
-              <w:rPr>
-                <w:rFonts w:asciiTheme="majorBidi" w:eastAsia="Times New Roman" w:hAnsiTheme="majorBidi" w:cstheme="majorBidi"/>
-                <w:color w:val="D4D4D4"/>
-                <w:sz w:val="20"/>
-                <w:szCs w:val="20"/>
+              <w:spacing w:before="120" w:after="120"/>
+              <w:rPr>
+                <w:rFonts w:asciiTheme="majorBidi" w:eastAsiaTheme="majorEastAsia" w:hAnsiTheme="majorBidi" w:cstheme="majorBidi"/>
+                <w:color w:val="008480" w:themeColor="accent1" w:themeShade="BF"/>
+                <w:sz w:val="24"/>
+                <w:szCs w:val="24"/>
               </w:rPr>
             </w:pPr>
             <w:r>
               <w:rPr>
-                <w:rFonts w:asciiTheme="majorBidi" w:eastAsia="Times New Roman" w:hAnsiTheme="majorBidi" w:cstheme="majorBidi"/>
-                <w:color w:val="569CD6"/>
-                <w:sz w:val="20"/>
-                <w:szCs w:val="20"/>
-              </w:rPr>
-              <w:t>import</w:t>
+                <w:rFonts w:asciiTheme="majorBidi" w:eastAsiaTheme="majorEastAsia" w:hAnsiTheme="majorBidi" w:cstheme="majorBidi"/>
+                <w:color w:val="008480" w:themeColor="accent1" w:themeShade="BF"/>
+                <w:sz w:val="24"/>
+                <w:szCs w:val="24"/>
+              </w:rPr>
+              <w:t>#Shymaa Ali Fathi.</w:t>
             </w:r>
+          </w:p>
+          <w:p>
+            <w:pPr>
+              <w:spacing w:before="120" w:after="120"/>
+              <w:rPr>
+                <w:rFonts w:asciiTheme="majorBidi" w:eastAsiaTheme="majorEastAsia" w:hAnsiTheme="majorBidi" w:cstheme="majorBidi"/>
+                <w:color w:val="008480" w:themeColor="accent1" w:themeShade="BF"/>
+                <w:sz w:val="24"/>
+                <w:szCs w:val="24"/>
+              </w:rPr>
+            </w:pPr>
             <w:r>
               <w:rPr>
-                <w:rFonts w:asciiTheme="majorBidi" w:eastAsia="Times New Roman" w:hAnsiTheme="majorBidi" w:cstheme="majorBidi"/>
-                <w:color w:val="D4D4D4"/>
-                <w:sz w:val="20"/>
-                <w:szCs w:val="20"/>
-              </w:rPr>
-              <w:t xml:space="preserve"> </w:t>
+                <w:rFonts w:asciiTheme="majorBidi" w:eastAsiaTheme="majorEastAsia" w:hAnsiTheme="majorBidi" w:cstheme="majorBidi"/>
+                <w:color w:val="008480" w:themeColor="accent1" w:themeShade="BF"/>
+                <w:sz w:val="24"/>
+                <w:szCs w:val="24"/>
+              </w:rPr>
+              <w:t>#Applications of accelerators exercise solution.</w:t>
+            </w:r>
+          </w:p>
+          <w:p>
+            <w:pPr>
+              <w:spacing w:before="120" w:after="120"/>
+              <w:rPr>
+                <w:rFonts w:asciiTheme="majorBidi" w:eastAsiaTheme="majorEastAsia" w:hAnsiTheme="majorBidi" w:cstheme="majorBidi"/>
+                <w:color w:val="008480" w:themeColor="accent1" w:themeShade="BF"/>
+                <w:sz w:val="24"/>
+                <w:szCs w:val="24"/>
+              </w:rPr>
+            </w:pPr>
+            <w:r>
+              <w:rPr>
+                <w:rFonts w:asciiTheme="majorBidi" w:eastAsiaTheme="majorEastAsia" w:hAnsiTheme="majorBidi" w:cstheme="majorBidi"/>
+                <w:color w:val="008480" w:themeColor="accent1" w:themeShade="BF"/>
+                <w:sz w:val="24"/>
+                <w:szCs w:val="24"/>
+              </w:rPr>
+              <w:t>#EX1.</w:t>
+            </w:r>
+          </w:p>
+          <w:p>
+            <w:pPr>
+              <w:spacing w:before="120" w:after="120"/>
+              <w:rPr>
+                <w:rFonts w:asciiTheme="majorBidi" w:eastAsiaTheme="majorEastAsia" w:hAnsiTheme="majorBidi" w:cstheme="majorBidi"/>
+                <w:color w:val="008480" w:themeColor="accent1" w:themeShade="BF"/>
+                <w:sz w:val="24"/>
+                <w:szCs w:val="24"/>
+              </w:rPr>
+            </w:pPr>
+            <w:r>
+              <w:rPr>
+                <w:rFonts w:asciiTheme="majorBidi" w:eastAsiaTheme="majorEastAsia" w:hAnsiTheme="majorBidi" w:cstheme="majorBidi"/>
+                <w:color w:val="008480" w:themeColor="accent1" w:themeShade="BF"/>
+                <w:sz w:val="24"/>
+                <w:szCs w:val="24"/>
+              </w:rPr>
+              <w:t>#Write a function in Python code that multiples two 3x3 Matrices (</w:t>
             </w:r>
             <w:proofErr w:type="spellStart"/>
             <w:r>
               <w:rPr>
-                <w:rFonts w:asciiTheme="majorBidi" w:eastAsia="Times New Roman" w:hAnsiTheme="majorBidi" w:cstheme="majorBidi"/>
-                <w:color w:val="D4D4D4"/>
-                <w:sz w:val="20"/>
-                <w:szCs w:val="20"/>
+                <w:rFonts w:asciiTheme="majorBidi" w:eastAsiaTheme="majorEastAsia" w:hAnsiTheme="majorBidi" w:cstheme="majorBidi"/>
+                <w:color w:val="008480" w:themeColor="accent1" w:themeShade="BF"/>
+                <w:sz w:val="24"/>
+                <w:szCs w:val="24"/>
+              </w:rPr>
+              <w:t>ndarray</w:t>
+            </w:r>
+            <w:proofErr w:type="spellEnd"/>
+            <w:r>
+              <w:rPr>
+                <w:rFonts w:asciiTheme="majorBidi" w:eastAsiaTheme="majorEastAsia" w:hAnsiTheme="majorBidi" w:cstheme="majorBidi"/>
+                <w:color w:val="008480" w:themeColor="accent1" w:themeShade="BF"/>
+                <w:sz w:val="24"/>
+                <w:szCs w:val="24"/>
+              </w:rPr>
+              <w:t>) and returns the result.</w:t>
+            </w:r>
+          </w:p>
+          <w:p>
+            <w:pPr>
+              <w:spacing w:before="120" w:after="120"/>
+              <w:rPr>
+                <w:rFonts w:asciiTheme="majorBidi" w:eastAsiaTheme="majorEastAsia" w:hAnsiTheme="majorBidi" w:cstheme="majorBidi"/>
+                <w:color w:val="008480" w:themeColor="accent1" w:themeShade="BF"/>
+                <w:sz w:val="24"/>
+                <w:szCs w:val="24"/>
+              </w:rPr>
+            </w:pPr>
+            <w:r>
+              <w:rPr>
+                <w:rFonts w:asciiTheme="majorBidi" w:eastAsiaTheme="majorEastAsia" w:hAnsiTheme="majorBidi" w:cstheme="majorBidi"/>
+                <w:color w:val="008480" w:themeColor="accent1" w:themeShade="BF"/>
+                <w:sz w:val="24"/>
+                <w:szCs w:val="24"/>
+              </w:rPr>
+              <w:t>#Call this function using two randomly generated 3 by 3 matrices and print the results.</w:t>
+            </w:r>
+          </w:p>
+          <w:p>
+            <w:pPr>
+              <w:spacing w:before="120" w:after="120"/>
+              <w:rPr>
+                <w:rFonts w:asciiTheme="majorBidi" w:eastAsiaTheme="majorEastAsia" w:hAnsiTheme="majorBidi" w:cstheme="majorBidi"/>
+                <w:color w:val="008480" w:themeColor="accent1" w:themeShade="BF"/>
+                <w:sz w:val="24"/>
+                <w:szCs w:val="24"/>
+              </w:rPr>
+            </w:pPr>
+          </w:p>
+          <w:p>
+            <w:pPr>
+              <w:spacing w:before="120" w:after="120"/>
+              <w:rPr>
+                <w:rFonts w:asciiTheme="majorBidi" w:eastAsiaTheme="majorEastAsia" w:hAnsiTheme="majorBidi" w:cstheme="majorBidi"/>
+                <w:color w:val="008480" w:themeColor="accent1" w:themeShade="BF"/>
+                <w:sz w:val="24"/>
+                <w:szCs w:val="24"/>
+              </w:rPr>
+            </w:pPr>
+            <w:r>
+              <w:rPr>
+                <w:rFonts w:asciiTheme="majorBidi" w:eastAsiaTheme="majorEastAsia" w:hAnsiTheme="majorBidi" w:cstheme="majorBidi"/>
+                <w:color w:val="008480" w:themeColor="accent1" w:themeShade="BF"/>
+                <w:sz w:val="24"/>
+                <w:szCs w:val="24"/>
+              </w:rPr>
+              <w:t xml:space="preserve">import </w:t>
+            </w:r>
+            <w:proofErr w:type="spellStart"/>
+            <w:r>
+              <w:rPr>
+                <w:rFonts w:asciiTheme="majorBidi" w:eastAsiaTheme="majorEastAsia" w:hAnsiTheme="majorBidi" w:cstheme="majorBidi"/>
+                <w:color w:val="008480" w:themeColor="accent1" w:themeShade="BF"/>
+                <w:sz w:val="24"/>
+                <w:szCs w:val="24"/>
               </w:rPr>
               <w:t>numpy</w:t>
             </w:r>
             <w:proofErr w:type="spellEnd"/>
             <w:r>
               <w:rPr>
-                <w:rFonts w:asciiTheme="majorBidi" w:eastAsia="Times New Roman" w:hAnsiTheme="majorBidi" w:cstheme="majorBidi"/>
-                <w:color w:val="D4D4D4"/>
-                <w:sz w:val="20"/>
-                <w:szCs w:val="20"/>
-              </w:rPr>
-              <w:t xml:space="preserve"> </w:t>
-            </w:r>
-            <w:r>
-              <w:rPr>
-                <w:rFonts w:asciiTheme="majorBidi" w:eastAsia="Times New Roman" w:hAnsiTheme="majorBidi" w:cstheme="majorBidi"/>
-                <w:color w:val="569CD6"/>
-                <w:sz w:val="20"/>
-                <w:szCs w:val="20"/>
-              </w:rPr>
-              <w:t>as</w:t>
-            </w:r>
-            <w:r>
-              <w:rPr>
-                <w:rFonts w:asciiTheme="majorBidi" w:eastAsia="Times New Roman" w:hAnsiTheme="majorBidi" w:cstheme="majorBidi"/>
-                <w:color w:val="D4D4D4"/>
-                <w:sz w:val="20"/>
-                <w:szCs w:val="20"/>
-              </w:rPr>
-              <w:t xml:space="preserve"> np</w:t>
+                <w:rFonts w:asciiTheme="majorBidi" w:eastAsiaTheme="majorEastAsia" w:hAnsiTheme="majorBidi" w:cstheme="majorBidi"/>
+                <w:color w:val="008480" w:themeColor="accent1" w:themeShade="BF"/>
+                <w:sz w:val="24"/>
+                <w:szCs w:val="24"/>
+              </w:rPr>
+              <w:t xml:space="preserve"> as np</w:t>
             </w:r>
           </w:p>
           <w:p>
             <w:pPr>
-              <w:shd w:val="clear" w:color="auto" w:fill="1E1E1E"/>
-              <w:spacing w:line="285" w:lineRule="atLeast"/>
-              <w:jc w:val="left"/>
-              <w:rPr>
-                <w:rFonts w:asciiTheme="majorBidi" w:eastAsia="Times New Roman" w:hAnsiTheme="majorBidi" w:cstheme="majorBidi"/>
-                <w:color w:val="D4D4D4"/>
-                <w:sz w:val="20"/>
-                <w:szCs w:val="20"/>
+              <w:spacing w:before="120" w:after="120"/>
+              <w:rPr>
+                <w:rFonts w:asciiTheme="majorBidi" w:eastAsiaTheme="majorEastAsia" w:hAnsiTheme="majorBidi" w:cstheme="majorBidi"/>
+                <w:color w:val="008480" w:themeColor="accent1" w:themeShade="BF"/>
+                <w:sz w:val="24"/>
+                <w:szCs w:val="24"/>
+              </w:rPr>
+            </w:pPr>
+          </w:p>
+          <w:p>
+            <w:pPr>
+              <w:spacing w:before="120" w:after="120"/>
+              <w:rPr>
+                <w:rFonts w:asciiTheme="majorBidi" w:eastAsiaTheme="majorEastAsia" w:hAnsiTheme="majorBidi" w:cstheme="majorBidi"/>
+                <w:color w:val="008480" w:themeColor="accent1" w:themeShade="BF"/>
+                <w:sz w:val="24"/>
+                <w:szCs w:val="24"/>
               </w:rPr>
             </w:pPr>
             <w:r>
               <w:rPr>
-                <w:rFonts w:asciiTheme="majorBidi" w:eastAsia="Times New Roman" w:hAnsiTheme="majorBidi" w:cstheme="majorBidi"/>
-                <w:color w:val="608B4E"/>
-                <w:sz w:val="20"/>
-                <w:szCs w:val="20"/>
-              </w:rPr>
-              <w:t xml:space="preserve"># </w:t>
-            </w:r>
-            <w:proofErr w:type="gramStart"/>
-            <w:r>
-              <w:rPr>
-                <w:rFonts w:asciiTheme="majorBidi" w:eastAsia="Times New Roman" w:hAnsiTheme="majorBidi" w:cstheme="majorBidi"/>
-                <w:color w:val="608B4E"/>
-                <w:sz w:val="20"/>
-                <w:szCs w:val="20"/>
-              </w:rPr>
-              <w:t>two</w:t>
-            </w:r>
-            <w:proofErr w:type="gramEnd"/>
-            <w:r>
-              <w:rPr>
-                <w:rFonts w:asciiTheme="majorBidi" w:eastAsia="Times New Roman" w:hAnsiTheme="majorBidi" w:cstheme="majorBidi"/>
-                <w:color w:val="608B4E"/>
-                <w:sz w:val="20"/>
-                <w:szCs w:val="20"/>
-              </w:rPr>
-              <w:t xml:space="preserve"> dimensional arrays</w:t>
+                <w:rFonts w:asciiTheme="majorBidi" w:eastAsiaTheme="majorEastAsia" w:hAnsiTheme="majorBidi" w:cstheme="majorBidi"/>
+                <w:color w:val="008480" w:themeColor="accent1" w:themeShade="BF"/>
+                <w:sz w:val="24"/>
+                <w:szCs w:val="24"/>
+              </w:rPr>
+              <w:t>#creating a function to multiply two 3x3 arrays, function with arguments</w:t>
             </w:r>
           </w:p>
           <w:p>
             <w:pPr>
-              <w:shd w:val="clear" w:color="auto" w:fill="1E1E1E"/>
-              <w:spacing w:line="285" w:lineRule="atLeast"/>
-              <w:jc w:val="left"/>
-              <w:rPr>
-                <w:rFonts w:asciiTheme="majorBidi" w:eastAsia="Times New Roman" w:hAnsiTheme="majorBidi" w:cstheme="majorBidi"/>
-                <w:color w:val="D4D4D4"/>
-                <w:sz w:val="20"/>
-                <w:szCs w:val="20"/>
+              <w:spacing w:before="120" w:after="120"/>
+              <w:rPr>
+                <w:rFonts w:asciiTheme="majorBidi" w:eastAsiaTheme="majorEastAsia" w:hAnsiTheme="majorBidi" w:cstheme="majorBidi"/>
+                <w:color w:val="008480" w:themeColor="accent1" w:themeShade="BF"/>
+                <w:sz w:val="24"/>
+                <w:szCs w:val="24"/>
               </w:rPr>
             </w:pPr>
             <w:r>
               <w:rPr>
-                <w:rFonts w:asciiTheme="majorBidi" w:eastAsia="Times New Roman" w:hAnsiTheme="majorBidi" w:cstheme="majorBidi"/>
-                <w:color w:val="D4D4D4"/>
-                <w:sz w:val="20"/>
-                <w:szCs w:val="20"/>
+                <w:rFonts w:asciiTheme="majorBidi" w:eastAsiaTheme="majorEastAsia" w:hAnsiTheme="majorBidi" w:cstheme="majorBidi"/>
+                <w:color w:val="008480" w:themeColor="accent1" w:themeShade="BF"/>
+                <w:sz w:val="24"/>
+                <w:szCs w:val="24"/>
               </w:rPr>
               <w:t xml:space="preserve">def </w:t>
             </w:r>
             <w:proofErr w:type="spellStart"/>
             <w:r>
               <w:rPr>
-                <w:rFonts w:asciiTheme="majorBidi" w:eastAsia="Times New Roman" w:hAnsiTheme="majorBidi" w:cstheme="majorBidi"/>
-                <w:color w:val="D4D4D4"/>
-                <w:sz w:val="20"/>
-                <w:szCs w:val="20"/>
-              </w:rPr>
-              <w:t>matrix_</w:t>
-            </w:r>
-            <w:proofErr w:type="gramStart"/>
-            <w:r>
-              <w:rPr>
-                <w:rFonts w:asciiTheme="majorBidi" w:eastAsia="Times New Roman" w:hAnsiTheme="majorBidi" w:cstheme="majorBidi"/>
-                <w:color w:val="D4D4D4"/>
-                <w:sz w:val="20"/>
-                <w:szCs w:val="20"/>
-              </w:rPr>
-              <w:t>multiplier</w:t>
+                <w:rFonts w:asciiTheme="majorBidi" w:eastAsiaTheme="majorEastAsia" w:hAnsiTheme="majorBidi" w:cstheme="majorBidi"/>
+                <w:color w:val="008480" w:themeColor="accent1" w:themeShade="BF"/>
+                <w:sz w:val="24"/>
+                <w:szCs w:val="24"/>
+              </w:rPr>
+              <w:t>multiples_arrays</w:t>
             </w:r>
             <w:proofErr w:type="spellEnd"/>
             <w:r>
               <w:rPr>
-                <w:rFonts w:asciiTheme="majorBidi" w:eastAsia="Times New Roman" w:hAnsiTheme="majorBidi" w:cstheme="majorBidi"/>
-                <w:color w:val="D4D4D4"/>
-                <w:sz w:val="20"/>
-                <w:szCs w:val="20"/>
-              </w:rPr>
-              <w:t>(</w:t>
-            </w:r>
-            <w:proofErr w:type="gramEnd"/>
-            <w:r>
-              <w:rPr>
-                <w:rFonts w:asciiTheme="majorBidi" w:eastAsia="Times New Roman" w:hAnsiTheme="majorBidi" w:cstheme="majorBidi"/>
-                <w:color w:val="D4D4D4"/>
-                <w:sz w:val="20"/>
-                <w:szCs w:val="20"/>
-              </w:rPr>
-              <w:t>matrix1, matrix2):</w:t>
+                <w:rFonts w:asciiTheme="majorBidi" w:eastAsiaTheme="majorEastAsia" w:hAnsiTheme="majorBidi" w:cstheme="majorBidi"/>
+                <w:color w:val="008480" w:themeColor="accent1" w:themeShade="BF"/>
+                <w:sz w:val="24"/>
+                <w:szCs w:val="24"/>
+              </w:rPr>
+              <w:t>(arr1,arr2):</w:t>
             </w:r>
           </w:p>
           <w:p>
             <w:pPr>
-              <w:shd w:val="clear" w:color="auto" w:fill="1E1E1E"/>
-              <w:spacing w:line="285" w:lineRule="atLeast"/>
-              <w:jc w:val="left"/>
-              <w:rPr>
-                <w:rFonts w:asciiTheme="majorBidi" w:eastAsia="Times New Roman" w:hAnsiTheme="majorBidi" w:cstheme="majorBidi"/>
-                <w:color w:val="DCDCDC"/>
-                <w:sz w:val="20"/>
-                <w:szCs w:val="20"/>
+              <w:spacing w:before="120" w:after="120"/>
+              <w:rPr>
+                <w:rFonts w:asciiTheme="majorBidi" w:eastAsiaTheme="majorEastAsia" w:hAnsiTheme="majorBidi" w:cstheme="majorBidi"/>
+                <w:color w:val="008480" w:themeColor="accent1" w:themeShade="BF"/>
+                <w:sz w:val="24"/>
+                <w:szCs w:val="24"/>
               </w:rPr>
             </w:pPr>
             <w:r>
               <w:rPr>
-                <w:rFonts w:asciiTheme="majorBidi" w:eastAsia="Times New Roman" w:hAnsiTheme="majorBidi" w:cstheme="majorBidi"/>
-                <w:color w:val="D4D4D4"/>
-                <w:sz w:val="20"/>
-                <w:szCs w:val="20"/>
-              </w:rPr>
-              <w:t xml:space="preserve">    result = </w:t>
+                <w:rFonts w:asciiTheme="majorBidi" w:eastAsiaTheme="majorEastAsia" w:hAnsiTheme="majorBidi" w:cstheme="majorBidi"/>
+                <w:color w:val="008480" w:themeColor="accent1" w:themeShade="BF"/>
+                <w:sz w:val="24"/>
+                <w:szCs w:val="24"/>
+              </w:rPr>
+              <w:t xml:space="preserve">    task=</w:t>
             </w:r>
-            <w:proofErr w:type="gramStart"/>
+            <w:proofErr w:type="spellStart"/>
             <w:r>
               <w:rPr>
-                <w:rFonts w:asciiTheme="majorBidi" w:eastAsia="Times New Roman" w:hAnsiTheme="majorBidi" w:cstheme="majorBidi"/>
-                <w:color w:val="D4D4D4"/>
-                <w:sz w:val="20"/>
-                <w:szCs w:val="20"/>
-              </w:rPr>
-              <w:t>np.dot</w:t>
+                <w:rFonts w:asciiTheme="majorBidi" w:eastAsiaTheme="majorEastAsia" w:hAnsiTheme="majorBidi" w:cstheme="majorBidi"/>
+                <w:color w:val="008480" w:themeColor="accent1" w:themeShade="BF"/>
+                <w:sz w:val="24"/>
+                <w:szCs w:val="24"/>
+              </w:rPr>
+              <w:t>np.multiply</w:t>
             </w:r>
+            <w:proofErr w:type="spellEnd"/>
             <w:r>
               <w:rPr>
-                <w:rFonts w:asciiTheme="majorBidi" w:eastAsia="Times New Roman" w:hAnsiTheme="majorBidi" w:cstheme="majorBidi"/>
-                <w:color w:val="DCDCDC"/>
-                <w:sz w:val="20"/>
-                <w:szCs w:val="20"/>
-              </w:rPr>
-              <w:t>(</w:t>
+                <w:rFonts w:asciiTheme="majorBidi" w:eastAsiaTheme="majorEastAsia" w:hAnsiTheme="majorBidi" w:cstheme="majorBidi"/>
+                <w:color w:val="008480" w:themeColor="accent1" w:themeShade="BF"/>
+                <w:sz w:val="24"/>
+                <w:szCs w:val="24"/>
+              </w:rPr>
+              <w:t>(arr1, arr2)</w:t>
             </w:r>
-            <w:proofErr w:type="gramEnd"/>
+          </w:p>
+          <w:p>
+            <w:pPr>
+              <w:spacing w:before="120" w:after="120"/>
+              <w:rPr>
+                <w:rFonts w:asciiTheme="majorBidi" w:eastAsiaTheme="majorEastAsia" w:hAnsiTheme="majorBidi" w:cstheme="majorBidi"/>
+                <w:color w:val="008480" w:themeColor="accent1" w:themeShade="BF"/>
+                <w:sz w:val="24"/>
+                <w:szCs w:val="24"/>
+              </w:rPr>
+            </w:pPr>
             <w:r>
               <w:rPr>
-                <w:rFonts w:asciiTheme="majorBidi" w:eastAsia="Times New Roman" w:hAnsiTheme="majorBidi" w:cstheme="majorBidi"/>
-                <w:color w:val="D4D4D4"/>
-                <w:sz w:val="20"/>
-                <w:szCs w:val="20"/>
-              </w:rPr>
-              <w:t>matrix1</w:t>
+                <w:rFonts w:asciiTheme="majorBidi" w:eastAsiaTheme="majorEastAsia" w:hAnsiTheme="majorBidi" w:cstheme="majorBidi"/>
+                <w:color w:val="008480" w:themeColor="accent1" w:themeShade="BF"/>
+                <w:sz w:val="24"/>
+                <w:szCs w:val="24"/>
+              </w:rPr>
+              <w:t xml:space="preserve">    return task</w:t>
             </w:r>
+          </w:p>
+          <w:p>
+            <w:pPr>
+              <w:spacing w:before="120" w:after="120"/>
+              <w:rPr>
+                <w:rFonts w:asciiTheme="majorBidi" w:eastAsiaTheme="majorEastAsia" w:hAnsiTheme="majorBidi" w:cstheme="majorBidi"/>
+                <w:color w:val="008480" w:themeColor="accent1" w:themeShade="BF"/>
+                <w:sz w:val="24"/>
+                <w:szCs w:val="24"/>
+              </w:rPr>
+            </w:pPr>
             <w:r>
               <w:rPr>
-                <w:rFonts w:asciiTheme="majorBidi" w:eastAsia="Times New Roman" w:hAnsiTheme="majorBidi" w:cstheme="majorBidi"/>
-                <w:color w:val="DCDCDC"/>
-                <w:sz w:val="20"/>
-                <w:szCs w:val="20"/>
-              </w:rPr>
-              <w:t>,</w:t>
+                <w:rFonts w:asciiTheme="majorBidi" w:eastAsiaTheme="majorEastAsia" w:hAnsiTheme="majorBidi" w:cstheme="majorBidi"/>
+                <w:color w:val="008480" w:themeColor="accent1" w:themeShade="BF"/>
+                <w:sz w:val="24"/>
+                <w:szCs w:val="24"/>
+              </w:rPr>
+              <w:t>#Define the generator needed to randomly generate numbers</w:t>
             </w:r>
+          </w:p>
+          <w:p>
+            <w:pPr>
+              <w:spacing w:before="120" w:after="120"/>
+              <w:rPr>
+                <w:rFonts w:asciiTheme="majorBidi" w:eastAsiaTheme="majorEastAsia" w:hAnsiTheme="majorBidi" w:cstheme="majorBidi"/>
+                <w:color w:val="008480" w:themeColor="accent1" w:themeShade="BF"/>
+                <w:sz w:val="24"/>
+                <w:szCs w:val="24"/>
+              </w:rPr>
+            </w:pPr>
+            <w:proofErr w:type="spellStart"/>
             <w:r>
               <w:rPr>
-                <w:rFonts w:asciiTheme="majorBidi" w:eastAsia="Times New Roman" w:hAnsiTheme="majorBidi" w:cstheme="majorBidi"/>
-                <w:color w:val="D4D4D4"/>
-                <w:sz w:val="20"/>
-                <w:szCs w:val="20"/>
-              </w:rPr>
-              <w:t xml:space="preserve"> matrix2</w:t>
+                <w:rFonts w:asciiTheme="majorBidi" w:eastAsiaTheme="majorEastAsia" w:hAnsiTheme="majorBidi" w:cstheme="majorBidi"/>
+                <w:color w:val="008480" w:themeColor="accent1" w:themeShade="BF"/>
+                <w:sz w:val="24"/>
+                <w:szCs w:val="24"/>
+              </w:rPr>
+              <w:t>rng</w:t>
             </w:r>
+            <w:proofErr w:type="spellEnd"/>
             <w:r>
               <w:rPr>
-                <w:rFonts w:asciiTheme="majorBidi" w:eastAsia="Times New Roman" w:hAnsiTheme="majorBidi" w:cstheme="majorBidi"/>
-                <w:color w:val="DCDCDC"/>
-                <w:sz w:val="20"/>
-                <w:szCs w:val="20"/>
+                <w:rFonts w:asciiTheme="majorBidi" w:eastAsiaTheme="majorEastAsia" w:hAnsiTheme="majorBidi" w:cstheme="majorBidi"/>
+                <w:color w:val="008480" w:themeColor="accent1" w:themeShade="BF"/>
+                <w:sz w:val="24"/>
+                <w:szCs w:val="24"/>
+              </w:rPr>
+              <w:t xml:space="preserve"> = </w:t>
+            </w:r>
+            <w:proofErr w:type="spellStart"/>
+            <w:r>
+              <w:rPr>
+                <w:rFonts w:asciiTheme="majorBidi" w:eastAsiaTheme="majorEastAsia" w:hAnsiTheme="majorBidi" w:cstheme="majorBidi"/>
+                <w:color w:val="008480" w:themeColor="accent1" w:themeShade="BF"/>
+                <w:sz w:val="24"/>
+                <w:szCs w:val="24"/>
+              </w:rPr>
+              <w:t>np.random.default_rng</w:t>
+            </w:r>
+            <w:proofErr w:type="spellEnd"/>
+            <w:r>
+              <w:rPr>
+                <w:rFonts w:asciiTheme="majorBidi" w:eastAsiaTheme="majorEastAsia" w:hAnsiTheme="majorBidi" w:cstheme="majorBidi"/>
+                <w:color w:val="008480" w:themeColor="accent1" w:themeShade="BF"/>
+                <w:sz w:val="24"/>
+                <w:szCs w:val="24"/>
+              </w:rPr>
+              <w:t>()</w:t>
+            </w:r>
+          </w:p>
+          <w:p>
+            <w:pPr>
+              <w:spacing w:before="120" w:after="120"/>
+              <w:rPr>
+                <w:rFonts w:asciiTheme="majorBidi" w:eastAsiaTheme="majorEastAsia" w:hAnsiTheme="majorBidi" w:cstheme="majorBidi"/>
+                <w:color w:val="008480" w:themeColor="accent1" w:themeShade="BF"/>
+                <w:sz w:val="24"/>
+                <w:szCs w:val="24"/>
+              </w:rPr>
+            </w:pPr>
+            <w:r>
+              <w:rPr>
+                <w:rFonts w:asciiTheme="majorBidi" w:eastAsiaTheme="majorEastAsia" w:hAnsiTheme="majorBidi" w:cstheme="majorBidi"/>
+                <w:color w:val="008480" w:themeColor="accent1" w:themeShade="BF"/>
+                <w:sz w:val="24"/>
+                <w:szCs w:val="24"/>
+              </w:rPr>
+              <w:t>#Generating 3x3 array of random numbers</w:t>
+            </w:r>
+          </w:p>
+          <w:p>
+            <w:pPr>
+              <w:spacing w:before="120" w:after="120"/>
+              <w:rPr>
+                <w:rFonts w:asciiTheme="majorBidi" w:eastAsiaTheme="majorEastAsia" w:hAnsiTheme="majorBidi" w:cstheme="majorBidi"/>
+                <w:color w:val="008480" w:themeColor="accent1" w:themeShade="BF"/>
+                <w:sz w:val="24"/>
+                <w:szCs w:val="24"/>
+              </w:rPr>
+            </w:pPr>
+            <w:r>
+              <w:rPr>
+                <w:rFonts w:asciiTheme="majorBidi" w:eastAsiaTheme="majorEastAsia" w:hAnsiTheme="majorBidi" w:cstheme="majorBidi"/>
+                <w:color w:val="008480" w:themeColor="accent1" w:themeShade="BF"/>
+                <w:sz w:val="24"/>
+                <w:szCs w:val="24"/>
+              </w:rPr>
+              <w:lastRenderedPageBreak/>
+              <w:t>arr1=</w:t>
+            </w:r>
+            <w:proofErr w:type="spellStart"/>
+            <w:r>
+              <w:rPr>
+                <w:rFonts w:asciiTheme="majorBidi" w:eastAsiaTheme="majorEastAsia" w:hAnsiTheme="majorBidi" w:cstheme="majorBidi"/>
+                <w:color w:val="008480" w:themeColor="accent1" w:themeShade="BF"/>
+                <w:sz w:val="24"/>
+                <w:szCs w:val="24"/>
+              </w:rPr>
+              <w:t>rng.random</w:t>
+            </w:r>
+            <w:proofErr w:type="spellEnd"/>
+            <w:r>
+              <w:rPr>
+                <w:rFonts w:asciiTheme="majorBidi" w:eastAsiaTheme="majorEastAsia" w:hAnsiTheme="majorBidi" w:cstheme="majorBidi"/>
+                <w:color w:val="008480" w:themeColor="accent1" w:themeShade="BF"/>
+                <w:sz w:val="24"/>
+                <w:szCs w:val="24"/>
+              </w:rPr>
+              <w:t>((3,3))</w:t>
+            </w:r>
+          </w:p>
+          <w:p>
+            <w:pPr>
+              <w:spacing w:before="120" w:after="120"/>
+              <w:rPr>
+                <w:rFonts w:asciiTheme="majorBidi" w:eastAsiaTheme="majorEastAsia" w:hAnsiTheme="majorBidi" w:cstheme="majorBidi"/>
+                <w:color w:val="008480" w:themeColor="accent1" w:themeShade="BF"/>
+                <w:sz w:val="24"/>
+                <w:szCs w:val="24"/>
+              </w:rPr>
+            </w:pPr>
+            <w:r>
+              <w:rPr>
+                <w:rFonts w:asciiTheme="majorBidi" w:eastAsiaTheme="majorEastAsia" w:hAnsiTheme="majorBidi" w:cstheme="majorBidi"/>
+                <w:color w:val="008480" w:themeColor="accent1" w:themeShade="BF"/>
+                <w:sz w:val="24"/>
+                <w:szCs w:val="24"/>
+              </w:rPr>
+              <w:t>print ("array1",arr1)</w:t>
+            </w:r>
+          </w:p>
+          <w:p>
+            <w:pPr>
+              <w:spacing w:before="120" w:after="120"/>
+              <w:rPr>
+                <w:rFonts w:asciiTheme="majorBidi" w:eastAsiaTheme="majorEastAsia" w:hAnsiTheme="majorBidi" w:cstheme="majorBidi"/>
+                <w:color w:val="008480" w:themeColor="accent1" w:themeShade="BF"/>
+                <w:sz w:val="24"/>
+                <w:szCs w:val="24"/>
+              </w:rPr>
+            </w:pPr>
+            <w:r>
+              <w:rPr>
+                <w:rFonts w:asciiTheme="majorBidi" w:eastAsiaTheme="majorEastAsia" w:hAnsiTheme="majorBidi" w:cstheme="majorBidi"/>
+                <w:color w:val="008480" w:themeColor="accent1" w:themeShade="BF"/>
+                <w:sz w:val="24"/>
+                <w:szCs w:val="24"/>
+              </w:rPr>
+              <w:t>arr2=</w:t>
+            </w:r>
+            <w:proofErr w:type="spellStart"/>
+            <w:r>
+              <w:rPr>
+                <w:rFonts w:asciiTheme="majorBidi" w:eastAsiaTheme="majorEastAsia" w:hAnsiTheme="majorBidi" w:cstheme="majorBidi"/>
+                <w:color w:val="008480" w:themeColor="accent1" w:themeShade="BF"/>
+                <w:sz w:val="24"/>
+                <w:szCs w:val="24"/>
+              </w:rPr>
+              <w:t>rng.random</w:t>
+            </w:r>
+            <w:proofErr w:type="spellEnd"/>
+            <w:r>
+              <w:rPr>
+                <w:rFonts w:asciiTheme="majorBidi" w:eastAsiaTheme="majorEastAsia" w:hAnsiTheme="majorBidi" w:cstheme="majorBidi"/>
+                <w:color w:val="008480" w:themeColor="accent1" w:themeShade="BF"/>
+                <w:sz w:val="24"/>
+                <w:szCs w:val="24"/>
+              </w:rPr>
+              <w:t>((3,3))</w:t>
+            </w:r>
+          </w:p>
+          <w:p>
+            <w:pPr>
+              <w:spacing w:before="120" w:after="120"/>
+              <w:rPr>
+                <w:rFonts w:asciiTheme="majorBidi" w:eastAsiaTheme="majorEastAsia" w:hAnsiTheme="majorBidi" w:cstheme="majorBidi"/>
+                <w:color w:val="008480" w:themeColor="accent1" w:themeShade="BF"/>
+                <w:sz w:val="24"/>
+                <w:szCs w:val="24"/>
+              </w:rPr>
+            </w:pPr>
+            <w:r>
+              <w:rPr>
+                <w:rFonts w:asciiTheme="majorBidi" w:eastAsiaTheme="majorEastAsia" w:hAnsiTheme="majorBidi" w:cstheme="majorBidi"/>
+                <w:color w:val="008480" w:themeColor="accent1" w:themeShade="BF"/>
+                <w:sz w:val="24"/>
+                <w:szCs w:val="24"/>
+              </w:rPr>
+              <w:t>print ("array2",arr2)</w:t>
+            </w:r>
+          </w:p>
+          <w:p>
+            <w:pPr>
+              <w:spacing w:before="120" w:after="120"/>
+              <w:rPr>
+                <w:rFonts w:asciiTheme="majorBidi" w:eastAsiaTheme="majorEastAsia" w:hAnsiTheme="majorBidi" w:cstheme="majorBidi"/>
+                <w:color w:val="008480" w:themeColor="accent1" w:themeShade="BF"/>
+                <w:sz w:val="24"/>
+                <w:szCs w:val="24"/>
+              </w:rPr>
+            </w:pPr>
+            <w:r>
+              <w:rPr>
+                <w:rFonts w:asciiTheme="majorBidi" w:eastAsiaTheme="majorEastAsia" w:hAnsiTheme="majorBidi" w:cstheme="majorBidi"/>
+                <w:color w:val="008480" w:themeColor="accent1" w:themeShade="BF"/>
+                <w:sz w:val="24"/>
+                <w:szCs w:val="24"/>
+              </w:rPr>
+              <w:t xml:space="preserve">#call the </w:t>
+            </w:r>
+            <w:proofErr w:type="spellStart"/>
+            <w:r>
+              <w:rPr>
+                <w:rFonts w:asciiTheme="majorBidi" w:eastAsiaTheme="majorEastAsia" w:hAnsiTheme="majorBidi" w:cstheme="majorBidi"/>
+                <w:color w:val="008480" w:themeColor="accent1" w:themeShade="BF"/>
+                <w:sz w:val="24"/>
+                <w:szCs w:val="24"/>
+              </w:rPr>
+              <w:t>multiples_arrays</w:t>
+            </w:r>
+            <w:proofErr w:type="spellEnd"/>
+            <w:r>
+              <w:rPr>
+                <w:rFonts w:asciiTheme="majorBidi" w:eastAsiaTheme="majorEastAsia" w:hAnsiTheme="majorBidi" w:cstheme="majorBidi"/>
+                <w:color w:val="008480" w:themeColor="accent1" w:themeShade="BF"/>
+                <w:sz w:val="24"/>
+                <w:szCs w:val="24"/>
+              </w:rPr>
+              <w:t xml:space="preserve"> function</w:t>
+            </w:r>
+          </w:p>
+          <w:p>
+            <w:pPr>
+              <w:spacing w:before="120" w:after="120"/>
+              <w:rPr>
+                <w:rFonts w:asciiTheme="majorBidi" w:eastAsiaTheme="majorEastAsia" w:hAnsiTheme="majorBidi" w:cstheme="majorBidi"/>
+                <w:color w:val="008480" w:themeColor="accent1" w:themeShade="BF"/>
+                <w:sz w:val="24"/>
+                <w:szCs w:val="24"/>
+              </w:rPr>
+            </w:pPr>
+            <w:r>
+              <w:rPr>
+                <w:rFonts w:asciiTheme="majorBidi" w:eastAsiaTheme="majorEastAsia" w:hAnsiTheme="majorBidi" w:cstheme="majorBidi"/>
+                <w:color w:val="008480" w:themeColor="accent1" w:themeShade="BF"/>
+                <w:sz w:val="24"/>
+                <w:szCs w:val="24"/>
+              </w:rPr>
+              <w:t>result=</w:t>
+            </w:r>
+            <w:proofErr w:type="spellStart"/>
+            <w:r>
+              <w:rPr>
+                <w:rFonts w:asciiTheme="majorBidi" w:eastAsiaTheme="majorEastAsia" w:hAnsiTheme="majorBidi" w:cstheme="majorBidi"/>
+                <w:color w:val="008480" w:themeColor="accent1" w:themeShade="BF"/>
+                <w:sz w:val="24"/>
+                <w:szCs w:val="24"/>
+              </w:rPr>
+              <w:t>multiples_arrays</w:t>
+            </w:r>
+            <w:proofErr w:type="spellEnd"/>
+            <w:r>
+              <w:rPr>
+                <w:rFonts w:asciiTheme="majorBidi" w:eastAsiaTheme="majorEastAsia" w:hAnsiTheme="majorBidi" w:cstheme="majorBidi"/>
+                <w:color w:val="008480" w:themeColor="accent1" w:themeShade="BF"/>
+                <w:sz w:val="24"/>
+                <w:szCs w:val="24"/>
+              </w:rPr>
+              <w:t>(arr1,arr2)</w:t>
+            </w:r>
+          </w:p>
+          <w:p>
+            <w:pPr>
+              <w:spacing w:before="120" w:after="120"/>
+              <w:rPr>
+                <w:rFonts w:asciiTheme="majorBidi" w:eastAsiaTheme="majorEastAsia" w:hAnsiTheme="majorBidi" w:cstheme="majorBidi"/>
+                <w:color w:val="008480" w:themeColor="accent1" w:themeShade="BF"/>
+                <w:sz w:val="24"/>
+                <w:szCs w:val="24"/>
+              </w:rPr>
+            </w:pPr>
+            <w:r>
+              <w:rPr>
+                <w:rFonts w:asciiTheme="majorBidi" w:eastAsiaTheme="majorEastAsia" w:hAnsiTheme="majorBidi" w:cstheme="majorBidi"/>
+                <w:color w:val="008480" w:themeColor="accent1" w:themeShade="BF"/>
+                <w:sz w:val="24"/>
+                <w:szCs w:val="24"/>
+              </w:rPr>
+              <w:t xml:space="preserve">print ("result of </w:t>
+            </w:r>
+            <w:proofErr w:type="spellStart"/>
+            <w:r>
+              <w:rPr>
+                <w:rFonts w:asciiTheme="majorBidi" w:eastAsiaTheme="majorEastAsia" w:hAnsiTheme="majorBidi" w:cstheme="majorBidi"/>
+                <w:color w:val="008480" w:themeColor="accent1" w:themeShade="BF"/>
+                <w:sz w:val="24"/>
+                <w:szCs w:val="24"/>
+              </w:rPr>
+              <w:t>multiplication",result</w:t>
+            </w:r>
+            <w:proofErr w:type="spellEnd"/>
+            <w:r>
+              <w:rPr>
+                <w:rFonts w:asciiTheme="majorBidi" w:eastAsiaTheme="majorEastAsia" w:hAnsiTheme="majorBidi" w:cstheme="majorBidi"/>
+                <w:color w:val="008480" w:themeColor="accent1" w:themeShade="BF"/>
+                <w:sz w:val="24"/>
+                <w:szCs w:val="24"/>
               </w:rPr>
               <w:t>)</w:t>
             </w:r>
           </w:p>
           <w:p>
             <w:pPr>
-              <w:shd w:val="clear" w:color="auto" w:fill="1E1E1E"/>
-              <w:spacing w:line="285" w:lineRule="atLeast"/>
-              <w:jc w:val="left"/>
-              <w:rPr>
-                <w:rFonts w:asciiTheme="majorBidi" w:eastAsia="Times New Roman" w:hAnsiTheme="majorBidi" w:cstheme="majorBidi"/>
-                <w:color w:val="DCDCDC"/>
-                <w:sz w:val="20"/>
-                <w:szCs w:val="20"/>
+              <w:spacing w:before="120" w:after="120"/>
+              <w:rPr>
+                <w:rFonts w:asciiTheme="majorBidi" w:eastAsiaTheme="majorEastAsia" w:hAnsiTheme="majorBidi" w:cstheme="majorBidi"/>
+                <w:color w:val="008480" w:themeColor="accent1" w:themeShade="BF"/>
+                <w:sz w:val="24"/>
+                <w:szCs w:val="24"/>
               </w:rPr>
             </w:pPr>
             <w:r>
               <w:rPr>
-                <w:rFonts w:asciiTheme="majorBidi" w:eastAsia="Times New Roman" w:hAnsiTheme="majorBidi" w:cstheme="majorBidi"/>
-                <w:color w:val="DCDCDC"/>
-                <w:sz w:val="20"/>
-                <w:szCs w:val="20"/>
-              </w:rPr>
-              <w:t xml:space="preserve">    return result</w:t>
+                <w:rFonts w:asciiTheme="majorBidi" w:eastAsiaTheme="majorEastAsia" w:hAnsiTheme="majorBidi" w:cstheme="majorBidi"/>
+                <w:color w:val="008480" w:themeColor="accent1" w:themeShade="BF"/>
+                <w:sz w:val="24"/>
+                <w:szCs w:val="24"/>
+              </w:rPr>
+              <w:t>print ("End of EX1")</w:t>
             </w:r>
-          </w:p>
-          <w:p>
-            <w:pPr>
-              <w:shd w:val="clear" w:color="auto" w:fill="1E1E1E"/>
-              <w:spacing w:line="285" w:lineRule="atLeast"/>
-              <w:jc w:val="left"/>
-              <w:rPr>
-                <w:rFonts w:asciiTheme="majorBidi" w:eastAsia="Times New Roman" w:hAnsiTheme="majorBidi" w:cstheme="majorBidi"/>
-                <w:color w:val="DCDCDC"/>
-                <w:sz w:val="20"/>
-                <w:szCs w:val="20"/>
-              </w:rPr>
-            </w:pPr>
-          </w:p>
-          <w:p>
-            <w:pPr>
-              <w:shd w:val="clear" w:color="auto" w:fill="1E1E1E"/>
-              <w:spacing w:line="285" w:lineRule="atLeast"/>
-              <w:jc w:val="left"/>
-              <w:rPr>
-                <w:rFonts w:asciiTheme="majorBidi" w:eastAsia="Times New Roman" w:hAnsiTheme="majorBidi" w:cstheme="majorBidi"/>
-                <w:color w:val="DCDCDC"/>
-                <w:sz w:val="20"/>
-                <w:szCs w:val="20"/>
-              </w:rPr>
-            </w:pPr>
-          </w:p>
-          <w:p>
-            <w:pPr>
-              <w:shd w:val="clear" w:color="auto" w:fill="1E1E1E"/>
-              <w:spacing w:line="285" w:lineRule="atLeast"/>
-              <w:jc w:val="left"/>
-              <w:rPr>
-                <w:rFonts w:asciiTheme="majorBidi" w:eastAsia="Times New Roman" w:hAnsiTheme="majorBidi" w:cstheme="majorBidi"/>
-                <w:color w:val="D4D4D4"/>
-                <w:sz w:val="20"/>
-                <w:szCs w:val="20"/>
-              </w:rPr>
-            </w:pPr>
-            <w:r>
-              <w:rPr>
-                <w:rFonts w:asciiTheme="majorBidi" w:eastAsia="Times New Roman" w:hAnsiTheme="majorBidi" w:cstheme="majorBidi"/>
-                <w:color w:val="D4D4D4"/>
-                <w:sz w:val="20"/>
-                <w:szCs w:val="20"/>
-              </w:rPr>
-              <w:t xml:space="preserve">m1 = </w:t>
-            </w:r>
-            <w:proofErr w:type="spellStart"/>
-            <w:proofErr w:type="gramStart"/>
-            <w:r>
-              <w:rPr>
-                <w:rFonts w:asciiTheme="majorBidi" w:eastAsia="Times New Roman" w:hAnsiTheme="majorBidi" w:cstheme="majorBidi"/>
-                <w:color w:val="D4D4D4"/>
-                <w:sz w:val="20"/>
-                <w:szCs w:val="20"/>
-              </w:rPr>
-              <w:t>np.array</w:t>
-            </w:r>
-            <w:proofErr w:type="spellEnd"/>
-            <w:proofErr w:type="gramEnd"/>
-            <w:r>
-              <w:rPr>
-                <w:rFonts w:asciiTheme="majorBidi" w:eastAsia="Times New Roman" w:hAnsiTheme="majorBidi" w:cstheme="majorBidi"/>
-                <w:color w:val="DCDCDC"/>
-                <w:sz w:val="20"/>
-                <w:szCs w:val="20"/>
-              </w:rPr>
-              <w:t>([[</w:t>
-            </w:r>
-            <w:r>
-              <w:rPr>
-                <w:rFonts w:asciiTheme="majorBidi" w:eastAsia="Times New Roman" w:hAnsiTheme="majorBidi" w:cstheme="majorBidi"/>
-                <w:color w:val="B5CEA8"/>
-                <w:sz w:val="20"/>
-                <w:szCs w:val="20"/>
-              </w:rPr>
-              <w:t>1</w:t>
-            </w:r>
-            <w:r>
-              <w:rPr>
-                <w:rFonts w:asciiTheme="majorBidi" w:eastAsia="Times New Roman" w:hAnsiTheme="majorBidi" w:cstheme="majorBidi"/>
-                <w:color w:val="DCDCDC"/>
-                <w:sz w:val="20"/>
-                <w:szCs w:val="20"/>
-              </w:rPr>
-              <w:t>,</w:t>
-            </w:r>
-            <w:r>
-              <w:rPr>
-                <w:rFonts w:asciiTheme="majorBidi" w:eastAsia="Times New Roman" w:hAnsiTheme="majorBidi" w:cstheme="majorBidi"/>
-                <w:color w:val="B5CEA8"/>
-                <w:sz w:val="20"/>
-                <w:szCs w:val="20"/>
-              </w:rPr>
-              <w:t>4</w:t>
-            </w:r>
-            <w:r>
-              <w:rPr>
-                <w:rFonts w:asciiTheme="majorBidi" w:eastAsia="Times New Roman" w:hAnsiTheme="majorBidi" w:cstheme="majorBidi"/>
-                <w:color w:val="DCDCDC"/>
-                <w:sz w:val="20"/>
-                <w:szCs w:val="20"/>
-              </w:rPr>
-              <w:t>,</w:t>
-            </w:r>
-            <w:r>
-              <w:rPr>
-                <w:rFonts w:asciiTheme="majorBidi" w:eastAsia="Times New Roman" w:hAnsiTheme="majorBidi" w:cstheme="majorBidi"/>
-                <w:color w:val="B5CEA8"/>
-                <w:sz w:val="20"/>
-                <w:szCs w:val="20"/>
-              </w:rPr>
-              <w:t>7</w:t>
-            </w:r>
-            <w:r>
-              <w:rPr>
-                <w:rFonts w:asciiTheme="majorBidi" w:eastAsia="Times New Roman" w:hAnsiTheme="majorBidi" w:cstheme="majorBidi"/>
-                <w:color w:val="DCDCDC"/>
-                <w:sz w:val="20"/>
-                <w:szCs w:val="20"/>
-              </w:rPr>
-              <w:t>],[</w:t>
-            </w:r>
-            <w:r>
-              <w:rPr>
-                <w:rFonts w:asciiTheme="majorBidi" w:eastAsia="Times New Roman" w:hAnsiTheme="majorBidi" w:cstheme="majorBidi"/>
-                <w:color w:val="B5CEA8"/>
-                <w:sz w:val="20"/>
-                <w:szCs w:val="20"/>
-              </w:rPr>
-              <w:t>2</w:t>
-            </w:r>
-            <w:r>
-              <w:rPr>
-                <w:rFonts w:asciiTheme="majorBidi" w:eastAsia="Times New Roman" w:hAnsiTheme="majorBidi" w:cstheme="majorBidi"/>
-                <w:color w:val="DCDCDC"/>
-                <w:sz w:val="20"/>
-                <w:szCs w:val="20"/>
-              </w:rPr>
-              <w:t>,</w:t>
-            </w:r>
-            <w:r>
-              <w:rPr>
-                <w:rFonts w:asciiTheme="majorBidi" w:eastAsia="Times New Roman" w:hAnsiTheme="majorBidi" w:cstheme="majorBidi"/>
-                <w:color w:val="B5CEA8"/>
-                <w:sz w:val="20"/>
-                <w:szCs w:val="20"/>
-              </w:rPr>
-              <w:t>5</w:t>
-            </w:r>
-            <w:r>
-              <w:rPr>
-                <w:rFonts w:asciiTheme="majorBidi" w:eastAsia="Times New Roman" w:hAnsiTheme="majorBidi" w:cstheme="majorBidi"/>
-                <w:color w:val="DCDCDC"/>
-                <w:sz w:val="20"/>
-                <w:szCs w:val="20"/>
-              </w:rPr>
-              <w:t>,</w:t>
-            </w:r>
-            <w:r>
-              <w:rPr>
-                <w:rFonts w:asciiTheme="majorBidi" w:eastAsia="Times New Roman" w:hAnsiTheme="majorBidi" w:cstheme="majorBidi"/>
-                <w:color w:val="B5CEA8"/>
-                <w:sz w:val="20"/>
-                <w:szCs w:val="20"/>
-              </w:rPr>
-              <w:t>8</w:t>
-            </w:r>
-            <w:r>
-              <w:rPr>
-                <w:rFonts w:asciiTheme="majorBidi" w:eastAsia="Times New Roman" w:hAnsiTheme="majorBidi" w:cstheme="majorBidi"/>
-                <w:color w:val="DCDCDC"/>
-                <w:sz w:val="20"/>
-                <w:szCs w:val="20"/>
-              </w:rPr>
-              <w:t>]])</w:t>
-            </w:r>
-          </w:p>
-          <w:p>
-            <w:pPr>
-              <w:shd w:val="clear" w:color="auto" w:fill="1E1E1E"/>
-              <w:spacing w:line="285" w:lineRule="atLeast"/>
-              <w:jc w:val="left"/>
-              <w:rPr>
-                <w:rFonts w:asciiTheme="majorBidi" w:eastAsia="Times New Roman" w:hAnsiTheme="majorBidi" w:cstheme="majorBidi"/>
-                <w:color w:val="D4D4D4"/>
-                <w:sz w:val="20"/>
-                <w:szCs w:val="20"/>
-              </w:rPr>
-            </w:pPr>
-            <w:r>
-              <w:rPr>
-                <w:rFonts w:asciiTheme="majorBidi" w:eastAsia="Times New Roman" w:hAnsiTheme="majorBidi" w:cstheme="majorBidi"/>
-                <w:color w:val="D4D4D4"/>
-                <w:sz w:val="20"/>
-                <w:szCs w:val="20"/>
-              </w:rPr>
-              <w:t xml:space="preserve">m2 = </w:t>
-            </w:r>
-            <w:proofErr w:type="spellStart"/>
-            <w:proofErr w:type="gramStart"/>
-            <w:r>
-              <w:rPr>
-                <w:rFonts w:asciiTheme="majorBidi" w:eastAsia="Times New Roman" w:hAnsiTheme="majorBidi" w:cstheme="majorBidi"/>
-                <w:color w:val="D4D4D4"/>
-                <w:sz w:val="20"/>
-                <w:szCs w:val="20"/>
-              </w:rPr>
-              <w:t>np.array</w:t>
-            </w:r>
-            <w:proofErr w:type="spellEnd"/>
-            <w:proofErr w:type="gramEnd"/>
-            <w:r>
-              <w:rPr>
-                <w:rFonts w:asciiTheme="majorBidi" w:eastAsia="Times New Roman" w:hAnsiTheme="majorBidi" w:cstheme="majorBidi"/>
-                <w:color w:val="DCDCDC"/>
-                <w:sz w:val="20"/>
-                <w:szCs w:val="20"/>
-              </w:rPr>
-              <w:t>([[</w:t>
-            </w:r>
-            <w:r>
-              <w:rPr>
-                <w:rFonts w:asciiTheme="majorBidi" w:eastAsia="Times New Roman" w:hAnsiTheme="majorBidi" w:cstheme="majorBidi"/>
-                <w:color w:val="B5CEA8"/>
-                <w:sz w:val="20"/>
-                <w:szCs w:val="20"/>
-              </w:rPr>
-              <w:t>1</w:t>
-            </w:r>
-            <w:r>
-              <w:rPr>
-                <w:rFonts w:asciiTheme="majorBidi" w:eastAsia="Times New Roman" w:hAnsiTheme="majorBidi" w:cstheme="majorBidi"/>
-                <w:color w:val="DCDCDC"/>
-                <w:sz w:val="20"/>
-                <w:szCs w:val="20"/>
-              </w:rPr>
-              <w:t>,</w:t>
-            </w:r>
-            <w:r>
-              <w:rPr>
-                <w:rFonts w:asciiTheme="majorBidi" w:eastAsia="Times New Roman" w:hAnsiTheme="majorBidi" w:cstheme="majorBidi"/>
-                <w:color w:val="B5CEA8"/>
-                <w:sz w:val="20"/>
-                <w:szCs w:val="20"/>
-              </w:rPr>
-              <w:t>4</w:t>
-            </w:r>
-            <w:r>
-              <w:rPr>
-                <w:rFonts w:asciiTheme="majorBidi" w:eastAsia="Times New Roman" w:hAnsiTheme="majorBidi" w:cstheme="majorBidi"/>
-                <w:color w:val="DCDCDC"/>
-                <w:sz w:val="20"/>
-                <w:szCs w:val="20"/>
-              </w:rPr>
-              <w:t>],[</w:t>
-            </w:r>
-            <w:r>
-              <w:rPr>
-                <w:rFonts w:asciiTheme="majorBidi" w:eastAsia="Times New Roman" w:hAnsiTheme="majorBidi" w:cstheme="majorBidi"/>
-                <w:color w:val="B5CEA8"/>
-                <w:sz w:val="20"/>
-                <w:szCs w:val="20"/>
-              </w:rPr>
-              <w:t>2</w:t>
-            </w:r>
-            <w:r>
-              <w:rPr>
-                <w:rFonts w:asciiTheme="majorBidi" w:eastAsia="Times New Roman" w:hAnsiTheme="majorBidi" w:cstheme="majorBidi"/>
-                <w:color w:val="DCDCDC"/>
-                <w:sz w:val="20"/>
-                <w:szCs w:val="20"/>
-              </w:rPr>
-              <w:t>,</w:t>
-            </w:r>
-            <w:r>
-              <w:rPr>
-                <w:rFonts w:asciiTheme="majorBidi" w:eastAsia="Times New Roman" w:hAnsiTheme="majorBidi" w:cstheme="majorBidi"/>
-                <w:color w:val="B5CEA8"/>
-                <w:sz w:val="20"/>
-                <w:szCs w:val="20"/>
-              </w:rPr>
-              <w:t>5</w:t>
-            </w:r>
-            <w:r>
-              <w:rPr>
-                <w:rFonts w:asciiTheme="majorBidi" w:eastAsia="Times New Roman" w:hAnsiTheme="majorBidi" w:cstheme="majorBidi"/>
-                <w:color w:val="DCDCDC"/>
-                <w:sz w:val="20"/>
-                <w:szCs w:val="20"/>
-              </w:rPr>
-              <w:t>],[</w:t>
-            </w:r>
-            <w:r>
-              <w:rPr>
-                <w:rFonts w:asciiTheme="majorBidi" w:eastAsia="Times New Roman" w:hAnsiTheme="majorBidi" w:cstheme="majorBidi"/>
-                <w:color w:val="B5CEA8"/>
-                <w:sz w:val="20"/>
-                <w:szCs w:val="20"/>
-              </w:rPr>
-              <w:t>3</w:t>
-            </w:r>
-            <w:r>
-              <w:rPr>
-                <w:rFonts w:asciiTheme="majorBidi" w:eastAsia="Times New Roman" w:hAnsiTheme="majorBidi" w:cstheme="majorBidi"/>
-                <w:color w:val="DCDCDC"/>
-                <w:sz w:val="20"/>
-                <w:szCs w:val="20"/>
-              </w:rPr>
-              <w:t>,</w:t>
-            </w:r>
-            <w:r>
-              <w:rPr>
-                <w:rFonts w:asciiTheme="majorBidi" w:eastAsia="Times New Roman" w:hAnsiTheme="majorBidi" w:cstheme="majorBidi"/>
-                <w:color w:val="B5CEA8"/>
-                <w:sz w:val="20"/>
-                <w:szCs w:val="20"/>
-              </w:rPr>
-              <w:t>6</w:t>
-            </w:r>
-            <w:r>
-              <w:rPr>
-                <w:rFonts w:asciiTheme="majorBidi" w:eastAsia="Times New Roman" w:hAnsiTheme="majorBidi" w:cstheme="majorBidi"/>
-                <w:color w:val="DCDCDC"/>
-                <w:sz w:val="20"/>
-                <w:szCs w:val="20"/>
-              </w:rPr>
-              <w:t>]])</w:t>
-            </w:r>
-          </w:p>
-          <w:p>
-            <w:pPr>
-              <w:shd w:val="clear" w:color="auto" w:fill="1E1E1E"/>
-              <w:spacing w:line="285" w:lineRule="atLeast"/>
-              <w:jc w:val="left"/>
-              <w:rPr>
-                <w:rFonts w:asciiTheme="majorBidi" w:eastAsia="Times New Roman" w:hAnsiTheme="majorBidi" w:cstheme="majorBidi"/>
-                <w:color w:val="D4D4D4"/>
-                <w:sz w:val="20"/>
-                <w:szCs w:val="20"/>
-              </w:rPr>
-            </w:pPr>
-            <w:r>
-              <w:rPr>
-                <w:rFonts w:asciiTheme="majorBidi" w:eastAsia="Times New Roman" w:hAnsiTheme="majorBidi" w:cstheme="majorBidi"/>
-                <w:color w:val="D4D4D4"/>
-                <w:sz w:val="20"/>
-                <w:szCs w:val="20"/>
-              </w:rPr>
-              <w:t xml:space="preserve">result = </w:t>
-            </w:r>
-            <w:proofErr w:type="spellStart"/>
-            <w:r>
-              <w:rPr>
-                <w:rFonts w:asciiTheme="majorBidi" w:eastAsia="Times New Roman" w:hAnsiTheme="majorBidi" w:cstheme="majorBidi"/>
-                <w:color w:val="D4D4D4"/>
-                <w:sz w:val="20"/>
-                <w:szCs w:val="20"/>
-              </w:rPr>
-              <w:t>matrix_</w:t>
-            </w:r>
-            <w:proofErr w:type="gramStart"/>
-            <w:r>
-              <w:rPr>
-                <w:rFonts w:asciiTheme="majorBidi" w:eastAsia="Times New Roman" w:hAnsiTheme="majorBidi" w:cstheme="majorBidi"/>
-                <w:color w:val="D4D4D4"/>
-                <w:sz w:val="20"/>
-                <w:szCs w:val="20"/>
-              </w:rPr>
-              <w:t>multiplier</w:t>
-            </w:r>
-            <w:proofErr w:type="spellEnd"/>
-            <w:r>
-              <w:rPr>
-                <w:rFonts w:asciiTheme="majorBidi" w:eastAsia="Times New Roman" w:hAnsiTheme="majorBidi" w:cstheme="majorBidi"/>
-                <w:color w:val="D4D4D4"/>
-                <w:sz w:val="20"/>
-                <w:szCs w:val="20"/>
-              </w:rPr>
-              <w:t>(</w:t>
-            </w:r>
-            <w:proofErr w:type="gramEnd"/>
-            <w:r>
-              <w:rPr>
-                <w:rFonts w:asciiTheme="majorBidi" w:eastAsia="Times New Roman" w:hAnsiTheme="majorBidi" w:cstheme="majorBidi"/>
-                <w:color w:val="D4D4D4"/>
-                <w:sz w:val="20"/>
-                <w:szCs w:val="20"/>
-              </w:rPr>
-              <w:t>m1, m2)</w:t>
-            </w:r>
-          </w:p>
-          <w:p>
-            <w:pPr>
-              <w:shd w:val="clear" w:color="auto" w:fill="1E1E1E"/>
-              <w:spacing w:line="285" w:lineRule="atLeast"/>
-              <w:jc w:val="left"/>
-              <w:rPr>
-                <w:rFonts w:asciiTheme="majorBidi" w:eastAsia="Times New Roman" w:hAnsiTheme="majorBidi" w:cstheme="majorBidi"/>
-                <w:color w:val="D4D4D4"/>
-                <w:sz w:val="20"/>
-                <w:szCs w:val="20"/>
-              </w:rPr>
-            </w:pPr>
-            <w:r>
-              <w:rPr>
-                <w:rFonts w:asciiTheme="majorBidi" w:eastAsia="Times New Roman" w:hAnsiTheme="majorBidi" w:cstheme="majorBidi"/>
-                <w:color w:val="569CD6"/>
-                <w:sz w:val="20"/>
-                <w:szCs w:val="20"/>
-              </w:rPr>
-              <w:t>print</w:t>
-            </w:r>
-            <w:r>
-              <w:rPr>
-                <w:rFonts w:asciiTheme="majorBidi" w:eastAsia="Times New Roman" w:hAnsiTheme="majorBidi" w:cstheme="majorBidi"/>
-                <w:color w:val="DCDCDC"/>
-                <w:sz w:val="20"/>
-                <w:szCs w:val="20"/>
-              </w:rPr>
-              <w:t>(</w:t>
-            </w:r>
-            <w:r>
-              <w:rPr>
-                <w:rFonts w:asciiTheme="majorBidi" w:eastAsia="Times New Roman" w:hAnsiTheme="majorBidi" w:cstheme="majorBidi"/>
-                <w:color w:val="D4D4D4"/>
-                <w:sz w:val="20"/>
-                <w:szCs w:val="20"/>
-              </w:rPr>
-              <w:t>result</w:t>
-            </w:r>
-            <w:r>
-              <w:rPr>
-                <w:rFonts w:asciiTheme="majorBidi" w:eastAsia="Times New Roman" w:hAnsiTheme="majorBidi" w:cstheme="majorBidi"/>
-                <w:color w:val="DCDCDC"/>
-                <w:sz w:val="20"/>
-                <w:szCs w:val="20"/>
-              </w:rPr>
-              <w:t>)</w:t>
-            </w:r>
-            <w:r>
-              <w:rPr>
-                <w:rFonts w:asciiTheme="majorBidi" w:eastAsia="Times New Roman" w:hAnsiTheme="majorBidi" w:cstheme="majorBidi"/>
-                <w:color w:val="D4D4D4"/>
-                <w:sz w:val="20"/>
-                <w:szCs w:val="20"/>
-              </w:rPr>
-              <w:t xml:space="preserve"> </w:t>
-            </w:r>
-          </w:p>
-          <w:p>
-            <w:pPr>
-              <w:spacing w:before="120" w:after="120"/>
-              <w:jc w:val="left"/>
-              <w:rPr>
-                <w:rFonts w:asciiTheme="majorBidi" w:eastAsia="Times New Roman" w:hAnsiTheme="majorBidi" w:cstheme="majorBidi"/>
-                <w:color w:val="333333"/>
-                <w:sz w:val="20"/>
-                <w:szCs w:val="20"/>
-              </w:rPr>
-            </w:pPr>
           </w:p>
         </w:tc>
       </w:tr>
@@ -1765,10 +1878,10 @@
         <w:spacing w:before="120" w:after="120" w:line="240" w:lineRule="auto"/>
         <w:jc w:val="left"/>
         <w:rPr>
-          <w:rFonts w:asciiTheme="majorHAnsi" w:eastAsiaTheme="majorEastAsia" w:hAnsiTheme="majorHAnsi" w:cstheme="majorBidi"/>
+          <w:rFonts w:asciiTheme="majorBidi" w:eastAsiaTheme="majorEastAsia" w:hAnsiTheme="majorBidi" w:cstheme="majorBidi"/>
           <w:color w:val="008480" w:themeColor="accent1" w:themeShade="BF"/>
-          <w:sz w:val="38"/>
-          <w:szCs w:val="38"/>
+          <w:sz w:val="24"/>
+          <w:szCs w:val="24"/>
           <w:highlight w:val="lightGray"/>
         </w:rPr>
       </w:pPr>

</xml_diff>

<commit_message>
Final update after submitting just to keep everything orgnized
</commit_message>
<xml_diff>
--- a/EX1/Ex1.docx
+++ b/EX1/Ex1.docx
@@ -359,6 +359,76 @@
     </w:p>
     <w:p>
       <w:pPr>
+        <w:rPr>
+          <w:rFonts w:asciiTheme="majorBidi" w:eastAsia="Times New Roman" w:hAnsiTheme="majorBidi" w:cstheme="majorBidi"/>
+          <w:color w:val="333333"/>
+          <w:sz w:val="24"/>
+          <w:szCs w:val="24"/>
+        </w:rPr>
+      </w:pPr>
+    </w:p>
+    <w:p>
+      <w:pPr>
+        <w:rPr>
+          <w:rFonts w:asciiTheme="majorBidi" w:eastAsia="Times New Roman" w:hAnsiTheme="majorBidi" w:cstheme="majorBidi"/>
+          <w:color w:val="333333"/>
+          <w:sz w:val="24"/>
+          <w:szCs w:val="24"/>
+        </w:rPr>
+      </w:pPr>
+    </w:p>
+    <w:p>
+      <w:pPr>
+        <w:rPr>
+          <w:rFonts w:asciiTheme="majorBidi" w:eastAsia="Times New Roman" w:hAnsiTheme="majorBidi" w:cstheme="majorBidi"/>
+          <w:color w:val="333333"/>
+          <w:sz w:val="24"/>
+          <w:szCs w:val="24"/>
+        </w:rPr>
+      </w:pPr>
+    </w:p>
+    <w:p>
+      <w:pPr>
+        <w:rPr>
+          <w:rFonts w:asciiTheme="majorBidi" w:eastAsia="Times New Roman" w:hAnsiTheme="majorBidi" w:cstheme="majorBidi"/>
+          <w:color w:val="333333"/>
+          <w:sz w:val="24"/>
+          <w:szCs w:val="24"/>
+        </w:rPr>
+      </w:pPr>
+    </w:p>
+    <w:p>
+      <w:pPr>
+        <w:rPr>
+          <w:rFonts w:asciiTheme="majorBidi" w:eastAsia="Times New Roman" w:hAnsiTheme="majorBidi" w:cstheme="majorBidi"/>
+          <w:color w:val="333333"/>
+          <w:sz w:val="24"/>
+          <w:szCs w:val="24"/>
+        </w:rPr>
+      </w:pPr>
+    </w:p>
+    <w:p>
+      <w:pPr>
+        <w:rPr>
+          <w:rFonts w:asciiTheme="majorBidi" w:eastAsia="Times New Roman" w:hAnsiTheme="majorBidi" w:cstheme="majorBidi"/>
+          <w:color w:val="333333"/>
+          <w:sz w:val="24"/>
+          <w:szCs w:val="24"/>
+        </w:rPr>
+      </w:pPr>
+    </w:p>
+    <w:p>
+      <w:pPr>
+        <w:rPr>
+          <w:rFonts w:asciiTheme="majorBidi" w:eastAsia="Times New Roman" w:hAnsiTheme="majorBidi" w:cstheme="majorBidi"/>
+          <w:color w:val="333333"/>
+          <w:sz w:val="24"/>
+          <w:szCs w:val="24"/>
+        </w:rPr>
+      </w:pPr>
+    </w:p>
+    <w:p>
+      <w:pPr>
         <w:pStyle w:val="Heading7"/>
         <w:rPr>
           <w:rFonts w:asciiTheme="majorBidi" w:hAnsiTheme="majorBidi"/>
@@ -376,6 +446,7 @@
           <w:szCs w:val="24"/>
           <w:u w:val="single"/>
         </w:rPr>
+        <w:lastRenderedPageBreak/>
         <w:t>Solve the following questions:</w:t>
       </w:r>
     </w:p>
@@ -426,7 +497,7 @@
                 <w:sz w:val="24"/>
                 <w:szCs w:val="24"/>
               </w:rPr>
-              <w:t>How much voltage is needed to accelerate an electron to an energy of 4e-4 [J]?</w:t>
+              <w:t>How much voltage is needed to accelerate an electron to energy of 4e-4 [J]?</w:t>
             </w:r>
           </w:p>
         </w:tc>
@@ -646,7 +717,6 @@
                 <w:sz w:val="24"/>
                 <w:szCs w:val="24"/>
               </w:rPr>
-              <w:lastRenderedPageBreak/>
               <w:t>Write in your own words, which force is most suitable for particle acceleration and why?</w:t>
             </w:r>
           </w:p>
@@ -684,7 +754,6 @@
     <w:p>
       <w:pPr>
         <w:spacing w:before="120" w:after="120" w:line="240" w:lineRule="auto"/>
-        <w:jc w:val="left"/>
         <w:rPr>
           <w:rFonts w:asciiTheme="majorBidi" w:eastAsia="Times New Roman" w:hAnsiTheme="majorBidi" w:cstheme="majorBidi"/>
           <w:color w:val="0070C0"/>
@@ -908,7 +977,6 @@
                 <w:numId w:val="59"/>
               </w:numPr>
               <w:spacing w:before="120" w:after="120"/>
-              <w:jc w:val="left"/>
               <w:rPr>
                 <w:rFonts w:asciiTheme="majorBidi" w:eastAsia="Times New Roman" w:hAnsiTheme="majorBidi" w:cstheme="majorBidi"/>
                 <w:color w:val="333333"/>
@@ -934,7 +1002,6 @@
                 <w:numId w:val="60"/>
               </w:numPr>
               <w:spacing w:before="120" w:after="120"/>
-              <w:jc w:val="left"/>
               <w:rPr>
                 <w:rFonts w:asciiTheme="majorBidi" w:eastAsia="Times New Roman" w:hAnsiTheme="majorBidi" w:cstheme="majorBidi"/>
                 <w:color w:val="333333"/>
@@ -951,7 +1018,6 @@
               </w:rPr>
               <w:t xml:space="preserve">Create a </w:t>
             </w:r>
-            <w:proofErr w:type="spellStart"/>
             <w:r>
               <w:rPr>
                 <w:rFonts w:asciiTheme="majorBidi" w:eastAsia="Times New Roman" w:hAnsiTheme="majorBidi" w:cstheme="majorBidi"/>
@@ -959,9 +1025,8 @@
                 <w:sz w:val="24"/>
                 <w:szCs w:val="24"/>
               </w:rPr>
-              <w:t>GitHUB</w:t>
+              <w:t>GitHub</w:t>
             </w:r>
-            <w:proofErr w:type="spellEnd"/>
             <w:r>
               <w:rPr>
                 <w:rFonts w:asciiTheme="majorBidi" w:eastAsia="Times New Roman" w:hAnsiTheme="majorBidi" w:cstheme="majorBidi"/>
@@ -980,7 +1045,6 @@
                 <w:numId w:val="60"/>
               </w:numPr>
               <w:spacing w:before="120" w:after="120"/>
-              <w:jc w:val="left"/>
               <w:rPr>
                 <w:rFonts w:asciiTheme="majorBidi" w:eastAsia="Times New Roman" w:hAnsiTheme="majorBidi" w:cstheme="majorBidi"/>
                 <w:color w:val="333333"/>
@@ -997,7 +1061,6 @@
               </w:rPr>
               <w:t>Write a function in Python code that multiples 2 (two) 3x3 Matrices (</w:t>
             </w:r>
-            <w:proofErr w:type="spellStart"/>
             <w:r>
               <w:rPr>
                 <w:rFonts w:asciiTheme="majorBidi" w:eastAsia="Times New Roman" w:hAnsiTheme="majorBidi" w:cstheme="majorBidi"/>
@@ -1005,9 +1068,8 @@
                 <w:sz w:val="24"/>
                 <w:szCs w:val="24"/>
               </w:rPr>
-              <w:t>ndarray</w:t>
+              <w:t>array</w:t>
             </w:r>
-            <w:proofErr w:type="spellEnd"/>
             <w:r>
               <w:rPr>
                 <w:rFonts w:asciiTheme="majorBidi" w:eastAsia="Times New Roman" w:hAnsiTheme="majorBidi" w:cstheme="majorBidi"/>
@@ -1026,7 +1088,6 @@
                 <w:numId w:val="60"/>
               </w:numPr>
               <w:spacing w:before="120" w:after="120"/>
-              <w:jc w:val="left"/>
               <w:rPr>
                 <w:rFonts w:asciiTheme="majorBidi" w:eastAsia="Times New Roman" w:hAnsiTheme="majorBidi" w:cstheme="majorBidi"/>
                 <w:color w:val="333333"/>
@@ -1052,7 +1113,6 @@
                 <w:numId w:val="60"/>
               </w:numPr>
               <w:spacing w:before="120" w:after="120"/>
-              <w:jc w:val="left"/>
               <w:rPr>
                 <w:rFonts w:asciiTheme="majorBidi" w:eastAsia="Times New Roman" w:hAnsiTheme="majorBidi" w:cstheme="majorBidi"/>
                 <w:color w:val="333333"/>
@@ -1069,7 +1129,6 @@
               </w:rPr>
               <w:t xml:space="preserve">Place your code in your </w:t>
             </w:r>
-            <w:proofErr w:type="spellStart"/>
             <w:r>
               <w:rPr>
                 <w:rFonts w:asciiTheme="majorBidi" w:eastAsia="Times New Roman" w:hAnsiTheme="majorBidi" w:cstheme="majorBidi"/>
@@ -1077,9 +1136,8 @@
                 <w:sz w:val="24"/>
                 <w:szCs w:val="24"/>
               </w:rPr>
-              <w:t>GitHUB</w:t>
+              <w:t>GitHub</w:t>
             </w:r>
-            <w:proofErr w:type="spellEnd"/>
             <w:r>
               <w:rPr>
                 <w:rFonts w:asciiTheme="majorBidi" w:eastAsia="Times New Roman" w:hAnsiTheme="majorBidi" w:cstheme="majorBidi"/>
@@ -1087,9 +1145,8 @@
                 <w:sz w:val="24"/>
                 <w:szCs w:val="24"/>
               </w:rPr>
-              <w:t xml:space="preserve"> repository and submit the link in your exercise document. The code can also be in the form of a Jupiter-Notebook on your </w:t>
+              <w:t xml:space="preserve"> repository and submit the link in your exercise document. The code can also be in the form of a </w:t>
             </w:r>
-            <w:proofErr w:type="spellStart"/>
             <w:r>
               <w:rPr>
                 <w:rFonts w:asciiTheme="majorBidi" w:eastAsia="Times New Roman" w:hAnsiTheme="majorBidi" w:cstheme="majorBidi"/>
@@ -1097,9 +1154,26 @@
                 <w:sz w:val="24"/>
                 <w:szCs w:val="24"/>
               </w:rPr>
-              <w:t>GitHUB</w:t>
+              <w:t>Jupiter Notebook</w:t>
             </w:r>
-            <w:proofErr w:type="spellEnd"/>
+            <w:r>
+              <w:rPr>
+                <w:rFonts w:asciiTheme="majorBidi" w:eastAsia="Times New Roman" w:hAnsiTheme="majorBidi" w:cstheme="majorBidi"/>
+                <w:color w:val="333333"/>
+                <w:sz w:val="24"/>
+                <w:szCs w:val="24"/>
+              </w:rPr>
+              <w:t xml:space="preserve"> on your </w:t>
+            </w:r>
+            <w:r>
+              <w:rPr>
+                <w:rFonts w:asciiTheme="majorBidi" w:eastAsia="Times New Roman" w:hAnsiTheme="majorBidi" w:cstheme="majorBidi"/>
+                <w:color w:val="333333"/>
+                <w:sz w:val="24"/>
+                <w:szCs w:val="24"/>
+              </w:rPr>
+              <w:t>GitHub</w:t>
+            </w:r>
             <w:r>
               <w:rPr>
                 <w:rFonts w:asciiTheme="majorBidi" w:eastAsia="Times New Roman" w:hAnsiTheme="majorBidi" w:cstheme="majorBidi"/>
@@ -1135,7 +1209,25 @@
                 <w:sz w:val="24"/>
                 <w:szCs w:val="24"/>
               </w:rPr>
-              <w:t>[2 point]</w:t>
+              <w:t xml:space="preserve">[2 </w:t>
+            </w:r>
+            <w:r>
+              <w:rPr>
+                <w:rFonts w:asciiTheme="majorBidi" w:eastAsia="Times New Roman" w:hAnsiTheme="majorBidi" w:cstheme="majorBidi"/>
+                <w:color w:val="333333"/>
+                <w:sz w:val="24"/>
+                <w:szCs w:val="24"/>
+              </w:rPr>
+              <w:t>points</w:t>
+            </w:r>
+            <w:r>
+              <w:rPr>
+                <w:rFonts w:asciiTheme="majorBidi" w:eastAsia="Times New Roman" w:hAnsiTheme="majorBidi" w:cstheme="majorBidi"/>
+                <w:color w:val="333333"/>
+                <w:sz w:val="24"/>
+                <w:szCs w:val="24"/>
+              </w:rPr>
+              <w:t>]</w:t>
             </w:r>
           </w:p>
         </w:tc>
@@ -1190,19 +1282,30 @@
               <w:spacing w:before="120" w:after="120"/>
               <w:rPr>
                 <w:rFonts w:asciiTheme="majorBidi" w:eastAsiaTheme="majorEastAsia" w:hAnsiTheme="majorBidi" w:cstheme="majorBidi"/>
-                <w:color w:val="008480" w:themeColor="accent1" w:themeShade="BF"/>
+                <w:color w:val="0070C0"/>
                 <w:sz w:val="24"/>
                 <w:szCs w:val="24"/>
               </w:rPr>
             </w:pPr>
+            <w:proofErr w:type="gramStart"/>
             <w:r>
               <w:rPr>
                 <w:rFonts w:asciiTheme="majorBidi" w:eastAsiaTheme="majorEastAsia" w:hAnsiTheme="majorBidi" w:cstheme="majorBidi"/>
-                <w:color w:val="008480" w:themeColor="accent1" w:themeShade="BF"/>
-                <w:sz w:val="24"/>
-                <w:szCs w:val="24"/>
-              </w:rPr>
-              <w:t>#!/usr/bin/env python</w:t>
+                <w:color w:val="0070C0"/>
+                <w:sz w:val="24"/>
+                <w:szCs w:val="24"/>
+              </w:rPr>
+              <w:t>#!/</w:t>
+            </w:r>
+            <w:proofErr w:type="gramEnd"/>
+            <w:r>
+              <w:rPr>
+                <w:rFonts w:asciiTheme="majorBidi" w:eastAsiaTheme="majorEastAsia" w:hAnsiTheme="majorBidi" w:cstheme="majorBidi"/>
+                <w:color w:val="0070C0"/>
+                <w:sz w:val="24"/>
+                <w:szCs w:val="24"/>
+              </w:rPr>
+              <w:t>usr/bin/env python</w:t>
             </w:r>
           </w:p>
           <w:p>
@@ -1210,7 +1313,7 @@
               <w:spacing w:before="120" w:after="120"/>
               <w:rPr>
                 <w:rFonts w:asciiTheme="majorBidi" w:eastAsiaTheme="majorEastAsia" w:hAnsiTheme="majorBidi" w:cstheme="majorBidi"/>
-                <w:color w:val="008480" w:themeColor="accent1" w:themeShade="BF"/>
+                <w:color w:val="0070C0"/>
                 <w:sz w:val="24"/>
                 <w:szCs w:val="24"/>
               </w:rPr>
@@ -1221,7 +1324,7 @@
               <w:spacing w:before="120" w:after="120"/>
               <w:rPr>
                 <w:rFonts w:asciiTheme="majorBidi" w:eastAsiaTheme="majorEastAsia" w:hAnsiTheme="majorBidi" w:cstheme="majorBidi"/>
-                <w:color w:val="008480" w:themeColor="accent1" w:themeShade="BF"/>
+                <w:color w:val="0070C0"/>
                 <w:sz w:val="24"/>
                 <w:szCs w:val="24"/>
               </w:rPr>
@@ -1229,7 +1332,7 @@
             <w:r>
               <w:rPr>
                 <w:rFonts w:asciiTheme="majorBidi" w:eastAsiaTheme="majorEastAsia" w:hAnsiTheme="majorBidi" w:cstheme="majorBidi"/>
-                <w:color w:val="008480" w:themeColor="accent1" w:themeShade="BF"/>
+                <w:color w:val="0070C0"/>
                 <w:sz w:val="24"/>
                 <w:szCs w:val="24"/>
               </w:rPr>
@@ -1241,7 +1344,7 @@
               <w:spacing w:before="120" w:after="120"/>
               <w:rPr>
                 <w:rFonts w:asciiTheme="majorBidi" w:eastAsiaTheme="majorEastAsia" w:hAnsiTheme="majorBidi" w:cstheme="majorBidi"/>
-                <w:color w:val="008480" w:themeColor="accent1" w:themeShade="BF"/>
+                <w:color w:val="0070C0"/>
                 <w:sz w:val="24"/>
                 <w:szCs w:val="24"/>
               </w:rPr>
@@ -1249,7 +1352,7 @@
             <w:r>
               <w:rPr>
                 <w:rFonts w:asciiTheme="majorBidi" w:eastAsiaTheme="majorEastAsia" w:hAnsiTheme="majorBidi" w:cstheme="majorBidi"/>
-                <w:color w:val="008480" w:themeColor="accent1" w:themeShade="BF"/>
+                <w:color w:val="0070C0"/>
                 <w:sz w:val="24"/>
                 <w:szCs w:val="24"/>
               </w:rPr>
@@ -1261,7 +1364,7 @@
               <w:spacing w:before="120" w:after="120"/>
               <w:rPr>
                 <w:rFonts w:asciiTheme="majorBidi" w:eastAsiaTheme="majorEastAsia" w:hAnsiTheme="majorBidi" w:cstheme="majorBidi"/>
-                <w:color w:val="008480" w:themeColor="accent1" w:themeShade="BF"/>
+                <w:color w:val="0070C0"/>
                 <w:sz w:val="24"/>
                 <w:szCs w:val="24"/>
               </w:rPr>
@@ -1269,7 +1372,7 @@
             <w:r>
               <w:rPr>
                 <w:rFonts w:asciiTheme="majorBidi" w:eastAsiaTheme="majorEastAsia" w:hAnsiTheme="majorBidi" w:cstheme="majorBidi"/>
-                <w:color w:val="008480" w:themeColor="accent1" w:themeShade="BF"/>
+                <w:color w:val="0070C0"/>
                 <w:sz w:val="24"/>
                 <w:szCs w:val="24"/>
               </w:rPr>
@@ -1281,7 +1384,7 @@
               <w:spacing w:before="120" w:after="120"/>
               <w:rPr>
                 <w:rFonts w:asciiTheme="majorBidi" w:eastAsiaTheme="majorEastAsia" w:hAnsiTheme="majorBidi" w:cstheme="majorBidi"/>
-                <w:color w:val="008480" w:themeColor="accent1" w:themeShade="BF"/>
+                <w:color w:val="0070C0"/>
                 <w:sz w:val="24"/>
                 <w:szCs w:val="24"/>
               </w:rPr>
@@ -1289,7 +1392,7 @@
             <w:r>
               <w:rPr>
                 <w:rFonts w:asciiTheme="majorBidi" w:eastAsiaTheme="majorEastAsia" w:hAnsiTheme="majorBidi" w:cstheme="majorBidi"/>
-                <w:color w:val="008480" w:themeColor="accent1" w:themeShade="BF"/>
+                <w:color w:val="0070C0"/>
                 <w:sz w:val="24"/>
                 <w:szCs w:val="24"/>
               </w:rPr>
@@ -1299,7 +1402,7 @@
             <w:r>
               <w:rPr>
                 <w:rFonts w:asciiTheme="majorBidi" w:eastAsiaTheme="majorEastAsia" w:hAnsiTheme="majorBidi" w:cstheme="majorBidi"/>
-                <w:color w:val="008480" w:themeColor="accent1" w:themeShade="BF"/>
+                <w:color w:val="0070C0"/>
                 <w:sz w:val="24"/>
                 <w:szCs w:val="24"/>
               </w:rPr>
@@ -1309,7 +1412,7 @@
             <w:r>
               <w:rPr>
                 <w:rFonts w:asciiTheme="majorBidi" w:eastAsiaTheme="majorEastAsia" w:hAnsiTheme="majorBidi" w:cstheme="majorBidi"/>
-                <w:color w:val="008480" w:themeColor="accent1" w:themeShade="BF"/>
+                <w:color w:val="0070C0"/>
                 <w:sz w:val="24"/>
                 <w:szCs w:val="24"/>
               </w:rPr>
@@ -1321,7 +1424,7 @@
               <w:spacing w:before="120" w:after="120"/>
               <w:rPr>
                 <w:rFonts w:asciiTheme="majorBidi" w:eastAsiaTheme="majorEastAsia" w:hAnsiTheme="majorBidi" w:cstheme="majorBidi"/>
-                <w:color w:val="008480" w:themeColor="accent1" w:themeShade="BF"/>
+                <w:color w:val="0070C0"/>
                 <w:sz w:val="24"/>
                 <w:szCs w:val="24"/>
               </w:rPr>
@@ -1329,7 +1432,7 @@
             <w:r>
               <w:rPr>
                 <w:rFonts w:asciiTheme="majorBidi" w:eastAsiaTheme="majorEastAsia" w:hAnsiTheme="majorBidi" w:cstheme="majorBidi"/>
-                <w:color w:val="008480" w:themeColor="accent1" w:themeShade="BF"/>
+                <w:color w:val="0070C0"/>
                 <w:sz w:val="24"/>
                 <w:szCs w:val="24"/>
               </w:rPr>
@@ -1341,7 +1444,7 @@
               <w:spacing w:before="120" w:after="120"/>
               <w:rPr>
                 <w:rFonts w:asciiTheme="majorBidi" w:eastAsiaTheme="majorEastAsia" w:hAnsiTheme="majorBidi" w:cstheme="majorBidi"/>
-                <w:color w:val="008480" w:themeColor="accent1" w:themeShade="BF"/>
+                <w:color w:val="0070C0"/>
                 <w:sz w:val="24"/>
                 <w:szCs w:val="24"/>
               </w:rPr>
@@ -1352,7 +1455,7 @@
               <w:spacing w:before="120" w:after="120"/>
               <w:rPr>
                 <w:rFonts w:asciiTheme="majorBidi" w:eastAsiaTheme="majorEastAsia" w:hAnsiTheme="majorBidi" w:cstheme="majorBidi"/>
-                <w:color w:val="008480" w:themeColor="accent1" w:themeShade="BF"/>
+                <w:color w:val="0070C0"/>
                 <w:sz w:val="24"/>
                 <w:szCs w:val="24"/>
               </w:rPr>
@@ -1360,17 +1463,18 @@
             <w:r>
               <w:rPr>
                 <w:rFonts w:asciiTheme="majorBidi" w:eastAsiaTheme="majorEastAsia" w:hAnsiTheme="majorBidi" w:cstheme="majorBidi"/>
-                <w:color w:val="008480" w:themeColor="accent1" w:themeShade="BF"/>
-                <w:sz w:val="24"/>
-                <w:szCs w:val="24"/>
-              </w:rPr>
+                <w:color w:val="0070C0"/>
+                <w:sz w:val="24"/>
+                <w:szCs w:val="24"/>
+              </w:rPr>
+              <w:lastRenderedPageBreak/>
               <w:t xml:space="preserve">import </w:t>
             </w:r>
             <w:proofErr w:type="spellStart"/>
             <w:r>
               <w:rPr>
                 <w:rFonts w:asciiTheme="majorBidi" w:eastAsiaTheme="majorEastAsia" w:hAnsiTheme="majorBidi" w:cstheme="majorBidi"/>
-                <w:color w:val="008480" w:themeColor="accent1" w:themeShade="BF"/>
+                <w:color w:val="0070C0"/>
                 <w:sz w:val="24"/>
                 <w:szCs w:val="24"/>
               </w:rPr>
@@ -1380,7 +1484,7 @@
             <w:r>
               <w:rPr>
                 <w:rFonts w:asciiTheme="majorBidi" w:eastAsiaTheme="majorEastAsia" w:hAnsiTheme="majorBidi" w:cstheme="majorBidi"/>
-                <w:color w:val="008480" w:themeColor="accent1" w:themeShade="BF"/>
+                <w:color w:val="0070C0"/>
                 <w:sz w:val="24"/>
                 <w:szCs w:val="24"/>
               </w:rPr>
@@ -1392,7 +1496,7 @@
               <w:spacing w:before="120" w:after="120"/>
               <w:rPr>
                 <w:rFonts w:asciiTheme="majorBidi" w:eastAsiaTheme="majorEastAsia" w:hAnsiTheme="majorBidi" w:cstheme="majorBidi"/>
-                <w:color w:val="008480" w:themeColor="accent1" w:themeShade="BF"/>
+                <w:color w:val="0070C0"/>
                 <w:sz w:val="24"/>
                 <w:szCs w:val="24"/>
               </w:rPr>
@@ -1403,7 +1507,7 @@
               <w:spacing w:before="120" w:after="120"/>
               <w:rPr>
                 <w:rFonts w:asciiTheme="majorBidi" w:eastAsiaTheme="majorEastAsia" w:hAnsiTheme="majorBidi" w:cstheme="majorBidi"/>
-                <w:color w:val="008480" w:themeColor="accent1" w:themeShade="BF"/>
+                <w:color w:val="0070C0"/>
                 <w:sz w:val="24"/>
                 <w:szCs w:val="24"/>
               </w:rPr>
@@ -1411,11 +1515,31 @@
             <w:r>
               <w:rPr>
                 <w:rFonts w:asciiTheme="majorBidi" w:eastAsiaTheme="majorEastAsia" w:hAnsiTheme="majorBidi" w:cstheme="majorBidi"/>
-                <w:color w:val="008480" w:themeColor="accent1" w:themeShade="BF"/>
-                <w:sz w:val="24"/>
-                <w:szCs w:val="24"/>
-              </w:rPr>
-              <w:t>#creating a function to multiply two 3x3 arrays, function with arguments</w:t>
+                <w:color w:val="0070C0"/>
+                <w:sz w:val="24"/>
+                <w:szCs w:val="24"/>
+              </w:rPr>
+              <w:t>#</w:t>
+            </w:r>
+            <w:proofErr w:type="gramStart"/>
+            <w:r>
+              <w:rPr>
+                <w:rFonts w:asciiTheme="majorBidi" w:eastAsiaTheme="majorEastAsia" w:hAnsiTheme="majorBidi" w:cstheme="majorBidi"/>
+                <w:color w:val="0070C0"/>
+                <w:sz w:val="24"/>
+                <w:szCs w:val="24"/>
+              </w:rPr>
+              <w:t>creating</w:t>
+            </w:r>
+            <w:proofErr w:type="gramEnd"/>
+            <w:r>
+              <w:rPr>
+                <w:rFonts w:asciiTheme="majorBidi" w:eastAsiaTheme="majorEastAsia" w:hAnsiTheme="majorBidi" w:cstheme="majorBidi"/>
+                <w:color w:val="0070C0"/>
+                <w:sz w:val="24"/>
+                <w:szCs w:val="24"/>
+              </w:rPr>
+              <w:t xml:space="preserve"> a function to multiply two 3x3 arrays, function with arguments</w:t>
             </w:r>
           </w:p>
           <w:p>
@@ -1423,7 +1547,7 @@
               <w:spacing w:before="120" w:after="120"/>
               <w:rPr>
                 <w:rFonts w:asciiTheme="majorBidi" w:eastAsiaTheme="majorEastAsia" w:hAnsiTheme="majorBidi" w:cstheme="majorBidi"/>
-                <w:color w:val="008480" w:themeColor="accent1" w:themeShade="BF"/>
+                <w:color w:val="0070C0"/>
                 <w:sz w:val="24"/>
                 <w:szCs w:val="24"/>
               </w:rPr>
@@ -1431,7 +1555,7 @@
             <w:r>
               <w:rPr>
                 <w:rFonts w:asciiTheme="majorBidi" w:eastAsiaTheme="majorEastAsia" w:hAnsiTheme="majorBidi" w:cstheme="majorBidi"/>
-                <w:color w:val="008480" w:themeColor="accent1" w:themeShade="BF"/>
+                <w:color w:val="0070C0"/>
                 <w:sz w:val="24"/>
                 <w:szCs w:val="24"/>
               </w:rPr>
@@ -1441,7 +1565,7 @@
             <w:r>
               <w:rPr>
                 <w:rFonts w:asciiTheme="majorBidi" w:eastAsiaTheme="majorEastAsia" w:hAnsiTheme="majorBidi" w:cstheme="majorBidi"/>
-                <w:color w:val="008480" w:themeColor="accent1" w:themeShade="BF"/>
+                <w:color w:val="0070C0"/>
                 <w:sz w:val="24"/>
                 <w:szCs w:val="24"/>
               </w:rPr>
@@ -1451,11 +1575,31 @@
             <w:r>
               <w:rPr>
                 <w:rFonts w:asciiTheme="majorBidi" w:eastAsiaTheme="majorEastAsia" w:hAnsiTheme="majorBidi" w:cstheme="majorBidi"/>
-                <w:color w:val="008480" w:themeColor="accent1" w:themeShade="BF"/>
-                <w:sz w:val="24"/>
-                <w:szCs w:val="24"/>
-              </w:rPr>
-              <w:t>(arr1,arr2):</w:t>
+                <w:color w:val="0070C0"/>
+                <w:sz w:val="24"/>
+                <w:szCs w:val="24"/>
+              </w:rPr>
+              <w:t>(arr</w:t>
+            </w:r>
+            <w:proofErr w:type="gramStart"/>
+            <w:r>
+              <w:rPr>
+                <w:rFonts w:asciiTheme="majorBidi" w:eastAsiaTheme="majorEastAsia" w:hAnsiTheme="majorBidi" w:cstheme="majorBidi"/>
+                <w:color w:val="0070C0"/>
+                <w:sz w:val="24"/>
+                <w:szCs w:val="24"/>
+              </w:rPr>
+              <w:t>1,arr</w:t>
+            </w:r>
+            <w:proofErr w:type="gramEnd"/>
+            <w:r>
+              <w:rPr>
+                <w:rFonts w:asciiTheme="majorBidi" w:eastAsiaTheme="majorEastAsia" w:hAnsiTheme="majorBidi" w:cstheme="majorBidi"/>
+                <w:color w:val="0070C0"/>
+                <w:sz w:val="24"/>
+                <w:szCs w:val="24"/>
+              </w:rPr>
+              <w:t>2):</w:t>
             </w:r>
           </w:p>
           <w:p>
@@ -1463,7 +1607,7 @@
               <w:spacing w:before="120" w:after="120"/>
               <w:rPr>
                 <w:rFonts w:asciiTheme="majorBidi" w:eastAsiaTheme="majorEastAsia" w:hAnsiTheme="majorBidi" w:cstheme="majorBidi"/>
-                <w:color w:val="008480" w:themeColor="accent1" w:themeShade="BF"/>
+                <w:color w:val="0070C0"/>
                 <w:sz w:val="24"/>
                 <w:szCs w:val="24"/>
               </w:rPr>
@@ -1471,27 +1615,29 @@
             <w:r>
               <w:rPr>
                 <w:rFonts w:asciiTheme="majorBidi" w:eastAsiaTheme="majorEastAsia" w:hAnsiTheme="majorBidi" w:cstheme="majorBidi"/>
-                <w:color w:val="008480" w:themeColor="accent1" w:themeShade="BF"/>
+                <w:color w:val="0070C0"/>
                 <w:sz w:val="24"/>
                 <w:szCs w:val="24"/>
               </w:rPr>
               <w:t xml:space="preserve">    task=</w:t>
             </w:r>
             <w:proofErr w:type="spellStart"/>
+            <w:proofErr w:type="gramStart"/>
             <w:r>
               <w:rPr>
                 <w:rFonts w:asciiTheme="majorBidi" w:eastAsiaTheme="majorEastAsia" w:hAnsiTheme="majorBidi" w:cstheme="majorBidi"/>
-                <w:color w:val="008480" w:themeColor="accent1" w:themeShade="BF"/>
+                <w:color w:val="0070C0"/>
                 <w:sz w:val="24"/>
                 <w:szCs w:val="24"/>
               </w:rPr>
               <w:t>np.multiply</w:t>
             </w:r>
             <w:proofErr w:type="spellEnd"/>
+            <w:proofErr w:type="gramEnd"/>
             <w:r>
               <w:rPr>
                 <w:rFonts w:asciiTheme="majorBidi" w:eastAsiaTheme="majorEastAsia" w:hAnsiTheme="majorBidi" w:cstheme="majorBidi"/>
-                <w:color w:val="008480" w:themeColor="accent1" w:themeShade="BF"/>
+                <w:color w:val="0070C0"/>
                 <w:sz w:val="24"/>
                 <w:szCs w:val="24"/>
               </w:rPr>
@@ -1503,7 +1649,7 @@
               <w:spacing w:before="120" w:after="120"/>
               <w:rPr>
                 <w:rFonts w:asciiTheme="majorBidi" w:eastAsiaTheme="majorEastAsia" w:hAnsiTheme="majorBidi" w:cstheme="majorBidi"/>
-                <w:color w:val="008480" w:themeColor="accent1" w:themeShade="BF"/>
+                <w:color w:val="0070C0"/>
                 <w:sz w:val="24"/>
                 <w:szCs w:val="24"/>
               </w:rPr>
@@ -1511,7 +1657,7 @@
             <w:r>
               <w:rPr>
                 <w:rFonts w:asciiTheme="majorBidi" w:eastAsiaTheme="majorEastAsia" w:hAnsiTheme="majorBidi" w:cstheme="majorBidi"/>
-                <w:color w:val="008480" w:themeColor="accent1" w:themeShade="BF"/>
+                <w:color w:val="0070C0"/>
                 <w:sz w:val="24"/>
                 <w:szCs w:val="24"/>
               </w:rPr>
@@ -1523,7 +1669,7 @@
               <w:spacing w:before="120" w:after="120"/>
               <w:rPr>
                 <w:rFonts w:asciiTheme="majorBidi" w:eastAsiaTheme="majorEastAsia" w:hAnsiTheme="majorBidi" w:cstheme="majorBidi"/>
-                <w:color w:val="008480" w:themeColor="accent1" w:themeShade="BF"/>
+                <w:color w:val="0070C0"/>
                 <w:sz w:val="24"/>
                 <w:szCs w:val="24"/>
               </w:rPr>
@@ -1531,7 +1677,7 @@
             <w:r>
               <w:rPr>
                 <w:rFonts w:asciiTheme="majorBidi" w:eastAsiaTheme="majorEastAsia" w:hAnsiTheme="majorBidi" w:cstheme="majorBidi"/>
-                <w:color w:val="008480" w:themeColor="accent1" w:themeShade="BF"/>
+                <w:color w:val="0070C0"/>
                 <w:sz w:val="24"/>
                 <w:szCs w:val="24"/>
               </w:rPr>
@@ -1543,7 +1689,7 @@
               <w:spacing w:before="120" w:after="120"/>
               <w:rPr>
                 <w:rFonts w:asciiTheme="majorBidi" w:eastAsiaTheme="majorEastAsia" w:hAnsiTheme="majorBidi" w:cstheme="majorBidi"/>
-                <w:color w:val="008480" w:themeColor="accent1" w:themeShade="BF"/>
+                <w:color w:val="0070C0"/>
                 <w:sz w:val="24"/>
                 <w:szCs w:val="24"/>
               </w:rPr>
@@ -1552,7 +1698,7 @@
             <w:r>
               <w:rPr>
                 <w:rFonts w:asciiTheme="majorBidi" w:eastAsiaTheme="majorEastAsia" w:hAnsiTheme="majorBidi" w:cstheme="majorBidi"/>
-                <w:color w:val="008480" w:themeColor="accent1" w:themeShade="BF"/>
+                <w:color w:val="0070C0"/>
                 <w:sz w:val="24"/>
                 <w:szCs w:val="24"/>
               </w:rPr>
@@ -1562,27 +1708,38 @@
             <w:r>
               <w:rPr>
                 <w:rFonts w:asciiTheme="majorBidi" w:eastAsiaTheme="majorEastAsia" w:hAnsiTheme="majorBidi" w:cstheme="majorBidi"/>
-                <w:color w:val="008480" w:themeColor="accent1" w:themeShade="BF"/>
+                <w:color w:val="0070C0"/>
                 <w:sz w:val="24"/>
                 <w:szCs w:val="24"/>
               </w:rPr>
               <w:t xml:space="preserve"> = </w:t>
             </w:r>
             <w:proofErr w:type="spellStart"/>
+            <w:proofErr w:type="gramStart"/>
             <w:r>
               <w:rPr>
                 <w:rFonts w:asciiTheme="majorBidi" w:eastAsiaTheme="majorEastAsia" w:hAnsiTheme="majorBidi" w:cstheme="majorBidi"/>
-                <w:color w:val="008480" w:themeColor="accent1" w:themeShade="BF"/>
-                <w:sz w:val="24"/>
-                <w:szCs w:val="24"/>
-              </w:rPr>
-              <w:t>np.random.default_rng</w:t>
+                <w:color w:val="0070C0"/>
+                <w:sz w:val="24"/>
+                <w:szCs w:val="24"/>
+              </w:rPr>
+              <w:t>np.random</w:t>
+            </w:r>
+            <w:proofErr w:type="gramEnd"/>
+            <w:r>
+              <w:rPr>
+                <w:rFonts w:asciiTheme="majorBidi" w:eastAsiaTheme="majorEastAsia" w:hAnsiTheme="majorBidi" w:cstheme="majorBidi"/>
+                <w:color w:val="0070C0"/>
+                <w:sz w:val="24"/>
+                <w:szCs w:val="24"/>
+              </w:rPr>
+              <w:t>.default_rng</w:t>
             </w:r>
             <w:proofErr w:type="spellEnd"/>
             <w:r>
               <w:rPr>
                 <w:rFonts w:asciiTheme="majorBidi" w:eastAsiaTheme="majorEastAsia" w:hAnsiTheme="majorBidi" w:cstheme="majorBidi"/>
-                <w:color w:val="008480" w:themeColor="accent1" w:themeShade="BF"/>
+                <w:color w:val="0070C0"/>
                 <w:sz w:val="24"/>
                 <w:szCs w:val="24"/>
               </w:rPr>
@@ -1594,7 +1751,7 @@
               <w:spacing w:before="120" w:after="120"/>
               <w:rPr>
                 <w:rFonts w:asciiTheme="majorBidi" w:eastAsiaTheme="majorEastAsia" w:hAnsiTheme="majorBidi" w:cstheme="majorBidi"/>
-                <w:color w:val="008480" w:themeColor="accent1" w:themeShade="BF"/>
+                <w:color w:val="0070C0"/>
                 <w:sz w:val="24"/>
                 <w:szCs w:val="24"/>
               </w:rPr>
@@ -1602,11 +1759,29 @@
             <w:r>
               <w:rPr>
                 <w:rFonts w:asciiTheme="majorBidi" w:eastAsiaTheme="majorEastAsia" w:hAnsiTheme="majorBidi" w:cstheme="majorBidi"/>
-                <w:color w:val="008480" w:themeColor="accent1" w:themeShade="BF"/>
-                <w:sz w:val="24"/>
-                <w:szCs w:val="24"/>
-              </w:rPr>
-              <w:t>#Generating 3x3 array of random numbers</w:t>
+                <w:color w:val="0070C0"/>
+                <w:sz w:val="24"/>
+                <w:szCs w:val="24"/>
+              </w:rPr>
+              <w:t xml:space="preserve">#Generating </w:t>
+            </w:r>
+            <w:r>
+              <w:rPr>
+                <w:rFonts w:asciiTheme="majorBidi" w:eastAsiaTheme="majorEastAsia" w:hAnsiTheme="majorBidi" w:cstheme="majorBidi"/>
+                <w:color w:val="0070C0"/>
+                <w:sz w:val="24"/>
+                <w:szCs w:val="24"/>
+              </w:rPr>
+              <w:t xml:space="preserve">a </w:t>
+            </w:r>
+            <w:r>
+              <w:rPr>
+                <w:rFonts w:asciiTheme="majorBidi" w:eastAsiaTheme="majorEastAsia" w:hAnsiTheme="majorBidi" w:cstheme="majorBidi"/>
+                <w:color w:val="0070C0"/>
+                <w:sz w:val="24"/>
+                <w:szCs w:val="24"/>
+              </w:rPr>
+              <w:t>3x3 array of random numbers</w:t>
             </w:r>
           </w:p>
           <w:p>
@@ -1614,7 +1789,7 @@
               <w:spacing w:before="120" w:after="120"/>
               <w:rPr>
                 <w:rFonts w:asciiTheme="majorBidi" w:eastAsiaTheme="majorEastAsia" w:hAnsiTheme="majorBidi" w:cstheme="majorBidi"/>
-                <w:color w:val="008480" w:themeColor="accent1" w:themeShade="BF"/>
+                <w:color w:val="0070C0"/>
                 <w:sz w:val="24"/>
                 <w:szCs w:val="24"/>
               </w:rPr>
@@ -1622,18 +1797,17 @@
             <w:r>
               <w:rPr>
                 <w:rFonts w:asciiTheme="majorBidi" w:eastAsiaTheme="majorEastAsia" w:hAnsiTheme="majorBidi" w:cstheme="majorBidi"/>
-                <w:color w:val="008480" w:themeColor="accent1" w:themeShade="BF"/>
-                <w:sz w:val="24"/>
-                <w:szCs w:val="24"/>
-              </w:rPr>
-              <w:lastRenderedPageBreak/>
+                <w:color w:val="0070C0"/>
+                <w:sz w:val="24"/>
+                <w:szCs w:val="24"/>
+              </w:rPr>
               <w:t>arr1=</w:t>
             </w:r>
             <w:proofErr w:type="spellStart"/>
             <w:r>
               <w:rPr>
                 <w:rFonts w:asciiTheme="majorBidi" w:eastAsiaTheme="majorEastAsia" w:hAnsiTheme="majorBidi" w:cstheme="majorBidi"/>
-                <w:color w:val="008480" w:themeColor="accent1" w:themeShade="BF"/>
+                <w:color w:val="0070C0"/>
                 <w:sz w:val="24"/>
                 <w:szCs w:val="24"/>
               </w:rPr>
@@ -1643,7 +1817,7 @@
             <w:r>
               <w:rPr>
                 <w:rFonts w:asciiTheme="majorBidi" w:eastAsiaTheme="majorEastAsia" w:hAnsiTheme="majorBidi" w:cstheme="majorBidi"/>
-                <w:color w:val="008480" w:themeColor="accent1" w:themeShade="BF"/>
+                <w:color w:val="0070C0"/>
                 <w:sz w:val="24"/>
                 <w:szCs w:val="24"/>
               </w:rPr>
@@ -1655,7 +1829,7 @@
               <w:spacing w:before="120" w:after="120"/>
               <w:rPr>
                 <w:rFonts w:asciiTheme="majorBidi" w:eastAsiaTheme="majorEastAsia" w:hAnsiTheme="majorBidi" w:cstheme="majorBidi"/>
-                <w:color w:val="008480" w:themeColor="accent1" w:themeShade="BF"/>
+                <w:color w:val="0070C0"/>
                 <w:sz w:val="24"/>
                 <w:szCs w:val="24"/>
               </w:rPr>
@@ -1663,11 +1837,31 @@
             <w:r>
               <w:rPr>
                 <w:rFonts w:asciiTheme="majorBidi" w:eastAsiaTheme="majorEastAsia" w:hAnsiTheme="majorBidi" w:cstheme="majorBidi"/>
-                <w:color w:val="008480" w:themeColor="accent1" w:themeShade="BF"/>
-                <w:sz w:val="24"/>
-                <w:szCs w:val="24"/>
-              </w:rPr>
-              <w:t>print ("array1",arr1)</w:t>
+                <w:color w:val="0070C0"/>
+                <w:sz w:val="24"/>
+                <w:szCs w:val="24"/>
+              </w:rPr>
+              <w:t>print ("array1</w:t>
+            </w:r>
+            <w:proofErr w:type="gramStart"/>
+            <w:r>
+              <w:rPr>
+                <w:rFonts w:asciiTheme="majorBidi" w:eastAsiaTheme="majorEastAsia" w:hAnsiTheme="majorBidi" w:cstheme="majorBidi"/>
+                <w:color w:val="0070C0"/>
+                <w:sz w:val="24"/>
+                <w:szCs w:val="24"/>
+              </w:rPr>
+              <w:t>",arr</w:t>
+            </w:r>
+            <w:proofErr w:type="gramEnd"/>
+            <w:r>
+              <w:rPr>
+                <w:rFonts w:asciiTheme="majorBidi" w:eastAsiaTheme="majorEastAsia" w:hAnsiTheme="majorBidi" w:cstheme="majorBidi"/>
+                <w:color w:val="0070C0"/>
+                <w:sz w:val="24"/>
+                <w:szCs w:val="24"/>
+              </w:rPr>
+              <w:t>1)</w:t>
             </w:r>
           </w:p>
           <w:p>
@@ -1675,7 +1869,7 @@
               <w:spacing w:before="120" w:after="120"/>
               <w:rPr>
                 <w:rFonts w:asciiTheme="majorBidi" w:eastAsiaTheme="majorEastAsia" w:hAnsiTheme="majorBidi" w:cstheme="majorBidi"/>
-                <w:color w:val="008480" w:themeColor="accent1" w:themeShade="BF"/>
+                <w:color w:val="0070C0"/>
                 <w:sz w:val="24"/>
                 <w:szCs w:val="24"/>
               </w:rPr>
@@ -1683,7 +1877,7 @@
             <w:r>
               <w:rPr>
                 <w:rFonts w:asciiTheme="majorBidi" w:eastAsiaTheme="majorEastAsia" w:hAnsiTheme="majorBidi" w:cstheme="majorBidi"/>
-                <w:color w:val="008480" w:themeColor="accent1" w:themeShade="BF"/>
+                <w:color w:val="0070C0"/>
                 <w:sz w:val="24"/>
                 <w:szCs w:val="24"/>
               </w:rPr>
@@ -1693,7 +1887,7 @@
             <w:r>
               <w:rPr>
                 <w:rFonts w:asciiTheme="majorBidi" w:eastAsiaTheme="majorEastAsia" w:hAnsiTheme="majorBidi" w:cstheme="majorBidi"/>
-                <w:color w:val="008480" w:themeColor="accent1" w:themeShade="BF"/>
+                <w:color w:val="0070C0"/>
                 <w:sz w:val="24"/>
                 <w:szCs w:val="24"/>
               </w:rPr>
@@ -1703,7 +1897,7 @@
             <w:r>
               <w:rPr>
                 <w:rFonts w:asciiTheme="majorBidi" w:eastAsiaTheme="majorEastAsia" w:hAnsiTheme="majorBidi" w:cstheme="majorBidi"/>
-                <w:color w:val="008480" w:themeColor="accent1" w:themeShade="BF"/>
+                <w:color w:val="0070C0"/>
                 <w:sz w:val="24"/>
                 <w:szCs w:val="24"/>
               </w:rPr>
@@ -1715,7 +1909,7 @@
               <w:spacing w:before="120" w:after="120"/>
               <w:rPr>
                 <w:rFonts w:asciiTheme="majorBidi" w:eastAsiaTheme="majorEastAsia" w:hAnsiTheme="majorBidi" w:cstheme="majorBidi"/>
-                <w:color w:val="008480" w:themeColor="accent1" w:themeShade="BF"/>
+                <w:color w:val="0070C0"/>
                 <w:sz w:val="24"/>
                 <w:szCs w:val="24"/>
               </w:rPr>
@@ -1723,11 +1917,31 @@
             <w:r>
               <w:rPr>
                 <w:rFonts w:asciiTheme="majorBidi" w:eastAsiaTheme="majorEastAsia" w:hAnsiTheme="majorBidi" w:cstheme="majorBidi"/>
-                <w:color w:val="008480" w:themeColor="accent1" w:themeShade="BF"/>
-                <w:sz w:val="24"/>
-                <w:szCs w:val="24"/>
-              </w:rPr>
-              <w:t>print ("array2",arr2)</w:t>
+                <w:color w:val="0070C0"/>
+                <w:sz w:val="24"/>
+                <w:szCs w:val="24"/>
+              </w:rPr>
+              <w:t>print ("array2</w:t>
+            </w:r>
+            <w:proofErr w:type="gramStart"/>
+            <w:r>
+              <w:rPr>
+                <w:rFonts w:asciiTheme="majorBidi" w:eastAsiaTheme="majorEastAsia" w:hAnsiTheme="majorBidi" w:cstheme="majorBidi"/>
+                <w:color w:val="0070C0"/>
+                <w:sz w:val="24"/>
+                <w:szCs w:val="24"/>
+              </w:rPr>
+              <w:t>",arr</w:t>
+            </w:r>
+            <w:proofErr w:type="gramEnd"/>
+            <w:r>
+              <w:rPr>
+                <w:rFonts w:asciiTheme="majorBidi" w:eastAsiaTheme="majorEastAsia" w:hAnsiTheme="majorBidi" w:cstheme="majorBidi"/>
+                <w:color w:val="0070C0"/>
+                <w:sz w:val="24"/>
+                <w:szCs w:val="24"/>
+              </w:rPr>
+              <w:t>2)</w:t>
             </w:r>
           </w:p>
           <w:p>
@@ -1735,7 +1949,7 @@
               <w:spacing w:before="120" w:after="120"/>
               <w:rPr>
                 <w:rFonts w:asciiTheme="majorBidi" w:eastAsiaTheme="majorEastAsia" w:hAnsiTheme="majorBidi" w:cstheme="majorBidi"/>
-                <w:color w:val="008480" w:themeColor="accent1" w:themeShade="BF"/>
+                <w:color w:val="0070C0"/>
                 <w:sz w:val="24"/>
                 <w:szCs w:val="24"/>
               </w:rPr>
@@ -1743,17 +1957,37 @@
             <w:r>
               <w:rPr>
                 <w:rFonts w:asciiTheme="majorBidi" w:eastAsiaTheme="majorEastAsia" w:hAnsiTheme="majorBidi" w:cstheme="majorBidi"/>
-                <w:color w:val="008480" w:themeColor="accent1" w:themeShade="BF"/>
-                <w:sz w:val="24"/>
-                <w:szCs w:val="24"/>
-              </w:rPr>
-              <w:t xml:space="preserve">#call the </w:t>
+                <w:color w:val="0070C0"/>
+                <w:sz w:val="24"/>
+                <w:szCs w:val="24"/>
+              </w:rPr>
+              <w:t>#</w:t>
+            </w:r>
+            <w:proofErr w:type="gramStart"/>
+            <w:r>
+              <w:rPr>
+                <w:rFonts w:asciiTheme="majorBidi" w:eastAsiaTheme="majorEastAsia" w:hAnsiTheme="majorBidi" w:cstheme="majorBidi"/>
+                <w:color w:val="0070C0"/>
+                <w:sz w:val="24"/>
+                <w:szCs w:val="24"/>
+              </w:rPr>
+              <w:t>call</w:t>
+            </w:r>
+            <w:proofErr w:type="gramEnd"/>
+            <w:r>
+              <w:rPr>
+                <w:rFonts w:asciiTheme="majorBidi" w:eastAsiaTheme="majorEastAsia" w:hAnsiTheme="majorBidi" w:cstheme="majorBidi"/>
+                <w:color w:val="0070C0"/>
+                <w:sz w:val="24"/>
+                <w:szCs w:val="24"/>
+              </w:rPr>
+              <w:t xml:space="preserve"> the </w:t>
             </w:r>
             <w:proofErr w:type="spellStart"/>
             <w:r>
               <w:rPr>
                 <w:rFonts w:asciiTheme="majorBidi" w:eastAsiaTheme="majorEastAsia" w:hAnsiTheme="majorBidi" w:cstheme="majorBidi"/>
-                <w:color w:val="008480" w:themeColor="accent1" w:themeShade="BF"/>
+                <w:color w:val="0070C0"/>
                 <w:sz w:val="24"/>
                 <w:szCs w:val="24"/>
               </w:rPr>
@@ -1763,7 +1997,7 @@
             <w:r>
               <w:rPr>
                 <w:rFonts w:asciiTheme="majorBidi" w:eastAsiaTheme="majorEastAsia" w:hAnsiTheme="majorBidi" w:cstheme="majorBidi"/>
-                <w:color w:val="008480" w:themeColor="accent1" w:themeShade="BF"/>
+                <w:color w:val="0070C0"/>
                 <w:sz w:val="24"/>
                 <w:szCs w:val="24"/>
               </w:rPr>
@@ -1775,7 +2009,7 @@
               <w:spacing w:before="120" w:after="120"/>
               <w:rPr>
                 <w:rFonts w:asciiTheme="majorBidi" w:eastAsiaTheme="majorEastAsia" w:hAnsiTheme="majorBidi" w:cstheme="majorBidi"/>
-                <w:color w:val="008480" w:themeColor="accent1" w:themeShade="BF"/>
+                <w:color w:val="0070C0"/>
                 <w:sz w:val="24"/>
                 <w:szCs w:val="24"/>
               </w:rPr>
@@ -1783,7 +2017,7 @@
             <w:r>
               <w:rPr>
                 <w:rFonts w:asciiTheme="majorBidi" w:eastAsiaTheme="majorEastAsia" w:hAnsiTheme="majorBidi" w:cstheme="majorBidi"/>
-                <w:color w:val="008480" w:themeColor="accent1" w:themeShade="BF"/>
+                <w:color w:val="0070C0"/>
                 <w:sz w:val="24"/>
                 <w:szCs w:val="24"/>
               </w:rPr>
@@ -1793,7 +2027,7 @@
             <w:r>
               <w:rPr>
                 <w:rFonts w:asciiTheme="majorBidi" w:eastAsiaTheme="majorEastAsia" w:hAnsiTheme="majorBidi" w:cstheme="majorBidi"/>
-                <w:color w:val="008480" w:themeColor="accent1" w:themeShade="BF"/>
+                <w:color w:val="0070C0"/>
                 <w:sz w:val="24"/>
                 <w:szCs w:val="24"/>
               </w:rPr>
@@ -1803,11 +2037,31 @@
             <w:r>
               <w:rPr>
                 <w:rFonts w:asciiTheme="majorBidi" w:eastAsiaTheme="majorEastAsia" w:hAnsiTheme="majorBidi" w:cstheme="majorBidi"/>
-                <w:color w:val="008480" w:themeColor="accent1" w:themeShade="BF"/>
-                <w:sz w:val="24"/>
-                <w:szCs w:val="24"/>
-              </w:rPr>
-              <w:t>(arr1,arr2)</w:t>
+                <w:color w:val="0070C0"/>
+                <w:sz w:val="24"/>
+                <w:szCs w:val="24"/>
+              </w:rPr>
+              <w:t>(arr</w:t>
+            </w:r>
+            <w:proofErr w:type="gramStart"/>
+            <w:r>
+              <w:rPr>
+                <w:rFonts w:asciiTheme="majorBidi" w:eastAsiaTheme="majorEastAsia" w:hAnsiTheme="majorBidi" w:cstheme="majorBidi"/>
+                <w:color w:val="0070C0"/>
+                <w:sz w:val="24"/>
+                <w:szCs w:val="24"/>
+              </w:rPr>
+              <w:t>1,arr</w:t>
+            </w:r>
+            <w:proofErr w:type="gramEnd"/>
+            <w:r>
+              <w:rPr>
+                <w:rFonts w:asciiTheme="majorBidi" w:eastAsiaTheme="majorEastAsia" w:hAnsiTheme="majorBidi" w:cstheme="majorBidi"/>
+                <w:color w:val="0070C0"/>
+                <w:sz w:val="24"/>
+                <w:szCs w:val="24"/>
+              </w:rPr>
+              <w:t>2)</w:t>
             </w:r>
           </w:p>
           <w:p>
@@ -1815,7 +2069,7 @@
               <w:spacing w:before="120" w:after="120"/>
               <w:rPr>
                 <w:rFonts w:asciiTheme="majorBidi" w:eastAsiaTheme="majorEastAsia" w:hAnsiTheme="majorBidi" w:cstheme="majorBidi"/>
-                <w:color w:val="008480" w:themeColor="accent1" w:themeShade="BF"/>
+                <w:color w:val="0070C0"/>
                 <w:sz w:val="24"/>
                 <w:szCs w:val="24"/>
               </w:rPr>
@@ -1823,7 +2077,7 @@
             <w:r>
               <w:rPr>
                 <w:rFonts w:asciiTheme="majorBidi" w:eastAsiaTheme="majorEastAsia" w:hAnsiTheme="majorBidi" w:cstheme="majorBidi"/>
-                <w:color w:val="008480" w:themeColor="accent1" w:themeShade="BF"/>
+                <w:color w:val="0070C0"/>
                 <w:sz w:val="24"/>
                 <w:szCs w:val="24"/>
               </w:rPr>
@@ -1833,17 +2087,28 @@
             <w:r>
               <w:rPr>
                 <w:rFonts w:asciiTheme="majorBidi" w:eastAsiaTheme="majorEastAsia" w:hAnsiTheme="majorBidi" w:cstheme="majorBidi"/>
-                <w:color w:val="008480" w:themeColor="accent1" w:themeShade="BF"/>
-                <w:sz w:val="24"/>
-                <w:szCs w:val="24"/>
-              </w:rPr>
-              <w:t>multiplication",result</w:t>
+                <w:color w:val="0070C0"/>
+                <w:sz w:val="24"/>
+                <w:szCs w:val="24"/>
+              </w:rPr>
+              <w:t>multiplication</w:t>
+            </w:r>
+            <w:proofErr w:type="gramStart"/>
+            <w:r>
+              <w:rPr>
+                <w:rFonts w:asciiTheme="majorBidi" w:eastAsiaTheme="majorEastAsia" w:hAnsiTheme="majorBidi" w:cstheme="majorBidi"/>
+                <w:color w:val="0070C0"/>
+                <w:sz w:val="24"/>
+                <w:szCs w:val="24"/>
+              </w:rPr>
+              <w:t>",result</w:t>
             </w:r>
             <w:proofErr w:type="spellEnd"/>
+            <w:proofErr w:type="gramEnd"/>
             <w:r>
               <w:rPr>
                 <w:rFonts w:asciiTheme="majorBidi" w:eastAsiaTheme="majorEastAsia" w:hAnsiTheme="majorBidi" w:cstheme="majorBidi"/>
-                <w:color w:val="008480" w:themeColor="accent1" w:themeShade="BF"/>
+                <w:color w:val="0070C0"/>
                 <w:sz w:val="24"/>
                 <w:szCs w:val="24"/>
               </w:rPr>
@@ -1863,7 +2128,7 @@
             <w:r>
               <w:rPr>
                 <w:rFonts w:asciiTheme="majorBidi" w:eastAsiaTheme="majorEastAsia" w:hAnsiTheme="majorBidi" w:cstheme="majorBidi"/>
-                <w:color w:val="008480" w:themeColor="accent1" w:themeShade="BF"/>
+                <w:color w:val="0070C0"/>
                 <w:sz w:val="24"/>
                 <w:szCs w:val="24"/>
               </w:rPr>

</xml_diff>

<commit_message>
removed the phython scribt from the word file od Ex1 per prof. instructions
</commit_message>
<xml_diff>
--- a/EX1/Ex1.docx
+++ b/EX1/Ex1.docx
@@ -111,18 +111,8 @@
           <w:sz w:val="24"/>
           <w:szCs w:val="24"/>
         </w:rPr>
-        <w:t xml:space="preserve">Dr. Shahab </w:t>
+        <w:t>Dr. Shahab Sanjari</w:t>
       </w:r>
-      <w:proofErr w:type="spellStart"/>
-      <w:r>
-        <w:rPr>
-          <w:rFonts w:asciiTheme="majorBidi" w:hAnsiTheme="majorBidi" w:cstheme="majorBidi"/>
-          <w:sz w:val="24"/>
-          <w:szCs w:val="24"/>
-        </w:rPr>
-        <w:t>Sanjari</w:t>
-      </w:r>
-      <w:proofErr w:type="spellEnd"/>
     </w:p>
     <w:p>
       <w:pPr>
@@ -290,6 +280,14 @@
           <w:szCs w:val="24"/>
         </w:rPr>
         <w:t>ubmission:</w:t>
+      </w:r>
+      <w:r>
+        <w:rPr>
+          <w:rFonts w:asciiTheme="majorBidi" w:hAnsiTheme="majorBidi" w:cstheme="majorBidi"/>
+          <w:sz w:val="24"/>
+          <w:szCs w:val="24"/>
+        </w:rPr>
+        <w:t>03/10/2022</w:t>
       </w:r>
     </w:p>
     <w:p>
@@ -624,9 +622,9 @@
           <w:color w:val="0070C0"/>
           <w:sz w:val="24"/>
           <w:szCs w:val="24"/>
+          <w:lang w:val="de-DE"/>
         </w:rPr>
       </w:pPr>
-      <w:proofErr w:type="spellStart"/>
       <w:r>
         <w:rPr>
           <w:rFonts w:asciiTheme="majorBidi" w:eastAsia="Times New Roman" w:hAnsiTheme="majorBidi" w:cstheme="majorBidi"/>
@@ -635,9 +633,8 @@
           <w:szCs w:val="24"/>
           <w:lang w:val="de-DE"/>
         </w:rPr>
-        <w:t>Voltage</w:t>
+        <w:t>Voltage = 2.5 e15 [eV] / 1 = 2.5 e15 [V]</w:t>
       </w:r>
-      <w:proofErr w:type="spellEnd"/>
       <w:r>
         <w:rPr>
           <w:rFonts w:asciiTheme="majorBidi" w:eastAsia="Times New Roman" w:hAnsiTheme="majorBidi" w:cstheme="majorBidi"/>
@@ -646,15 +643,6 @@
           <w:szCs w:val="24"/>
           <w:lang w:val="de-DE"/>
         </w:rPr>
-        <w:t xml:space="preserve"> = 2.5 e15 [eV] / 1 = 2.5 e15 [V]</w:t>
-      </w:r>
-      <w:r>
-        <w:rPr>
-          <w:rFonts w:asciiTheme="majorBidi" w:eastAsia="Times New Roman" w:hAnsiTheme="majorBidi" w:cstheme="majorBidi"/>
-          <w:color w:val="0070C0"/>
-          <w:sz w:val="24"/>
-          <w:szCs w:val="24"/>
-        </w:rPr>
         <w:t xml:space="preserve"> </w:t>
       </w:r>
     </w:p>
@@ -667,6 +655,7 @@
           <w:color w:val="0070C0"/>
           <w:sz w:val="24"/>
           <w:szCs w:val="24"/>
+          <w:lang w:val="de-DE"/>
         </w:rPr>
       </w:pPr>
     </w:p>
@@ -1251,8 +1240,31 @@
           <w:sz w:val="24"/>
           <w:szCs w:val="24"/>
         </w:rPr>
-        <w:t>GitHub repository link: https://github.com/ShymaaAli/Applications-of-Accelerators-Exercises</w:t>
+        <w:t xml:space="preserve">GitHub repository link: </w:t>
       </w:r>
+      <w:hyperlink r:id="rId9" w:history="1">
+        <w:r>
+          <w:rPr>
+            <w:rStyle w:val="Hyperlink"/>
+            <w:rFonts w:asciiTheme="majorBidi" w:eastAsia="Times New Roman" w:hAnsiTheme="majorBidi" w:cstheme="majorBidi"/>
+            <w:sz w:val="24"/>
+            <w:szCs w:val="24"/>
+          </w:rPr>
+          <w:t>https://github.com/ShymaaAli/Applications-of-Accelerators-Exercises</w:t>
+        </w:r>
+      </w:hyperlink>
+    </w:p>
+    <w:p>
+      <w:pPr>
+        <w:spacing w:before="120" w:after="120" w:line="240" w:lineRule="auto"/>
+        <w:jc w:val="left"/>
+        <w:rPr>
+          <w:rFonts w:asciiTheme="majorBidi" w:eastAsia="Times New Roman" w:hAnsiTheme="majorBidi" w:cstheme="majorBidi"/>
+          <w:color w:val="333333"/>
+          <w:sz w:val="24"/>
+          <w:szCs w:val="24"/>
+        </w:rPr>
+      </w:pPr>
       <w:r>
         <w:rPr>
           <w:rFonts w:asciiTheme="majorBidi" w:eastAsia="Times New Roman" w:hAnsiTheme="majorBidi" w:cstheme="majorBidi"/>
@@ -1263,881 +1275,6 @@
         <w:t xml:space="preserve"> </w:t>
       </w:r>
     </w:p>
-    <w:tbl>
-      <w:tblPr>
-        <w:tblStyle w:val="TableGrid"/>
-        <w:tblW w:w="0" w:type="auto"/>
-        <w:tblLook w:val="04A0" w:firstRow="1" w:lastRow="0" w:firstColumn="1" w:lastColumn="0" w:noHBand="0" w:noVBand="1"/>
-      </w:tblPr>
-      <w:tblGrid>
-        <w:gridCol w:w="9394"/>
-      </w:tblGrid>
-      <w:tr>
-        <w:tc>
-          <w:tcPr>
-            <w:tcW w:w="9394" w:type="dxa"/>
-          </w:tcPr>
-          <w:p>
-            <w:pPr>
-              <w:spacing w:before="120" w:after="120"/>
-              <w:rPr>
-                <w:rFonts w:asciiTheme="majorBidi" w:eastAsiaTheme="majorEastAsia" w:hAnsiTheme="majorBidi" w:cstheme="majorBidi"/>
-                <w:color w:val="0070C0"/>
-                <w:sz w:val="24"/>
-                <w:szCs w:val="24"/>
-              </w:rPr>
-            </w:pPr>
-            <w:proofErr w:type="gramStart"/>
-            <w:r>
-              <w:rPr>
-                <w:rFonts w:asciiTheme="majorBidi" w:eastAsiaTheme="majorEastAsia" w:hAnsiTheme="majorBidi" w:cstheme="majorBidi"/>
-                <w:color w:val="0070C0"/>
-                <w:sz w:val="24"/>
-                <w:szCs w:val="24"/>
-              </w:rPr>
-              <w:t>#!/</w:t>
-            </w:r>
-            <w:proofErr w:type="gramEnd"/>
-            <w:r>
-              <w:rPr>
-                <w:rFonts w:asciiTheme="majorBidi" w:eastAsiaTheme="majorEastAsia" w:hAnsiTheme="majorBidi" w:cstheme="majorBidi"/>
-                <w:color w:val="0070C0"/>
-                <w:sz w:val="24"/>
-                <w:szCs w:val="24"/>
-              </w:rPr>
-              <w:t>usr/bin/env python</w:t>
-            </w:r>
-          </w:p>
-          <w:p>
-            <w:pPr>
-              <w:spacing w:before="120" w:after="120"/>
-              <w:rPr>
-                <w:rFonts w:asciiTheme="majorBidi" w:eastAsiaTheme="majorEastAsia" w:hAnsiTheme="majorBidi" w:cstheme="majorBidi"/>
-                <w:color w:val="0070C0"/>
-                <w:sz w:val="24"/>
-                <w:szCs w:val="24"/>
-              </w:rPr>
-            </w:pPr>
-          </w:p>
-          <w:p>
-            <w:pPr>
-              <w:spacing w:before="120" w:after="120"/>
-              <w:rPr>
-                <w:rFonts w:asciiTheme="majorBidi" w:eastAsiaTheme="majorEastAsia" w:hAnsiTheme="majorBidi" w:cstheme="majorBidi"/>
-                <w:color w:val="0070C0"/>
-                <w:sz w:val="24"/>
-                <w:szCs w:val="24"/>
-              </w:rPr>
-            </w:pPr>
-            <w:r>
-              <w:rPr>
-                <w:rFonts w:asciiTheme="majorBidi" w:eastAsiaTheme="majorEastAsia" w:hAnsiTheme="majorBidi" w:cstheme="majorBidi"/>
-                <w:color w:val="0070C0"/>
-                <w:sz w:val="24"/>
-                <w:szCs w:val="24"/>
-              </w:rPr>
-              <w:t>#Shymaa Ali Fathi.</w:t>
-            </w:r>
-          </w:p>
-          <w:p>
-            <w:pPr>
-              <w:spacing w:before="120" w:after="120"/>
-              <w:rPr>
-                <w:rFonts w:asciiTheme="majorBidi" w:eastAsiaTheme="majorEastAsia" w:hAnsiTheme="majorBidi" w:cstheme="majorBidi"/>
-                <w:color w:val="0070C0"/>
-                <w:sz w:val="24"/>
-                <w:szCs w:val="24"/>
-              </w:rPr>
-            </w:pPr>
-            <w:r>
-              <w:rPr>
-                <w:rFonts w:asciiTheme="majorBidi" w:eastAsiaTheme="majorEastAsia" w:hAnsiTheme="majorBidi" w:cstheme="majorBidi"/>
-                <w:color w:val="0070C0"/>
-                <w:sz w:val="24"/>
-                <w:szCs w:val="24"/>
-              </w:rPr>
-              <w:t>#Applications of accelerators exercise solution.</w:t>
-            </w:r>
-          </w:p>
-          <w:p>
-            <w:pPr>
-              <w:spacing w:before="120" w:after="120"/>
-              <w:rPr>
-                <w:rFonts w:asciiTheme="majorBidi" w:eastAsiaTheme="majorEastAsia" w:hAnsiTheme="majorBidi" w:cstheme="majorBidi"/>
-                <w:color w:val="0070C0"/>
-                <w:sz w:val="24"/>
-                <w:szCs w:val="24"/>
-              </w:rPr>
-            </w:pPr>
-            <w:r>
-              <w:rPr>
-                <w:rFonts w:asciiTheme="majorBidi" w:eastAsiaTheme="majorEastAsia" w:hAnsiTheme="majorBidi" w:cstheme="majorBidi"/>
-                <w:color w:val="0070C0"/>
-                <w:sz w:val="24"/>
-                <w:szCs w:val="24"/>
-              </w:rPr>
-              <w:t>#EX1.</w:t>
-            </w:r>
-          </w:p>
-          <w:p>
-            <w:pPr>
-              <w:spacing w:before="120" w:after="120"/>
-              <w:rPr>
-                <w:rFonts w:asciiTheme="majorBidi" w:eastAsiaTheme="majorEastAsia" w:hAnsiTheme="majorBidi" w:cstheme="majorBidi"/>
-                <w:color w:val="0070C0"/>
-                <w:sz w:val="24"/>
-                <w:szCs w:val="24"/>
-              </w:rPr>
-            </w:pPr>
-            <w:r>
-              <w:rPr>
-                <w:rFonts w:asciiTheme="majorBidi" w:eastAsiaTheme="majorEastAsia" w:hAnsiTheme="majorBidi" w:cstheme="majorBidi"/>
-                <w:color w:val="0070C0"/>
-                <w:sz w:val="24"/>
-                <w:szCs w:val="24"/>
-              </w:rPr>
-              <w:t>#Write a function in Python code that multiples two 3x3 Matrices (</w:t>
-            </w:r>
-            <w:proofErr w:type="spellStart"/>
-            <w:r>
-              <w:rPr>
-                <w:rFonts w:asciiTheme="majorBidi" w:eastAsiaTheme="majorEastAsia" w:hAnsiTheme="majorBidi" w:cstheme="majorBidi"/>
-                <w:color w:val="0070C0"/>
-                <w:sz w:val="24"/>
-                <w:szCs w:val="24"/>
-              </w:rPr>
-              <w:t>ndarray</w:t>
-            </w:r>
-            <w:proofErr w:type="spellEnd"/>
-            <w:r>
-              <w:rPr>
-                <w:rFonts w:asciiTheme="majorBidi" w:eastAsiaTheme="majorEastAsia" w:hAnsiTheme="majorBidi" w:cstheme="majorBidi"/>
-                <w:color w:val="0070C0"/>
-                <w:sz w:val="24"/>
-                <w:szCs w:val="24"/>
-              </w:rPr>
-              <w:t>) and returns the result.</w:t>
-            </w:r>
-          </w:p>
-          <w:p>
-            <w:pPr>
-              <w:spacing w:before="120" w:after="120"/>
-              <w:rPr>
-                <w:rFonts w:asciiTheme="majorBidi" w:eastAsiaTheme="majorEastAsia" w:hAnsiTheme="majorBidi" w:cstheme="majorBidi"/>
-                <w:color w:val="0070C0"/>
-                <w:sz w:val="24"/>
-                <w:szCs w:val="24"/>
-              </w:rPr>
-            </w:pPr>
-            <w:r>
-              <w:rPr>
-                <w:rFonts w:asciiTheme="majorBidi" w:eastAsiaTheme="majorEastAsia" w:hAnsiTheme="majorBidi" w:cstheme="majorBidi"/>
-                <w:color w:val="0070C0"/>
-                <w:sz w:val="24"/>
-                <w:szCs w:val="24"/>
-              </w:rPr>
-              <w:t>#Call this function using two randomly generated 3 by 3 matrices and print the results.</w:t>
-            </w:r>
-          </w:p>
-          <w:p>
-            <w:pPr>
-              <w:spacing w:before="120" w:after="120"/>
-              <w:rPr>
-                <w:rFonts w:asciiTheme="majorBidi" w:eastAsiaTheme="majorEastAsia" w:hAnsiTheme="majorBidi" w:cstheme="majorBidi"/>
-                <w:color w:val="0070C0"/>
-                <w:sz w:val="24"/>
-                <w:szCs w:val="24"/>
-              </w:rPr>
-            </w:pPr>
-          </w:p>
-          <w:p>
-            <w:pPr>
-              <w:spacing w:before="120" w:after="120"/>
-              <w:rPr>
-                <w:rFonts w:asciiTheme="majorBidi" w:eastAsiaTheme="majorEastAsia" w:hAnsiTheme="majorBidi" w:cstheme="majorBidi"/>
-                <w:color w:val="0070C0"/>
-                <w:sz w:val="24"/>
-                <w:szCs w:val="24"/>
-              </w:rPr>
-            </w:pPr>
-            <w:r>
-              <w:rPr>
-                <w:rFonts w:asciiTheme="majorBidi" w:eastAsiaTheme="majorEastAsia" w:hAnsiTheme="majorBidi" w:cstheme="majorBidi"/>
-                <w:color w:val="0070C0"/>
-                <w:sz w:val="24"/>
-                <w:szCs w:val="24"/>
-              </w:rPr>
-              <w:lastRenderedPageBreak/>
-              <w:t xml:space="preserve">import </w:t>
-            </w:r>
-            <w:proofErr w:type="spellStart"/>
-            <w:r>
-              <w:rPr>
-                <w:rFonts w:asciiTheme="majorBidi" w:eastAsiaTheme="majorEastAsia" w:hAnsiTheme="majorBidi" w:cstheme="majorBidi"/>
-                <w:color w:val="0070C0"/>
-                <w:sz w:val="24"/>
-                <w:szCs w:val="24"/>
-              </w:rPr>
-              <w:t>numpy</w:t>
-            </w:r>
-            <w:proofErr w:type="spellEnd"/>
-            <w:r>
-              <w:rPr>
-                <w:rFonts w:asciiTheme="majorBidi" w:eastAsiaTheme="majorEastAsia" w:hAnsiTheme="majorBidi" w:cstheme="majorBidi"/>
-                <w:color w:val="0070C0"/>
-                <w:sz w:val="24"/>
-                <w:szCs w:val="24"/>
-              </w:rPr>
-              <w:t xml:space="preserve"> as np</w:t>
-            </w:r>
-          </w:p>
-          <w:p>
-            <w:pPr>
-              <w:spacing w:before="120" w:after="120"/>
-              <w:rPr>
-                <w:rFonts w:asciiTheme="majorBidi" w:eastAsiaTheme="majorEastAsia" w:hAnsiTheme="majorBidi" w:cstheme="majorBidi"/>
-                <w:color w:val="0070C0"/>
-                <w:sz w:val="24"/>
-                <w:szCs w:val="24"/>
-              </w:rPr>
-            </w:pPr>
-          </w:p>
-          <w:p>
-            <w:pPr>
-              <w:spacing w:before="120" w:after="120"/>
-              <w:rPr>
-                <w:rFonts w:asciiTheme="majorBidi" w:eastAsiaTheme="majorEastAsia" w:hAnsiTheme="majorBidi" w:cstheme="majorBidi"/>
-                <w:color w:val="0070C0"/>
-                <w:sz w:val="24"/>
-                <w:szCs w:val="24"/>
-              </w:rPr>
-            </w:pPr>
-            <w:r>
-              <w:rPr>
-                <w:rFonts w:asciiTheme="majorBidi" w:eastAsiaTheme="majorEastAsia" w:hAnsiTheme="majorBidi" w:cstheme="majorBidi"/>
-                <w:color w:val="0070C0"/>
-                <w:sz w:val="24"/>
-                <w:szCs w:val="24"/>
-              </w:rPr>
-              <w:t>#</w:t>
-            </w:r>
-            <w:proofErr w:type="gramStart"/>
-            <w:r>
-              <w:rPr>
-                <w:rFonts w:asciiTheme="majorBidi" w:eastAsiaTheme="majorEastAsia" w:hAnsiTheme="majorBidi" w:cstheme="majorBidi"/>
-                <w:color w:val="0070C0"/>
-                <w:sz w:val="24"/>
-                <w:szCs w:val="24"/>
-              </w:rPr>
-              <w:t>creating</w:t>
-            </w:r>
-            <w:proofErr w:type="gramEnd"/>
-            <w:r>
-              <w:rPr>
-                <w:rFonts w:asciiTheme="majorBidi" w:eastAsiaTheme="majorEastAsia" w:hAnsiTheme="majorBidi" w:cstheme="majorBidi"/>
-                <w:color w:val="0070C0"/>
-                <w:sz w:val="24"/>
-                <w:szCs w:val="24"/>
-              </w:rPr>
-              <w:t xml:space="preserve"> a function to multiply two 3x3 arrays, function with arguments</w:t>
-            </w:r>
-          </w:p>
-          <w:p>
-            <w:pPr>
-              <w:spacing w:before="120" w:after="120"/>
-              <w:rPr>
-                <w:rFonts w:asciiTheme="majorBidi" w:eastAsiaTheme="majorEastAsia" w:hAnsiTheme="majorBidi" w:cstheme="majorBidi"/>
-                <w:color w:val="0070C0"/>
-                <w:sz w:val="24"/>
-                <w:szCs w:val="24"/>
-              </w:rPr>
-            </w:pPr>
-            <w:r>
-              <w:rPr>
-                <w:rFonts w:asciiTheme="majorBidi" w:eastAsiaTheme="majorEastAsia" w:hAnsiTheme="majorBidi" w:cstheme="majorBidi"/>
-                <w:color w:val="0070C0"/>
-                <w:sz w:val="24"/>
-                <w:szCs w:val="24"/>
-              </w:rPr>
-              <w:t xml:space="preserve">def </w:t>
-            </w:r>
-            <w:proofErr w:type="spellStart"/>
-            <w:r>
-              <w:rPr>
-                <w:rFonts w:asciiTheme="majorBidi" w:eastAsiaTheme="majorEastAsia" w:hAnsiTheme="majorBidi" w:cstheme="majorBidi"/>
-                <w:color w:val="0070C0"/>
-                <w:sz w:val="24"/>
-                <w:szCs w:val="24"/>
-              </w:rPr>
-              <w:t>multiples_arrays</w:t>
-            </w:r>
-            <w:proofErr w:type="spellEnd"/>
-            <w:r>
-              <w:rPr>
-                <w:rFonts w:asciiTheme="majorBidi" w:eastAsiaTheme="majorEastAsia" w:hAnsiTheme="majorBidi" w:cstheme="majorBidi"/>
-                <w:color w:val="0070C0"/>
-                <w:sz w:val="24"/>
-                <w:szCs w:val="24"/>
-              </w:rPr>
-              <w:t>(arr</w:t>
-            </w:r>
-            <w:proofErr w:type="gramStart"/>
-            <w:r>
-              <w:rPr>
-                <w:rFonts w:asciiTheme="majorBidi" w:eastAsiaTheme="majorEastAsia" w:hAnsiTheme="majorBidi" w:cstheme="majorBidi"/>
-                <w:color w:val="0070C0"/>
-                <w:sz w:val="24"/>
-                <w:szCs w:val="24"/>
-              </w:rPr>
-              <w:t>1,arr</w:t>
-            </w:r>
-            <w:proofErr w:type="gramEnd"/>
-            <w:r>
-              <w:rPr>
-                <w:rFonts w:asciiTheme="majorBidi" w:eastAsiaTheme="majorEastAsia" w:hAnsiTheme="majorBidi" w:cstheme="majorBidi"/>
-                <w:color w:val="0070C0"/>
-                <w:sz w:val="24"/>
-                <w:szCs w:val="24"/>
-              </w:rPr>
-              <w:t>2):</w:t>
-            </w:r>
-          </w:p>
-          <w:p>
-            <w:pPr>
-              <w:spacing w:before="120" w:after="120"/>
-              <w:rPr>
-                <w:rFonts w:asciiTheme="majorBidi" w:eastAsiaTheme="majorEastAsia" w:hAnsiTheme="majorBidi" w:cstheme="majorBidi"/>
-                <w:color w:val="0070C0"/>
-                <w:sz w:val="24"/>
-                <w:szCs w:val="24"/>
-              </w:rPr>
-            </w:pPr>
-            <w:r>
-              <w:rPr>
-                <w:rFonts w:asciiTheme="majorBidi" w:eastAsiaTheme="majorEastAsia" w:hAnsiTheme="majorBidi" w:cstheme="majorBidi"/>
-                <w:color w:val="0070C0"/>
-                <w:sz w:val="24"/>
-                <w:szCs w:val="24"/>
-              </w:rPr>
-              <w:t xml:space="preserve">    task=</w:t>
-            </w:r>
-            <w:proofErr w:type="spellStart"/>
-            <w:proofErr w:type="gramStart"/>
-            <w:r>
-              <w:rPr>
-                <w:rFonts w:asciiTheme="majorBidi" w:eastAsiaTheme="majorEastAsia" w:hAnsiTheme="majorBidi" w:cstheme="majorBidi"/>
-                <w:color w:val="0070C0"/>
-                <w:sz w:val="24"/>
-                <w:szCs w:val="24"/>
-              </w:rPr>
-              <w:t>np.multiply</w:t>
-            </w:r>
-            <w:proofErr w:type="spellEnd"/>
-            <w:proofErr w:type="gramEnd"/>
-            <w:r>
-              <w:rPr>
-                <w:rFonts w:asciiTheme="majorBidi" w:eastAsiaTheme="majorEastAsia" w:hAnsiTheme="majorBidi" w:cstheme="majorBidi"/>
-                <w:color w:val="0070C0"/>
-                <w:sz w:val="24"/>
-                <w:szCs w:val="24"/>
-              </w:rPr>
-              <w:t>(arr1, arr2)</w:t>
-            </w:r>
-          </w:p>
-          <w:p>
-            <w:pPr>
-              <w:spacing w:before="120" w:after="120"/>
-              <w:rPr>
-                <w:rFonts w:asciiTheme="majorBidi" w:eastAsiaTheme="majorEastAsia" w:hAnsiTheme="majorBidi" w:cstheme="majorBidi"/>
-                <w:color w:val="0070C0"/>
-                <w:sz w:val="24"/>
-                <w:szCs w:val="24"/>
-              </w:rPr>
-            </w:pPr>
-            <w:r>
-              <w:rPr>
-                <w:rFonts w:asciiTheme="majorBidi" w:eastAsiaTheme="majorEastAsia" w:hAnsiTheme="majorBidi" w:cstheme="majorBidi"/>
-                <w:color w:val="0070C0"/>
-                <w:sz w:val="24"/>
-                <w:szCs w:val="24"/>
-              </w:rPr>
-              <w:t xml:space="preserve">    return task</w:t>
-            </w:r>
-          </w:p>
-          <w:p>
-            <w:pPr>
-              <w:spacing w:before="120" w:after="120"/>
-              <w:rPr>
-                <w:rFonts w:asciiTheme="majorBidi" w:eastAsiaTheme="majorEastAsia" w:hAnsiTheme="majorBidi" w:cstheme="majorBidi"/>
-                <w:color w:val="0070C0"/>
-                <w:sz w:val="24"/>
-                <w:szCs w:val="24"/>
-              </w:rPr>
-            </w:pPr>
-            <w:r>
-              <w:rPr>
-                <w:rFonts w:asciiTheme="majorBidi" w:eastAsiaTheme="majorEastAsia" w:hAnsiTheme="majorBidi" w:cstheme="majorBidi"/>
-                <w:color w:val="0070C0"/>
-                <w:sz w:val="24"/>
-                <w:szCs w:val="24"/>
-              </w:rPr>
-              <w:t>#Define the generator needed to randomly generate numbers</w:t>
-            </w:r>
-          </w:p>
-          <w:p>
-            <w:pPr>
-              <w:spacing w:before="120" w:after="120"/>
-              <w:rPr>
-                <w:rFonts w:asciiTheme="majorBidi" w:eastAsiaTheme="majorEastAsia" w:hAnsiTheme="majorBidi" w:cstheme="majorBidi"/>
-                <w:color w:val="0070C0"/>
-                <w:sz w:val="24"/>
-                <w:szCs w:val="24"/>
-              </w:rPr>
-            </w:pPr>
-            <w:proofErr w:type="spellStart"/>
-            <w:r>
-              <w:rPr>
-                <w:rFonts w:asciiTheme="majorBidi" w:eastAsiaTheme="majorEastAsia" w:hAnsiTheme="majorBidi" w:cstheme="majorBidi"/>
-                <w:color w:val="0070C0"/>
-                <w:sz w:val="24"/>
-                <w:szCs w:val="24"/>
-              </w:rPr>
-              <w:t>rng</w:t>
-            </w:r>
-            <w:proofErr w:type="spellEnd"/>
-            <w:r>
-              <w:rPr>
-                <w:rFonts w:asciiTheme="majorBidi" w:eastAsiaTheme="majorEastAsia" w:hAnsiTheme="majorBidi" w:cstheme="majorBidi"/>
-                <w:color w:val="0070C0"/>
-                <w:sz w:val="24"/>
-                <w:szCs w:val="24"/>
-              </w:rPr>
-              <w:t xml:space="preserve"> = </w:t>
-            </w:r>
-            <w:proofErr w:type="spellStart"/>
-            <w:proofErr w:type="gramStart"/>
-            <w:r>
-              <w:rPr>
-                <w:rFonts w:asciiTheme="majorBidi" w:eastAsiaTheme="majorEastAsia" w:hAnsiTheme="majorBidi" w:cstheme="majorBidi"/>
-                <w:color w:val="0070C0"/>
-                <w:sz w:val="24"/>
-                <w:szCs w:val="24"/>
-              </w:rPr>
-              <w:t>np.random</w:t>
-            </w:r>
-            <w:proofErr w:type="gramEnd"/>
-            <w:r>
-              <w:rPr>
-                <w:rFonts w:asciiTheme="majorBidi" w:eastAsiaTheme="majorEastAsia" w:hAnsiTheme="majorBidi" w:cstheme="majorBidi"/>
-                <w:color w:val="0070C0"/>
-                <w:sz w:val="24"/>
-                <w:szCs w:val="24"/>
-              </w:rPr>
-              <w:t>.default_rng</w:t>
-            </w:r>
-            <w:proofErr w:type="spellEnd"/>
-            <w:r>
-              <w:rPr>
-                <w:rFonts w:asciiTheme="majorBidi" w:eastAsiaTheme="majorEastAsia" w:hAnsiTheme="majorBidi" w:cstheme="majorBidi"/>
-                <w:color w:val="0070C0"/>
-                <w:sz w:val="24"/>
-                <w:szCs w:val="24"/>
-              </w:rPr>
-              <w:t>()</w:t>
-            </w:r>
-          </w:p>
-          <w:p>
-            <w:pPr>
-              <w:spacing w:before="120" w:after="120"/>
-              <w:rPr>
-                <w:rFonts w:asciiTheme="majorBidi" w:eastAsiaTheme="majorEastAsia" w:hAnsiTheme="majorBidi" w:cstheme="majorBidi"/>
-                <w:color w:val="0070C0"/>
-                <w:sz w:val="24"/>
-                <w:szCs w:val="24"/>
-              </w:rPr>
-            </w:pPr>
-            <w:r>
-              <w:rPr>
-                <w:rFonts w:asciiTheme="majorBidi" w:eastAsiaTheme="majorEastAsia" w:hAnsiTheme="majorBidi" w:cstheme="majorBidi"/>
-                <w:color w:val="0070C0"/>
-                <w:sz w:val="24"/>
-                <w:szCs w:val="24"/>
-              </w:rPr>
-              <w:t xml:space="preserve">#Generating </w:t>
-            </w:r>
-            <w:r>
-              <w:rPr>
-                <w:rFonts w:asciiTheme="majorBidi" w:eastAsiaTheme="majorEastAsia" w:hAnsiTheme="majorBidi" w:cstheme="majorBidi"/>
-                <w:color w:val="0070C0"/>
-                <w:sz w:val="24"/>
-                <w:szCs w:val="24"/>
-              </w:rPr>
-              <w:t xml:space="preserve">a </w:t>
-            </w:r>
-            <w:r>
-              <w:rPr>
-                <w:rFonts w:asciiTheme="majorBidi" w:eastAsiaTheme="majorEastAsia" w:hAnsiTheme="majorBidi" w:cstheme="majorBidi"/>
-                <w:color w:val="0070C0"/>
-                <w:sz w:val="24"/>
-                <w:szCs w:val="24"/>
-              </w:rPr>
-              <w:t>3x3 array of random numbers</w:t>
-            </w:r>
-          </w:p>
-          <w:p>
-            <w:pPr>
-              <w:spacing w:before="120" w:after="120"/>
-              <w:rPr>
-                <w:rFonts w:asciiTheme="majorBidi" w:eastAsiaTheme="majorEastAsia" w:hAnsiTheme="majorBidi" w:cstheme="majorBidi"/>
-                <w:color w:val="0070C0"/>
-                <w:sz w:val="24"/>
-                <w:szCs w:val="24"/>
-              </w:rPr>
-            </w:pPr>
-            <w:r>
-              <w:rPr>
-                <w:rFonts w:asciiTheme="majorBidi" w:eastAsiaTheme="majorEastAsia" w:hAnsiTheme="majorBidi" w:cstheme="majorBidi"/>
-                <w:color w:val="0070C0"/>
-                <w:sz w:val="24"/>
-                <w:szCs w:val="24"/>
-              </w:rPr>
-              <w:t>arr1=</w:t>
-            </w:r>
-            <w:proofErr w:type="spellStart"/>
-            <w:r>
-              <w:rPr>
-                <w:rFonts w:asciiTheme="majorBidi" w:eastAsiaTheme="majorEastAsia" w:hAnsiTheme="majorBidi" w:cstheme="majorBidi"/>
-                <w:color w:val="0070C0"/>
-                <w:sz w:val="24"/>
-                <w:szCs w:val="24"/>
-              </w:rPr>
-              <w:t>rng.random</w:t>
-            </w:r>
-            <w:proofErr w:type="spellEnd"/>
-            <w:r>
-              <w:rPr>
-                <w:rFonts w:asciiTheme="majorBidi" w:eastAsiaTheme="majorEastAsia" w:hAnsiTheme="majorBidi" w:cstheme="majorBidi"/>
-                <w:color w:val="0070C0"/>
-                <w:sz w:val="24"/>
-                <w:szCs w:val="24"/>
-              </w:rPr>
-              <w:t>((3,3))</w:t>
-            </w:r>
-          </w:p>
-          <w:p>
-            <w:pPr>
-              <w:spacing w:before="120" w:after="120"/>
-              <w:rPr>
-                <w:rFonts w:asciiTheme="majorBidi" w:eastAsiaTheme="majorEastAsia" w:hAnsiTheme="majorBidi" w:cstheme="majorBidi"/>
-                <w:color w:val="0070C0"/>
-                <w:sz w:val="24"/>
-                <w:szCs w:val="24"/>
-              </w:rPr>
-            </w:pPr>
-            <w:r>
-              <w:rPr>
-                <w:rFonts w:asciiTheme="majorBidi" w:eastAsiaTheme="majorEastAsia" w:hAnsiTheme="majorBidi" w:cstheme="majorBidi"/>
-                <w:color w:val="0070C0"/>
-                <w:sz w:val="24"/>
-                <w:szCs w:val="24"/>
-              </w:rPr>
-              <w:t>print ("array1</w:t>
-            </w:r>
-            <w:proofErr w:type="gramStart"/>
-            <w:r>
-              <w:rPr>
-                <w:rFonts w:asciiTheme="majorBidi" w:eastAsiaTheme="majorEastAsia" w:hAnsiTheme="majorBidi" w:cstheme="majorBidi"/>
-                <w:color w:val="0070C0"/>
-                <w:sz w:val="24"/>
-                <w:szCs w:val="24"/>
-              </w:rPr>
-              <w:t>",arr</w:t>
-            </w:r>
-            <w:proofErr w:type="gramEnd"/>
-            <w:r>
-              <w:rPr>
-                <w:rFonts w:asciiTheme="majorBidi" w:eastAsiaTheme="majorEastAsia" w:hAnsiTheme="majorBidi" w:cstheme="majorBidi"/>
-                <w:color w:val="0070C0"/>
-                <w:sz w:val="24"/>
-                <w:szCs w:val="24"/>
-              </w:rPr>
-              <w:t>1)</w:t>
-            </w:r>
-          </w:p>
-          <w:p>
-            <w:pPr>
-              <w:spacing w:before="120" w:after="120"/>
-              <w:rPr>
-                <w:rFonts w:asciiTheme="majorBidi" w:eastAsiaTheme="majorEastAsia" w:hAnsiTheme="majorBidi" w:cstheme="majorBidi"/>
-                <w:color w:val="0070C0"/>
-                <w:sz w:val="24"/>
-                <w:szCs w:val="24"/>
-              </w:rPr>
-            </w:pPr>
-            <w:r>
-              <w:rPr>
-                <w:rFonts w:asciiTheme="majorBidi" w:eastAsiaTheme="majorEastAsia" w:hAnsiTheme="majorBidi" w:cstheme="majorBidi"/>
-                <w:color w:val="0070C0"/>
-                <w:sz w:val="24"/>
-                <w:szCs w:val="24"/>
-              </w:rPr>
-              <w:t>arr2=</w:t>
-            </w:r>
-            <w:proofErr w:type="spellStart"/>
-            <w:r>
-              <w:rPr>
-                <w:rFonts w:asciiTheme="majorBidi" w:eastAsiaTheme="majorEastAsia" w:hAnsiTheme="majorBidi" w:cstheme="majorBidi"/>
-                <w:color w:val="0070C0"/>
-                <w:sz w:val="24"/>
-                <w:szCs w:val="24"/>
-              </w:rPr>
-              <w:t>rng.random</w:t>
-            </w:r>
-            <w:proofErr w:type="spellEnd"/>
-            <w:r>
-              <w:rPr>
-                <w:rFonts w:asciiTheme="majorBidi" w:eastAsiaTheme="majorEastAsia" w:hAnsiTheme="majorBidi" w:cstheme="majorBidi"/>
-                <w:color w:val="0070C0"/>
-                <w:sz w:val="24"/>
-                <w:szCs w:val="24"/>
-              </w:rPr>
-              <w:t>((3,3))</w:t>
-            </w:r>
-          </w:p>
-          <w:p>
-            <w:pPr>
-              <w:spacing w:before="120" w:after="120"/>
-              <w:rPr>
-                <w:rFonts w:asciiTheme="majorBidi" w:eastAsiaTheme="majorEastAsia" w:hAnsiTheme="majorBidi" w:cstheme="majorBidi"/>
-                <w:color w:val="0070C0"/>
-                <w:sz w:val="24"/>
-                <w:szCs w:val="24"/>
-              </w:rPr>
-            </w:pPr>
-            <w:r>
-              <w:rPr>
-                <w:rFonts w:asciiTheme="majorBidi" w:eastAsiaTheme="majorEastAsia" w:hAnsiTheme="majorBidi" w:cstheme="majorBidi"/>
-                <w:color w:val="0070C0"/>
-                <w:sz w:val="24"/>
-                <w:szCs w:val="24"/>
-              </w:rPr>
-              <w:t>print ("array2</w:t>
-            </w:r>
-            <w:proofErr w:type="gramStart"/>
-            <w:r>
-              <w:rPr>
-                <w:rFonts w:asciiTheme="majorBidi" w:eastAsiaTheme="majorEastAsia" w:hAnsiTheme="majorBidi" w:cstheme="majorBidi"/>
-                <w:color w:val="0070C0"/>
-                <w:sz w:val="24"/>
-                <w:szCs w:val="24"/>
-              </w:rPr>
-              <w:t>",arr</w:t>
-            </w:r>
-            <w:proofErr w:type="gramEnd"/>
-            <w:r>
-              <w:rPr>
-                <w:rFonts w:asciiTheme="majorBidi" w:eastAsiaTheme="majorEastAsia" w:hAnsiTheme="majorBidi" w:cstheme="majorBidi"/>
-                <w:color w:val="0070C0"/>
-                <w:sz w:val="24"/>
-                <w:szCs w:val="24"/>
-              </w:rPr>
-              <w:t>2)</w:t>
-            </w:r>
-          </w:p>
-          <w:p>
-            <w:pPr>
-              <w:spacing w:before="120" w:after="120"/>
-              <w:rPr>
-                <w:rFonts w:asciiTheme="majorBidi" w:eastAsiaTheme="majorEastAsia" w:hAnsiTheme="majorBidi" w:cstheme="majorBidi"/>
-                <w:color w:val="0070C0"/>
-                <w:sz w:val="24"/>
-                <w:szCs w:val="24"/>
-              </w:rPr>
-            </w:pPr>
-            <w:r>
-              <w:rPr>
-                <w:rFonts w:asciiTheme="majorBidi" w:eastAsiaTheme="majorEastAsia" w:hAnsiTheme="majorBidi" w:cstheme="majorBidi"/>
-                <w:color w:val="0070C0"/>
-                <w:sz w:val="24"/>
-                <w:szCs w:val="24"/>
-              </w:rPr>
-              <w:t>#</w:t>
-            </w:r>
-            <w:proofErr w:type="gramStart"/>
-            <w:r>
-              <w:rPr>
-                <w:rFonts w:asciiTheme="majorBidi" w:eastAsiaTheme="majorEastAsia" w:hAnsiTheme="majorBidi" w:cstheme="majorBidi"/>
-                <w:color w:val="0070C0"/>
-                <w:sz w:val="24"/>
-                <w:szCs w:val="24"/>
-              </w:rPr>
-              <w:t>call</w:t>
-            </w:r>
-            <w:proofErr w:type="gramEnd"/>
-            <w:r>
-              <w:rPr>
-                <w:rFonts w:asciiTheme="majorBidi" w:eastAsiaTheme="majorEastAsia" w:hAnsiTheme="majorBidi" w:cstheme="majorBidi"/>
-                <w:color w:val="0070C0"/>
-                <w:sz w:val="24"/>
-                <w:szCs w:val="24"/>
-              </w:rPr>
-              <w:t xml:space="preserve"> the </w:t>
-            </w:r>
-            <w:proofErr w:type="spellStart"/>
-            <w:r>
-              <w:rPr>
-                <w:rFonts w:asciiTheme="majorBidi" w:eastAsiaTheme="majorEastAsia" w:hAnsiTheme="majorBidi" w:cstheme="majorBidi"/>
-                <w:color w:val="0070C0"/>
-                <w:sz w:val="24"/>
-                <w:szCs w:val="24"/>
-              </w:rPr>
-              <w:t>multiples_arrays</w:t>
-            </w:r>
-            <w:proofErr w:type="spellEnd"/>
-            <w:r>
-              <w:rPr>
-                <w:rFonts w:asciiTheme="majorBidi" w:eastAsiaTheme="majorEastAsia" w:hAnsiTheme="majorBidi" w:cstheme="majorBidi"/>
-                <w:color w:val="0070C0"/>
-                <w:sz w:val="24"/>
-                <w:szCs w:val="24"/>
-              </w:rPr>
-              <w:t xml:space="preserve"> function</w:t>
-            </w:r>
-          </w:p>
-          <w:p>
-            <w:pPr>
-              <w:spacing w:before="120" w:after="120"/>
-              <w:rPr>
-                <w:rFonts w:asciiTheme="majorBidi" w:eastAsiaTheme="majorEastAsia" w:hAnsiTheme="majorBidi" w:cstheme="majorBidi"/>
-                <w:color w:val="0070C0"/>
-                <w:sz w:val="24"/>
-                <w:szCs w:val="24"/>
-              </w:rPr>
-            </w:pPr>
-            <w:r>
-              <w:rPr>
-                <w:rFonts w:asciiTheme="majorBidi" w:eastAsiaTheme="majorEastAsia" w:hAnsiTheme="majorBidi" w:cstheme="majorBidi"/>
-                <w:color w:val="0070C0"/>
-                <w:sz w:val="24"/>
-                <w:szCs w:val="24"/>
-              </w:rPr>
-              <w:t>result=</w:t>
-            </w:r>
-            <w:proofErr w:type="spellStart"/>
-            <w:r>
-              <w:rPr>
-                <w:rFonts w:asciiTheme="majorBidi" w:eastAsiaTheme="majorEastAsia" w:hAnsiTheme="majorBidi" w:cstheme="majorBidi"/>
-                <w:color w:val="0070C0"/>
-                <w:sz w:val="24"/>
-                <w:szCs w:val="24"/>
-              </w:rPr>
-              <w:t>multiples_arrays</w:t>
-            </w:r>
-            <w:proofErr w:type="spellEnd"/>
-            <w:r>
-              <w:rPr>
-                <w:rFonts w:asciiTheme="majorBidi" w:eastAsiaTheme="majorEastAsia" w:hAnsiTheme="majorBidi" w:cstheme="majorBidi"/>
-                <w:color w:val="0070C0"/>
-                <w:sz w:val="24"/>
-                <w:szCs w:val="24"/>
-              </w:rPr>
-              <w:t>(arr</w:t>
-            </w:r>
-            <w:proofErr w:type="gramStart"/>
-            <w:r>
-              <w:rPr>
-                <w:rFonts w:asciiTheme="majorBidi" w:eastAsiaTheme="majorEastAsia" w:hAnsiTheme="majorBidi" w:cstheme="majorBidi"/>
-                <w:color w:val="0070C0"/>
-                <w:sz w:val="24"/>
-                <w:szCs w:val="24"/>
-              </w:rPr>
-              <w:t>1,arr</w:t>
-            </w:r>
-            <w:proofErr w:type="gramEnd"/>
-            <w:r>
-              <w:rPr>
-                <w:rFonts w:asciiTheme="majorBidi" w:eastAsiaTheme="majorEastAsia" w:hAnsiTheme="majorBidi" w:cstheme="majorBidi"/>
-                <w:color w:val="0070C0"/>
-                <w:sz w:val="24"/>
-                <w:szCs w:val="24"/>
-              </w:rPr>
-              <w:t>2)</w:t>
-            </w:r>
-          </w:p>
-          <w:p>
-            <w:pPr>
-              <w:spacing w:before="120" w:after="120"/>
-              <w:rPr>
-                <w:rFonts w:asciiTheme="majorBidi" w:eastAsiaTheme="majorEastAsia" w:hAnsiTheme="majorBidi" w:cstheme="majorBidi"/>
-                <w:color w:val="0070C0"/>
-                <w:sz w:val="24"/>
-                <w:szCs w:val="24"/>
-              </w:rPr>
-            </w:pPr>
-            <w:r>
-              <w:rPr>
-                <w:rFonts w:asciiTheme="majorBidi" w:eastAsiaTheme="majorEastAsia" w:hAnsiTheme="majorBidi" w:cstheme="majorBidi"/>
-                <w:color w:val="0070C0"/>
-                <w:sz w:val="24"/>
-                <w:szCs w:val="24"/>
-              </w:rPr>
-              <w:t xml:space="preserve">print ("result of </w:t>
-            </w:r>
-            <w:proofErr w:type="spellStart"/>
-            <w:r>
-              <w:rPr>
-                <w:rFonts w:asciiTheme="majorBidi" w:eastAsiaTheme="majorEastAsia" w:hAnsiTheme="majorBidi" w:cstheme="majorBidi"/>
-                <w:color w:val="0070C0"/>
-                <w:sz w:val="24"/>
-                <w:szCs w:val="24"/>
-              </w:rPr>
-              <w:t>multiplication</w:t>
-            </w:r>
-            <w:proofErr w:type="gramStart"/>
-            <w:r>
-              <w:rPr>
-                <w:rFonts w:asciiTheme="majorBidi" w:eastAsiaTheme="majorEastAsia" w:hAnsiTheme="majorBidi" w:cstheme="majorBidi"/>
-                <w:color w:val="0070C0"/>
-                <w:sz w:val="24"/>
-                <w:szCs w:val="24"/>
-              </w:rPr>
-              <w:t>",result</w:t>
-            </w:r>
-            <w:proofErr w:type="spellEnd"/>
-            <w:proofErr w:type="gramEnd"/>
-            <w:r>
-              <w:rPr>
-                <w:rFonts w:asciiTheme="majorBidi" w:eastAsiaTheme="majorEastAsia" w:hAnsiTheme="majorBidi" w:cstheme="majorBidi"/>
-                <w:color w:val="0070C0"/>
-                <w:sz w:val="24"/>
-                <w:szCs w:val="24"/>
-              </w:rPr>
-              <w:t>)</w:t>
-            </w:r>
-          </w:p>
-          <w:p>
-            <w:pPr>
-              <w:spacing w:before="120" w:after="120"/>
-              <w:rPr>
-                <w:rFonts w:asciiTheme="majorBidi" w:eastAsiaTheme="majorEastAsia" w:hAnsiTheme="majorBidi" w:cstheme="majorBidi"/>
-                <w:color w:val="008480" w:themeColor="accent1" w:themeShade="BF"/>
-                <w:sz w:val="24"/>
-                <w:szCs w:val="24"/>
-              </w:rPr>
-            </w:pPr>
-            <w:r>
-              <w:rPr>
-                <w:rFonts w:asciiTheme="majorBidi" w:eastAsiaTheme="majorEastAsia" w:hAnsiTheme="majorBidi" w:cstheme="majorBidi"/>
-                <w:color w:val="0070C0"/>
-                <w:sz w:val="24"/>
-                <w:szCs w:val="24"/>
-              </w:rPr>
-              <w:t>print ("End of EX1")</w:t>
-            </w:r>
-          </w:p>
-        </w:tc>
-      </w:tr>
-    </w:tbl>
     <w:p>
       <w:pPr>
         <w:spacing w:before="120" w:after="120" w:line="240" w:lineRule="auto"/>
@@ -2152,10 +1289,10 @@
       </w:pPr>
     </w:p>
     <w:sectPr>
-      <w:headerReference w:type="default" r:id="rId9"/>
-      <w:footerReference w:type="default" r:id="rId10"/>
-      <w:headerReference w:type="first" r:id="rId11"/>
-      <w:footerReference w:type="first" r:id="rId12"/>
+      <w:headerReference w:type="default" r:id="rId10"/>
+      <w:footerReference w:type="default" r:id="rId11"/>
+      <w:headerReference w:type="first" r:id="rId12"/>
+      <w:footerReference w:type="first" r:id="rId13"/>
       <w:pgSz w:w="12240" w:h="15840"/>
       <w:pgMar w:top="1418" w:right="1418" w:bottom="1134" w:left="1418" w:header="709" w:footer="709" w:gutter="0"/>
       <w:cols w:space="708"/>
@@ -9471,6 +8608,18 @@
       </w:tcPr>
     </w:tblStylePr>
   </w:style>
+  <w:style w:type="character" w:styleId="UnresolvedMention">
+    <w:name w:val="Unresolved Mention"/>
+    <w:basedOn w:val="DefaultParagraphFont"/>
+    <w:uiPriority w:val="99"/>
+    <w:semiHidden/>
+    <w:unhideWhenUsed/>
+    <w:rsid w:val="00F21990"/>
+    <w:rPr>
+      <w:color w:val="605E5C"/>
+      <w:shd w:val="clear" w:color="auto" w:fill="E1DFDD"/>
+    </w:rPr>
+  </w:style>
 </w:styles>
 </file>
 

</xml_diff>